<commit_message>
Contact Sheet and Footer
Created contact sheet and footer
</commit_message>
<xml_diff>
--- a/Script for Yankees Accounting.docx
+++ b/Script for Yankees Accounting.docx
@@ -110,6 +110,84 @@
       <w:r>
         <w:rPr/>
         <w:t>09/01 (2:50 – 5:32)</w:t>
+      </w:r>
+    </w:p>
+    <w:p>
+      <w:pPr>
+        <w:pStyle w:val="Normal"/>
+        <w:rPr/>
+      </w:pPr>
+      <w:r>
+        <w:rPr/>
+        <w:t xml:space="preserve">09/02 (1:31 – </w:t>
+      </w:r>
+      <w:r>
+        <w:rPr/>
+        <w:t>4:45)</w:t>
+      </w:r>
+    </w:p>
+    <w:p>
+      <w:pPr>
+        <w:pStyle w:val="Normal"/>
+        <w:rPr/>
+      </w:pPr>
+      <w:r>
+        <w:rPr/>
+      </w:r>
+    </w:p>
+    <w:p>
+      <w:pPr>
+        <w:pStyle w:val="Normal"/>
+        <w:rPr/>
+      </w:pPr>
+      <w:r>
+        <w:rPr/>
+        <w:t>09/07 (</w:t>
+      </w:r>
+      <w:r>
+        <w:rPr/>
+        <w:t>8:20- 110:00) (</w:t>
+      </w:r>
+      <w:r>
+        <w:rPr/>
+        <w:t>1:40-</w:t>
+      </w:r>
+      <w:r>
+        <w:rPr/>
+        <w:t>2:56</w:t>
+      </w:r>
+      <w:r>
+        <w:rPr/>
+        <w:t>)</w:t>
+      </w:r>
+    </w:p>
+    <w:p>
+      <w:pPr>
+        <w:pStyle w:val="Normal"/>
+        <w:rPr/>
+      </w:pPr>
+      <w:r>
+        <w:rPr/>
+        <w:t xml:space="preserve">09/09 (12:30 - </w:t>
+      </w:r>
+    </w:p>
+    <w:p>
+      <w:pPr>
+        <w:pStyle w:val="Normal"/>
+        <w:rPr/>
+      </w:pPr>
+      <w:r>
+        <w:rPr/>
+      </w:r>
+    </w:p>
+    <w:p>
+      <w:pPr>
+        <w:pStyle w:val="Normal"/>
+        <w:rPr/>
+      </w:pPr>
+      <w:r>
+        <w:rPr/>
+        <w:t>08/31-09/02 - 5.95 hrs</w:t>
       </w:r>
     </w:p>
     <w:p>

</xml_diff>

<commit_message>
branched old design changes
branched old design (text/color/etc)
</commit_message>
<xml_diff>
--- a/Script for Yankees Accounting.docx
+++ b/Script for Yankees Accounting.docx
@@ -9,61 +9,126 @@
       </w:pPr>
       <w:r>
         <w:rPr/>
-        <w:t xml:space="preserve">08/25  (8:45 – </w:t>
-      </w:r>
-      <w:r>
-        <w:rPr/>
-        <w:t>11:02</w:t>
-      </w:r>
-      <w:r>
-        <w:rPr/>
-        <w:t xml:space="preserve"> )</w:t>
-      </w:r>
-    </w:p>
-    <w:p>
-      <w:pPr>
-        <w:pStyle w:val="Normal"/>
-        <w:rPr/>
-      </w:pPr>
-      <w:r>
-        <w:rPr/>
-        <w:t xml:space="preserve">08/26 (1:45 – </w:t>
-      </w:r>
-      <w:r>
-        <w:rPr/>
-        <w:t>4:09)</w:t>
-      </w:r>
-    </w:p>
-    <w:p>
-      <w:pPr>
-        <w:pStyle w:val="Normal"/>
-        <w:rPr/>
-      </w:pPr>
-      <w:r>
-        <w:rPr/>
-        <w:t xml:space="preserve">08/27 (1:17 – </w:t>
-      </w:r>
-      <w:r>
-        <w:rPr/>
-        <w:t>3:20)</w:t>
-      </w:r>
-    </w:p>
-    <w:p>
-      <w:pPr>
-        <w:pStyle w:val="Normal"/>
-        <w:rPr/>
-      </w:pPr>
-      <w:r>
-        <w:rPr/>
-        <w:t xml:space="preserve">08/29 (10:20 – </w:t>
-      </w:r>
-      <w:r>
-        <w:rPr/>
-        <w:t>12:</w:t>
-      </w:r>
-      <w:r>
-        <w:rPr/>
-        <w:t>43</w:t>
+        <w:t>08/25  (8:45 – 11:02 )</w:t>
+      </w:r>
+    </w:p>
+    <w:p>
+      <w:pPr>
+        <w:pStyle w:val="Normal"/>
+        <w:rPr/>
+      </w:pPr>
+      <w:r>
+        <w:rPr/>
+        <w:t>08/26 (1:45 – 4:09)</w:t>
+      </w:r>
+    </w:p>
+    <w:p>
+      <w:pPr>
+        <w:pStyle w:val="Normal"/>
+        <w:rPr/>
+      </w:pPr>
+      <w:r>
+        <w:rPr/>
+        <w:t>08/27 (1:17 – 3:20)</w:t>
+      </w:r>
+    </w:p>
+    <w:p>
+      <w:pPr>
+        <w:pStyle w:val="Normal"/>
+        <w:rPr/>
+      </w:pPr>
+      <w:r>
+        <w:rPr/>
+        <w:t>08/29 (10:20 – 12:43)</w:t>
+      </w:r>
+    </w:p>
+    <w:p>
+      <w:pPr>
+        <w:pStyle w:val="Normal"/>
+        <w:rPr/>
+      </w:pPr>
+      <w:r>
+        <w:rPr/>
+        <w:t>08/30 (8:55 – 9:18) (3:20 – 4:47)</w:t>
+      </w:r>
+    </w:p>
+    <w:p>
+      <w:pPr>
+        <w:pStyle w:val="Normal"/>
+        <w:rPr/>
+      </w:pPr>
+      <w:r>
+        <w:rPr/>
+        <w:t>08/31 (7:24 – 8:40) (1:45 – 3:30)</w:t>
+      </w:r>
+    </w:p>
+    <w:p>
+      <w:pPr>
+        <w:pStyle w:val="Normal"/>
+        <w:rPr/>
+      </w:pPr>
+      <w:r>
+        <w:rPr/>
+        <w:t>09/01 (2:50 – 5:32)</w:t>
+      </w:r>
+    </w:p>
+    <w:p>
+      <w:pPr>
+        <w:pStyle w:val="Normal"/>
+        <w:rPr/>
+      </w:pPr>
+      <w:r>
+        <w:rPr/>
+        <w:t>09/02 (1:31 – 4:45)</w:t>
+      </w:r>
+    </w:p>
+    <w:p>
+      <w:pPr>
+        <w:pStyle w:val="Normal"/>
+        <w:rPr/>
+      </w:pPr>
+      <w:r>
+        <w:rPr/>
+      </w:r>
+    </w:p>
+    <w:p>
+      <w:pPr>
+        <w:pStyle w:val="Normal"/>
+        <w:rPr/>
+      </w:pPr>
+      <w:r>
+        <w:rPr/>
+        <w:t>09/07 (8:20- 110:00) (1:40-2:56)</w:t>
+      </w:r>
+    </w:p>
+    <w:p>
+      <w:pPr>
+        <w:pStyle w:val="Normal"/>
+        <w:rPr/>
+      </w:pPr>
+      <w:r>
+        <w:rPr/>
+        <w:t>09/09 (12:30 – 2:.30) (11:30 – 2:30)</w:t>
+      </w:r>
+    </w:p>
+    <w:p>
+      <w:pPr>
+        <w:pStyle w:val="Normal"/>
+        <w:rPr/>
+      </w:pPr>
+      <w:r>
+        <w:rPr/>
+        <w:t>09/11 (11:50 – 2:27) (3:00 – 5:18)</w:t>
+      </w:r>
+    </w:p>
+    <w:p>
+      <w:pPr>
+        <w:pStyle w:val="Normal"/>
+        <w:rPr/>
+      </w:pPr>
+      <w:r>
+        <w:rPr/>
+        <w:t>09/13 (6:40 – 9:00</w:t>
       </w:r>
       <w:r>
         <w:rPr/>
@@ -77,117 +142,53 @@
       </w:pPr>
       <w:r>
         <w:rPr/>
-        <w:t xml:space="preserve">08/30 (8:55 – 9:18) (3:20 – </w:t>
-      </w:r>
-      <w:r>
-        <w:rPr/>
-        <w:t>4:47)</w:t>
-      </w:r>
-    </w:p>
-    <w:p>
-      <w:pPr>
-        <w:pStyle w:val="Normal"/>
-        <w:rPr/>
-      </w:pPr>
-      <w:r>
-        <w:rPr/>
-        <w:t>08/31 (7:24 – 8:40</w:t>
-      </w:r>
-      <w:r>
-        <w:rPr/>
-        <w:t xml:space="preserve">) (1:45 – </w:t>
-      </w:r>
-      <w:r>
-        <w:rPr/>
-        <w:t>3:30)</w:t>
-      </w:r>
-    </w:p>
-    <w:p>
-      <w:pPr>
-        <w:pStyle w:val="Normal"/>
-        <w:rPr/>
-      </w:pPr>
-      <w:r>
-        <w:rPr/>
-        <w:t>09/01 (2:50 – 5:32)</w:t>
-      </w:r>
-    </w:p>
-    <w:p>
-      <w:pPr>
-        <w:pStyle w:val="Normal"/>
-        <w:rPr/>
-      </w:pPr>
-      <w:r>
-        <w:rPr/>
-        <w:t xml:space="preserve">09/02 (1:31 – </w:t>
-      </w:r>
-      <w:r>
-        <w:rPr/>
-        <w:t>4:45)</w:t>
-      </w:r>
-    </w:p>
-    <w:p>
-      <w:pPr>
-        <w:pStyle w:val="Normal"/>
-        <w:rPr/>
-      </w:pPr>
-      <w:r>
-        <w:rPr/>
-      </w:r>
-    </w:p>
-    <w:p>
-      <w:pPr>
-        <w:pStyle w:val="Normal"/>
-        <w:rPr/>
-      </w:pPr>
-      <w:r>
-        <w:rPr/>
-        <w:t>09/07 (</w:t>
-      </w:r>
-      <w:r>
-        <w:rPr/>
-        <w:t>8:20- 110:00) (</w:t>
-      </w:r>
-      <w:r>
-        <w:rPr/>
-        <w:t>1:40-</w:t>
-      </w:r>
-      <w:r>
-        <w:rPr/>
-        <w:t>2:56</w:t>
+      </w:r>
+    </w:p>
+    <w:p>
+      <w:pPr>
+        <w:pStyle w:val="Normal"/>
+        <w:rPr/>
+      </w:pPr>
+      <w:r>
+        <w:rPr/>
+      </w:r>
+    </w:p>
+    <w:p>
+      <w:pPr>
+        <w:pStyle w:val="Normal"/>
+        <w:rPr/>
+      </w:pPr>
+      <w:r>
+        <w:rPr/>
+        <w:t>09/15 (1:00 – 2:41</w:t>
       </w:r>
       <w:r>
         <w:rPr/>
         <w:t>)</w:t>
       </w:r>
-    </w:p>
-    <w:p>
-      <w:pPr>
-        <w:pStyle w:val="Normal"/>
-        <w:rPr/>
-      </w:pPr>
-      <w:r>
-        <w:rPr/>
-        <w:t xml:space="preserve">09/09 (12:30 – 2:.30) (11:30 - </w:t>
-      </w:r>
-    </w:p>
-    <w:p>
-      <w:pPr>
-        <w:pStyle w:val="Normal"/>
-        <w:rPr/>
-      </w:pPr>
-      <w:r>
-        <w:rPr/>
-      </w:r>
-    </w:p>
-    <w:p>
-      <w:pPr>
-        <w:pStyle w:val="Normal"/>
-        <w:rPr/>
-      </w:pPr>
-      <w:r>
-        <w:rPr/>
-        <w:t>08/31-09/02 - 5.95 hrs</w:t>
+      <w:r>
+        <w:rPr/>
+        <w:t xml:space="preserve"> </w:t>
+      </w:r>
+    </w:p>
+    <w:p>
+      <w:pPr>
+        <w:pStyle w:val="Normal"/>
+        <w:rPr/>
+      </w:pPr>
+      <w:r>
+        <w:rPr/>
+        <w:t>09/16 (2:30 – 4:47)</w:t>
+      </w:r>
+    </w:p>
+    <w:p>
+      <w:pPr>
+        <w:pStyle w:val="Normal"/>
+        <w:rPr/>
+      </w:pPr>
+      <w:r>
+        <w:rPr/>
+        <w:t xml:space="preserve">09/17 (2:42 – </w:t>
       </w:r>
     </w:p>
     <w:p>
@@ -580,7 +581,9 @@
     <w:p>
       <w:pPr>
         <w:pStyle w:val="Normal"/>
-        <w:rPr/>
+        <w:rPr>
+          <w:highlight w:val="cyan"/>
+        </w:rPr>
       </w:pPr>
       <w:r>
         <w:rPr>
@@ -711,10 +714,7 @@
     <w:p>
       <w:pPr>
         <w:pStyle w:val="Normal"/>
-        <w:rPr>
-          <w:b/>
-          <w:b/>
-        </w:rPr>
+        <w:rPr/>
       </w:pPr>
       <w:r>
         <w:rPr/>
@@ -889,6 +889,7 @@
       </w:pPr>
       <w:rPr>
         <w:rFonts w:ascii="Symbol" w:hAnsi="Symbol" w:cs="Symbol" w:hint="default"/>
+        <w:rFonts w:cs="Symbol"/>
       </w:rPr>
     </w:lvl>
     <w:lvl w:ilvl="1">
@@ -914,6 +915,7 @@
       </w:pPr>
       <w:rPr>
         <w:rFonts w:ascii="Wingdings" w:hAnsi="Wingdings" w:cs="Wingdings" w:hint="default"/>
+        <w:rFonts w:cs="Wingdings"/>
       </w:rPr>
     </w:lvl>
     <w:lvl w:ilvl="3">
@@ -926,6 +928,7 @@
       </w:pPr>
       <w:rPr>
         <w:rFonts w:ascii="Symbol" w:hAnsi="Symbol" w:cs="Symbol" w:hint="default"/>
+        <w:rFonts w:cs="Symbol"/>
       </w:rPr>
     </w:lvl>
     <w:lvl w:ilvl="4">
@@ -951,6 +954,7 @@
       </w:pPr>
       <w:rPr>
         <w:rFonts w:ascii="Wingdings" w:hAnsi="Wingdings" w:cs="Wingdings" w:hint="default"/>
+        <w:rFonts w:cs="Wingdings"/>
       </w:rPr>
     </w:lvl>
     <w:lvl w:ilvl="6">
@@ -963,6 +967,7 @@
       </w:pPr>
       <w:rPr>
         <w:rFonts w:ascii="Symbol" w:hAnsi="Symbol" w:cs="Symbol" w:hint="default"/>
+        <w:rFonts w:cs="Symbol"/>
       </w:rPr>
     </w:lvl>
     <w:lvl w:ilvl="7">
@@ -988,6 +993,7 @@
       </w:pPr>
       <w:rPr>
         <w:rFonts w:ascii="Wingdings" w:hAnsi="Wingdings" w:cs="Wingdings" w:hint="default"/>
+        <w:rFonts w:cs="Wingdings"/>
       </w:rPr>
     </w:lvl>
   </w:abstractNum>
@@ -1002,6 +1008,7 @@
       </w:pPr>
       <w:rPr>
         <w:rFonts w:ascii="Symbol" w:hAnsi="Symbol" w:cs="Symbol" w:hint="default"/>
+        <w:rFonts w:cs="Symbol"/>
       </w:rPr>
     </w:lvl>
     <w:lvl w:ilvl="1">
@@ -1027,6 +1034,7 @@
       </w:pPr>
       <w:rPr>
         <w:rFonts w:ascii="Wingdings" w:hAnsi="Wingdings" w:cs="Wingdings" w:hint="default"/>
+        <w:rFonts w:cs="Wingdings"/>
       </w:rPr>
     </w:lvl>
     <w:lvl w:ilvl="3">
@@ -1039,6 +1047,7 @@
       </w:pPr>
       <w:rPr>
         <w:rFonts w:ascii="Symbol" w:hAnsi="Symbol" w:cs="Symbol" w:hint="default"/>
+        <w:rFonts w:cs="Symbol"/>
       </w:rPr>
     </w:lvl>
     <w:lvl w:ilvl="4">
@@ -1064,6 +1073,7 @@
       </w:pPr>
       <w:rPr>
         <w:rFonts w:ascii="Wingdings" w:hAnsi="Wingdings" w:cs="Wingdings" w:hint="default"/>
+        <w:rFonts w:cs="Wingdings"/>
       </w:rPr>
     </w:lvl>
     <w:lvl w:ilvl="6">
@@ -1076,6 +1086,7 @@
       </w:pPr>
       <w:rPr>
         <w:rFonts w:ascii="Symbol" w:hAnsi="Symbol" w:cs="Symbol" w:hint="default"/>
+        <w:rFonts w:cs="Symbol"/>
       </w:rPr>
     </w:lvl>
     <w:lvl w:ilvl="7">
@@ -1101,6 +1112,7 @@
       </w:pPr>
       <w:rPr>
         <w:rFonts w:ascii="Wingdings" w:hAnsi="Wingdings" w:cs="Wingdings" w:hint="default"/>
+        <w:rFonts w:cs="Wingdings"/>
       </w:rPr>
     </w:lvl>
   </w:abstractNum>
@@ -1115,6 +1127,7 @@
       </w:pPr>
       <w:rPr>
         <w:rFonts w:ascii="Symbol" w:hAnsi="Symbol" w:cs="Symbol" w:hint="default"/>
+        <w:rFonts w:cs="Symbol"/>
       </w:rPr>
     </w:lvl>
     <w:lvl w:ilvl="1">
@@ -1140,6 +1153,7 @@
       </w:pPr>
       <w:rPr>
         <w:rFonts w:ascii="Wingdings" w:hAnsi="Wingdings" w:cs="Wingdings" w:hint="default"/>
+        <w:rFonts w:cs="Wingdings"/>
       </w:rPr>
     </w:lvl>
     <w:lvl w:ilvl="3">
@@ -1152,6 +1166,7 @@
       </w:pPr>
       <w:rPr>
         <w:rFonts w:ascii="Symbol" w:hAnsi="Symbol" w:cs="Symbol" w:hint="default"/>
+        <w:rFonts w:cs="Symbol"/>
       </w:rPr>
     </w:lvl>
     <w:lvl w:ilvl="4">
@@ -1177,6 +1192,7 @@
       </w:pPr>
       <w:rPr>
         <w:rFonts w:ascii="Wingdings" w:hAnsi="Wingdings" w:cs="Wingdings" w:hint="default"/>
+        <w:rFonts w:cs="Wingdings"/>
       </w:rPr>
     </w:lvl>
     <w:lvl w:ilvl="6">
@@ -1189,6 +1205,7 @@
       </w:pPr>
       <w:rPr>
         <w:rFonts w:ascii="Symbol" w:hAnsi="Symbol" w:cs="Symbol" w:hint="default"/>
+        <w:rFonts w:cs="Symbol"/>
       </w:rPr>
     </w:lvl>
     <w:lvl w:ilvl="7">
@@ -1214,6 +1231,7 @@
       </w:pPr>
       <w:rPr>
         <w:rFonts w:ascii="Wingdings" w:hAnsi="Wingdings" w:cs="Wingdings" w:hint="default"/>
+        <w:rFonts w:cs="Wingdings"/>
       </w:rPr>
     </w:lvl>
   </w:abstractNum>
@@ -1228,6 +1246,7 @@
       </w:pPr>
       <w:rPr>
         <w:rFonts w:ascii="Symbol" w:hAnsi="Symbol" w:cs="Symbol" w:hint="default"/>
+        <w:rFonts w:cs="Symbol"/>
       </w:rPr>
     </w:lvl>
     <w:lvl w:ilvl="1">
@@ -1253,6 +1272,7 @@
       </w:pPr>
       <w:rPr>
         <w:rFonts w:ascii="Wingdings" w:hAnsi="Wingdings" w:cs="Wingdings" w:hint="default"/>
+        <w:rFonts w:cs="Wingdings"/>
       </w:rPr>
     </w:lvl>
     <w:lvl w:ilvl="3">
@@ -1265,6 +1285,7 @@
       </w:pPr>
       <w:rPr>
         <w:rFonts w:ascii="Symbol" w:hAnsi="Symbol" w:cs="Symbol" w:hint="default"/>
+        <w:rFonts w:cs="Symbol"/>
       </w:rPr>
     </w:lvl>
     <w:lvl w:ilvl="4">
@@ -1290,6 +1311,7 @@
       </w:pPr>
       <w:rPr>
         <w:rFonts w:ascii="Wingdings" w:hAnsi="Wingdings" w:cs="Wingdings" w:hint="default"/>
+        <w:rFonts w:cs="Wingdings"/>
       </w:rPr>
     </w:lvl>
     <w:lvl w:ilvl="6">
@@ -1302,6 +1324,7 @@
       </w:pPr>
       <w:rPr>
         <w:rFonts w:ascii="Symbol" w:hAnsi="Symbol" w:cs="Symbol" w:hint="default"/>
+        <w:rFonts w:cs="Symbol"/>
       </w:rPr>
     </w:lvl>
     <w:lvl w:ilvl="7">
@@ -1327,6 +1350,7 @@
       </w:pPr>
       <w:rPr>
         <w:rFonts w:ascii="Wingdings" w:hAnsi="Wingdings" w:cs="Wingdings" w:hint="default"/>
+        <w:rFonts w:cs="Wingdings"/>
       </w:rPr>
     </w:lvl>
   </w:abstractNum>
@@ -1341,6 +1365,7 @@
       </w:pPr>
       <w:rPr>
         <w:rFonts w:ascii="Symbol" w:hAnsi="Symbol" w:cs="Symbol" w:hint="default"/>
+        <w:rFonts w:cs="Symbol"/>
       </w:rPr>
     </w:lvl>
     <w:lvl w:ilvl="1">
@@ -1366,6 +1391,7 @@
       </w:pPr>
       <w:rPr>
         <w:rFonts w:ascii="Wingdings" w:hAnsi="Wingdings" w:cs="Wingdings" w:hint="default"/>
+        <w:rFonts w:cs="Wingdings"/>
       </w:rPr>
     </w:lvl>
     <w:lvl w:ilvl="3">
@@ -1378,6 +1404,7 @@
       </w:pPr>
       <w:rPr>
         <w:rFonts w:ascii="Symbol" w:hAnsi="Symbol" w:cs="Symbol" w:hint="default"/>
+        <w:rFonts w:cs="Symbol"/>
       </w:rPr>
     </w:lvl>
     <w:lvl w:ilvl="4">
@@ -1403,6 +1430,7 @@
       </w:pPr>
       <w:rPr>
         <w:rFonts w:ascii="Wingdings" w:hAnsi="Wingdings" w:cs="Wingdings" w:hint="default"/>
+        <w:rFonts w:cs="Wingdings"/>
       </w:rPr>
     </w:lvl>
     <w:lvl w:ilvl="6">
@@ -1415,6 +1443,7 @@
       </w:pPr>
       <w:rPr>
         <w:rFonts w:ascii="Symbol" w:hAnsi="Symbol" w:cs="Symbol" w:hint="default"/>
+        <w:rFonts w:cs="Symbol"/>
       </w:rPr>
     </w:lvl>
     <w:lvl w:ilvl="7">
@@ -1440,6 +1469,7 @@
       </w:pPr>
       <w:rPr>
         <w:rFonts w:ascii="Wingdings" w:hAnsi="Wingdings" w:cs="Wingdings" w:hint="default"/>
+        <w:rFonts w:cs="Wingdings"/>
       </w:rPr>
     </w:lvl>
   </w:abstractNum>
@@ -1561,8 +1591,7 @@
   <w:docDefaults>
     <w:rPrDefault>
       <w:rPr>
-        <w:rFonts w:ascii="Calibri" w:hAnsi="Calibri" w:eastAsia="Calibri" w:cs="" w:asciiTheme="minorHAnsi" w:cstheme="minorBidi" w:eastAsiaTheme="minorHAnsi" w:hAnsiTheme="minorHAnsi"/>
-        <w:sz w:val="22"/>
+        <w:rFonts w:ascii="Calibri" w:hAnsi="Calibri" w:eastAsia="Calibri" w:cs="Tahoma"/>
         <w:szCs w:val="22"/>
         <w:lang w:val="en-US" w:eastAsia="en-US" w:bidi="ar-SA"/>
       </w:rPr>
@@ -1571,390 +1600,20 @@
       <w:pPr/>
     </w:pPrDefault>
   </w:docDefaults>
-  <w:latentStyles w:defLockedState="0" w:defUIPriority="99" w:defSemiHidden="0" w:defUnhideWhenUsed="0" w:defQFormat="0" w:count="371">
-    <w:lsdException w:name="Normal" w:uiPriority="0" w:qFormat="1"/>
-    <w:lsdException w:name="heading 1" w:uiPriority="9" w:qFormat="1"/>
-    <w:lsdException w:name="heading 2" w:uiPriority="9" w:semiHidden="1" w:unhideWhenUsed="1" w:qFormat="1"/>
-    <w:lsdException w:name="heading 3" w:uiPriority="9" w:semiHidden="1" w:unhideWhenUsed="1" w:qFormat="1"/>
-    <w:lsdException w:name="heading 4" w:uiPriority="9" w:semiHidden="1" w:unhideWhenUsed="1" w:qFormat="1"/>
-    <w:lsdException w:name="heading 5" w:uiPriority="9" w:semiHidden="1" w:unhideWhenUsed="1" w:qFormat="1"/>
-    <w:lsdException w:name="heading 6" w:uiPriority="9" w:semiHidden="1" w:unhideWhenUsed="1" w:qFormat="1"/>
-    <w:lsdException w:name="heading 7" w:uiPriority="9" w:semiHidden="1" w:unhideWhenUsed="1" w:qFormat="1"/>
-    <w:lsdException w:name="heading 8" w:uiPriority="9" w:semiHidden="1" w:unhideWhenUsed="1" w:qFormat="1"/>
-    <w:lsdException w:name="heading 9" w:uiPriority="9" w:semiHidden="1" w:unhideWhenUsed="1" w:qFormat="1"/>
-    <w:lsdException w:name="index 1" w:semiHidden="1" w:unhideWhenUsed="1"/>
-    <w:lsdException w:name="index 2" w:semiHidden="1" w:unhideWhenUsed="1"/>
-    <w:lsdException w:name="index 3" w:semiHidden="1" w:unhideWhenUsed="1"/>
-    <w:lsdException w:name="index 4" w:semiHidden="1" w:unhideWhenUsed="1"/>
-    <w:lsdException w:name="index 5" w:semiHidden="1" w:unhideWhenUsed="1"/>
-    <w:lsdException w:name="index 6" w:semiHidden="1" w:unhideWhenUsed="1"/>
-    <w:lsdException w:name="index 7" w:semiHidden="1" w:unhideWhenUsed="1"/>
-    <w:lsdException w:name="index 8" w:semiHidden="1" w:unhideWhenUsed="1"/>
-    <w:lsdException w:name="index 9" w:semiHidden="1" w:unhideWhenUsed="1"/>
-    <w:lsdException w:name="toc 1" w:uiPriority="39" w:semiHidden="1" w:unhideWhenUsed="1"/>
-    <w:lsdException w:name="toc 2" w:uiPriority="39" w:semiHidden="1" w:unhideWhenUsed="1"/>
-    <w:lsdException w:name="toc 3" w:uiPriority="39" w:semiHidden="1" w:unhideWhenUsed="1"/>
-    <w:lsdException w:name="toc 4" w:uiPriority="39" w:semiHidden="1" w:unhideWhenUsed="1"/>
-    <w:lsdException w:name="toc 5" w:uiPriority="39" w:semiHidden="1" w:unhideWhenUsed="1"/>
-    <w:lsdException w:name="toc 6" w:uiPriority="39" w:semiHidden="1" w:unhideWhenUsed="1"/>
-    <w:lsdException w:name="toc 7" w:uiPriority="39" w:semiHidden="1" w:unhideWhenUsed="1"/>
-    <w:lsdException w:name="toc 8" w:uiPriority="39" w:semiHidden="1" w:unhideWhenUsed="1"/>
-    <w:lsdException w:name="toc 9" w:uiPriority="39" w:semiHidden="1" w:unhideWhenUsed="1"/>
-    <w:lsdException w:name="Normal Indent" w:semiHidden="1" w:unhideWhenUsed="1"/>
-    <w:lsdException w:name="footnote text" w:semiHidden="1" w:unhideWhenUsed="1"/>
-    <w:lsdException w:name="annotation text" w:semiHidden="1" w:unhideWhenUsed="1"/>
-    <w:lsdException w:name="header" w:semiHidden="1" w:unhideWhenUsed="1"/>
-    <w:lsdException w:name="footer" w:semiHidden="1" w:unhideWhenUsed="1"/>
-    <w:lsdException w:name="index heading" w:semiHidden="1" w:unhideWhenUsed="1"/>
-    <w:lsdException w:name="caption" w:uiPriority="35" w:semiHidden="1" w:unhideWhenUsed="1" w:qFormat="1"/>
-    <w:lsdException w:name="table of figures" w:semiHidden="1" w:unhideWhenUsed="1"/>
-    <w:lsdException w:name="envelope address" w:semiHidden="1" w:unhideWhenUsed="1"/>
-    <w:lsdException w:name="envelope return" w:semiHidden="1" w:unhideWhenUsed="1"/>
-    <w:lsdException w:name="footnote reference" w:semiHidden="1" w:unhideWhenUsed="1"/>
-    <w:lsdException w:name="annotation reference" w:semiHidden="1" w:unhideWhenUsed="1"/>
-    <w:lsdException w:name="line number" w:semiHidden="1" w:unhideWhenUsed="1"/>
-    <w:lsdException w:name="page number" w:semiHidden="1" w:unhideWhenUsed="1"/>
-    <w:lsdException w:name="endnote reference" w:semiHidden="1" w:unhideWhenUsed="1"/>
-    <w:lsdException w:name="endnote text" w:semiHidden="1" w:unhideWhenUsed="1"/>
-    <w:lsdException w:name="table of authorities" w:semiHidden="1" w:unhideWhenUsed="1"/>
-    <w:lsdException w:name="macro" w:semiHidden="1" w:unhideWhenUsed="1"/>
-    <w:lsdException w:name="toa heading" w:semiHidden="1" w:unhideWhenUsed="1"/>
-    <w:lsdException w:name="List" w:semiHidden="1" w:unhideWhenUsed="1"/>
-    <w:lsdException w:name="List Bullet" w:semiHidden="1" w:unhideWhenUsed="1"/>
-    <w:lsdException w:name="List Number" w:semiHidden="1" w:unhideWhenUsed="1"/>
-    <w:lsdException w:name="List 2" w:semiHidden="1" w:unhideWhenUsed="1"/>
-    <w:lsdException w:name="List 3" w:semiHidden="1" w:unhideWhenUsed="1"/>
-    <w:lsdException w:name="List 4" w:semiHidden="1" w:unhideWhenUsed="1"/>
-    <w:lsdException w:name="List 5" w:semiHidden="1" w:unhideWhenUsed="1"/>
-    <w:lsdException w:name="List Bullet 2" w:semiHidden="1" w:unhideWhenUsed="1"/>
-    <w:lsdException w:name="List Bullet 3" w:semiHidden="1" w:unhideWhenUsed="1"/>
-    <w:lsdException w:name="List Bullet 4" w:semiHidden="1" w:unhideWhenUsed="1"/>
-    <w:lsdException w:name="List Bullet 5" w:semiHidden="1" w:unhideWhenUsed="1"/>
-    <w:lsdException w:name="List Number 2" w:semiHidden="1" w:unhideWhenUsed="1"/>
-    <w:lsdException w:name="List Number 3" w:semiHidden="1" w:unhideWhenUsed="1"/>
-    <w:lsdException w:name="List Number 4" w:semiHidden="1" w:unhideWhenUsed="1"/>
-    <w:lsdException w:name="List Number 5" w:semiHidden="1" w:unhideWhenUsed="1"/>
-    <w:lsdException w:name="Title" w:uiPriority="10" w:qFormat="1"/>
-    <w:lsdException w:name="Closing" w:semiHidden="1" w:unhideWhenUsed="1"/>
-    <w:lsdException w:name="Signature" w:semiHidden="1" w:unhideWhenUsed="1"/>
-    <w:lsdException w:name="Default Paragraph Font" w:uiPriority="1" w:semiHidden="1" w:unhideWhenUsed="1"/>
-    <w:lsdException w:name="Body Text" w:semiHidden="1" w:unhideWhenUsed="1"/>
-    <w:lsdException w:name="Body Text Indent" w:semiHidden="1" w:unhideWhenUsed="1"/>
-    <w:lsdException w:name="List Continue" w:semiHidden="1" w:unhideWhenUsed="1"/>
-    <w:lsdException w:name="List Continue 2" w:semiHidden="1" w:unhideWhenUsed="1"/>
-    <w:lsdException w:name="List Continue 3" w:semiHidden="1" w:unhideWhenUsed="1"/>
-    <w:lsdException w:name="List Continue 4" w:semiHidden="1" w:unhideWhenUsed="1"/>
-    <w:lsdException w:name="List Continue 5" w:semiHidden="1" w:unhideWhenUsed="1"/>
-    <w:lsdException w:name="Message Header" w:semiHidden="1" w:unhideWhenUsed="1"/>
-    <w:lsdException w:name="Subtitle" w:uiPriority="11" w:qFormat="1"/>
-    <w:lsdException w:name="Salutation" w:semiHidden="1" w:unhideWhenUsed="1"/>
-    <w:lsdException w:name="Date" w:semiHidden="1" w:unhideWhenUsed="1"/>
-    <w:lsdException w:name="Body Text First Indent" w:semiHidden="1" w:unhideWhenUsed="1"/>
-    <w:lsdException w:name="Body Text First Indent 2" w:semiHidden="1" w:unhideWhenUsed="1"/>
-    <w:lsdException w:name="Note Heading" w:semiHidden="1" w:unhideWhenUsed="1"/>
-    <w:lsdException w:name="Body Text 2" w:semiHidden="1" w:unhideWhenUsed="1"/>
-    <w:lsdException w:name="Body Text 3" w:semiHidden="1" w:unhideWhenUsed="1"/>
-    <w:lsdException w:name="Body Text Indent 2" w:semiHidden="1" w:unhideWhenUsed="1"/>
-    <w:lsdException w:name="Body Text Indent 3" w:semiHidden="1" w:unhideWhenUsed="1"/>
-    <w:lsdException w:name="Block Text" w:semiHidden="1" w:unhideWhenUsed="1"/>
-    <w:lsdException w:name="Hyperlink" w:semiHidden="1" w:unhideWhenUsed="1"/>
-    <w:lsdException w:name="FollowedHyperlink" w:semiHidden="1" w:unhideWhenUsed="1"/>
-    <w:lsdException w:name="Strong" w:uiPriority="22" w:qFormat="1"/>
-    <w:lsdException w:name="Emphasis" w:uiPriority="20" w:qFormat="1"/>
-    <w:lsdException w:name="Document Map" w:semiHidden="1" w:unhideWhenUsed="1"/>
-    <w:lsdException w:name="Plain Text" w:semiHidden="1" w:unhideWhenUsed="1"/>
-    <w:lsdException w:name="E-mail Signature" w:semiHidden="1" w:unhideWhenUsed="1"/>
-    <w:lsdException w:name="HTML Top of Form" w:semiHidden="1" w:unhideWhenUsed="1"/>
-    <w:lsdException w:name="HTML Bottom of Form" w:semiHidden="1" w:unhideWhenUsed="1"/>
-    <w:lsdException w:name="Normal (Web)" w:semiHidden="1" w:unhideWhenUsed="1"/>
-    <w:lsdException w:name="HTML Acronym" w:semiHidden="1" w:unhideWhenUsed="1"/>
-    <w:lsdException w:name="HTML Address" w:semiHidden="1" w:unhideWhenUsed="1"/>
-    <w:lsdException w:name="HTML Cite" w:semiHidden="1" w:unhideWhenUsed="1"/>
-    <w:lsdException w:name="HTML Code" w:semiHidden="1" w:unhideWhenUsed="1"/>
-    <w:lsdException w:name="HTML Definition" w:semiHidden="1" w:unhideWhenUsed="1"/>
-    <w:lsdException w:name="HTML Keyboard" w:semiHidden="1" w:unhideWhenUsed="1"/>
-    <w:lsdException w:name="HTML Preformatted" w:semiHidden="1" w:unhideWhenUsed="1"/>
-    <w:lsdException w:name="HTML Sample" w:semiHidden="1" w:unhideWhenUsed="1"/>
-    <w:lsdException w:name="HTML Typewriter" w:semiHidden="1" w:unhideWhenUsed="1"/>
-    <w:lsdException w:name="HTML Variable" w:semiHidden="1" w:unhideWhenUsed="1"/>
-    <w:lsdException w:name="Normal Table" w:semiHidden="1" w:unhideWhenUsed="1"/>
-    <w:lsdException w:name="annotation subject" w:semiHidden="1" w:unhideWhenUsed="1"/>
-    <w:lsdException w:name="No List" w:semiHidden="1" w:unhideWhenUsed="1"/>
-    <w:lsdException w:name="Outline List 1" w:semiHidden="1" w:unhideWhenUsed="1"/>
-    <w:lsdException w:name="Outline List 2" w:semiHidden="1" w:unhideWhenUsed="1"/>
-    <w:lsdException w:name="Outline List 3" w:semiHidden="1" w:unhideWhenUsed="1"/>
-    <w:lsdException w:name="Table Simple 1" w:semiHidden="1" w:unhideWhenUsed="1"/>
-    <w:lsdException w:name="Table Simple 2" w:semiHidden="1" w:unhideWhenUsed="1"/>
-    <w:lsdException w:name="Table Simple 3" w:semiHidden="1" w:unhideWhenUsed="1"/>
-    <w:lsdException w:name="Table Classic 1" w:semiHidden="1" w:unhideWhenUsed="1"/>
-    <w:lsdException w:name="Table Classic 2" w:semiHidden="1" w:unhideWhenUsed="1"/>
-    <w:lsdException w:name="Table Classic 3" w:semiHidden="1" w:unhideWhenUsed="1"/>
-    <w:lsdException w:name="Table Classic 4" w:semiHidden="1" w:unhideWhenUsed="1"/>
-    <w:lsdException w:name="Table Colorful 1" w:semiHidden="1" w:unhideWhenUsed="1"/>
-    <w:lsdException w:name="Table Colorful 2" w:semiHidden="1" w:unhideWhenUsed="1"/>
-    <w:lsdException w:name="Table Colorful 3" w:semiHidden="1" w:unhideWhenUsed="1"/>
-    <w:lsdException w:name="Table Columns 1" w:semiHidden="1" w:unhideWhenUsed="1"/>
-    <w:lsdException w:name="Table Columns 2" w:semiHidden="1" w:unhideWhenUsed="1"/>
-    <w:lsdException w:name="Table Columns 3" w:semiHidden="1" w:unhideWhenUsed="1"/>
-    <w:lsdException w:name="Table Columns 4" w:semiHidden="1" w:unhideWhenUsed="1"/>
-    <w:lsdException w:name="Table Columns 5" w:semiHidden="1" w:unhideWhenUsed="1"/>
-    <w:lsdException w:name="Table Grid 1" w:semiHidden="1" w:unhideWhenUsed="1"/>
-    <w:lsdException w:name="Table Grid 2" w:semiHidden="1" w:unhideWhenUsed="1"/>
-    <w:lsdException w:name="Table Grid 3" w:semiHidden="1" w:unhideWhenUsed="1"/>
-    <w:lsdException w:name="Table Grid 4" w:semiHidden="1" w:unhideWhenUsed="1"/>
-    <w:lsdException w:name="Table Grid 5" w:semiHidden="1" w:unhideWhenUsed="1"/>
-    <w:lsdException w:name="Table Grid 6" w:semiHidden="1" w:unhideWhenUsed="1"/>
-    <w:lsdException w:name="Table Grid 7" w:semiHidden="1" w:unhideWhenUsed="1"/>
-    <w:lsdException w:name="Table Grid 8" w:semiHidden="1" w:unhideWhenUsed="1"/>
-    <w:lsdException w:name="Table List 1" w:semiHidden="1" w:unhideWhenUsed="1"/>
-    <w:lsdException w:name="Table List 2" w:semiHidden="1" w:unhideWhenUsed="1"/>
-    <w:lsdException w:name="Table List 3" w:semiHidden="1" w:unhideWhenUsed="1"/>
-    <w:lsdException w:name="Table List 4" w:semiHidden="1" w:unhideWhenUsed="1"/>
-    <w:lsdException w:name="Table List 5" w:semiHidden="1" w:unhideWhenUsed="1"/>
-    <w:lsdException w:name="Table List 6" w:semiHidden="1" w:unhideWhenUsed="1"/>
-    <w:lsdException w:name="Table List 7" w:semiHidden="1" w:unhideWhenUsed="1"/>
-    <w:lsdException w:name="Table List 8" w:semiHidden="1" w:unhideWhenUsed="1"/>
-    <w:lsdException w:name="Table 3D effects 1" w:semiHidden="1" w:unhideWhenUsed="1"/>
-    <w:lsdException w:name="Table 3D effects 2" w:semiHidden="1" w:unhideWhenUsed="1"/>
-    <w:lsdException w:name="Table 3D effects 3" w:semiHidden="1" w:unhideWhenUsed="1"/>
-    <w:lsdException w:name="Table Contemporary" w:semiHidden="1" w:unhideWhenUsed="1"/>
-    <w:lsdException w:name="Table Elegant" w:semiHidden="1" w:unhideWhenUsed="1"/>
-    <w:lsdException w:name="Table Professional" w:semiHidden="1" w:unhideWhenUsed="1"/>
-    <w:lsdException w:name="Table Subtle 1" w:semiHidden="1" w:unhideWhenUsed="1"/>
-    <w:lsdException w:name="Table Subtle 2" w:semiHidden="1" w:unhideWhenUsed="1"/>
-    <w:lsdException w:name="Table Web 1" w:semiHidden="1" w:unhideWhenUsed="1"/>
-    <w:lsdException w:name="Table Web 2" w:semiHidden="1" w:unhideWhenUsed="1"/>
-    <w:lsdException w:name="Table Web 3" w:semiHidden="1" w:unhideWhenUsed="1"/>
-    <w:lsdException w:name="Balloon Text" w:semiHidden="1" w:unhideWhenUsed="1"/>
-    <w:lsdException w:name="Table Grid" w:uiPriority="39"/>
-    <w:lsdException w:name="Table Theme" w:semiHidden="1" w:unhideWhenUsed="1"/>
-    <w:lsdException w:name="Placeholder Text" w:semiHidden="1"/>
-    <w:lsdException w:name="No Spacing" w:uiPriority="1" w:qFormat="1"/>
-    <w:lsdException w:name="Light Shading" w:uiPriority="60"/>
-    <w:lsdException w:name="Light List" w:uiPriority="61"/>
-    <w:lsdException w:name="Light Grid" w:uiPriority="62"/>
-    <w:lsdException w:name="Medium Shading 1" w:uiPriority="63"/>
-    <w:lsdException w:name="Medium Shading 2" w:uiPriority="64"/>
-    <w:lsdException w:name="Medium List 1" w:uiPriority="65"/>
-    <w:lsdException w:name="Medium List 2" w:uiPriority="66"/>
-    <w:lsdException w:name="Medium Grid 1" w:uiPriority="67"/>
-    <w:lsdException w:name="Medium Grid 2" w:uiPriority="68"/>
-    <w:lsdException w:name="Medium Grid 3" w:uiPriority="69"/>
-    <w:lsdException w:name="Dark List" w:uiPriority="70"/>
-    <w:lsdException w:name="Colorful Shading" w:uiPriority="71"/>
-    <w:lsdException w:name="Colorful List" w:uiPriority="72"/>
-    <w:lsdException w:name="Colorful Grid" w:uiPriority="73"/>
-    <w:lsdException w:name="Light Shading Accent 1" w:uiPriority="60"/>
-    <w:lsdException w:name="Light List Accent 1" w:uiPriority="61"/>
-    <w:lsdException w:name="Light Grid Accent 1" w:uiPriority="62"/>
-    <w:lsdException w:name="Medium Shading 1 Accent 1" w:uiPriority="63"/>
-    <w:lsdException w:name="Medium Shading 2 Accent 1" w:uiPriority="64"/>
-    <w:lsdException w:name="Medium List 1 Accent 1" w:uiPriority="65"/>
-    <w:lsdException w:name="Revision" w:semiHidden="1"/>
-    <w:lsdException w:name="List Paragraph" w:uiPriority="34" w:qFormat="1"/>
-    <w:lsdException w:name="Quote" w:uiPriority="29" w:qFormat="1"/>
-    <w:lsdException w:name="Intense Quote" w:uiPriority="30" w:qFormat="1"/>
-    <w:lsdException w:name="Medium List 2 Accent 1" w:uiPriority="66"/>
-    <w:lsdException w:name="Medium Grid 1 Accent 1" w:uiPriority="67"/>
-    <w:lsdException w:name="Medium Grid 2 Accent 1" w:uiPriority="68"/>
-    <w:lsdException w:name="Medium Grid 3 Accent 1" w:uiPriority="69"/>
-    <w:lsdException w:name="Dark List Accent 1" w:uiPriority="70"/>
-    <w:lsdException w:name="Colorful Shading Accent 1" w:uiPriority="71"/>
-    <w:lsdException w:name="Colorful List Accent 1" w:uiPriority="72"/>
-    <w:lsdException w:name="Colorful Grid Accent 1" w:uiPriority="73"/>
-    <w:lsdException w:name="Light Shading Accent 2" w:uiPriority="60"/>
-    <w:lsdException w:name="Light List Accent 2" w:uiPriority="61"/>
-    <w:lsdException w:name="Light Grid Accent 2" w:uiPriority="62"/>
-    <w:lsdException w:name="Medium Shading 1 Accent 2" w:uiPriority="63"/>
-    <w:lsdException w:name="Medium Shading 2 Accent 2" w:uiPriority="64"/>
-    <w:lsdException w:name="Medium List 1 Accent 2" w:uiPriority="65"/>
-    <w:lsdException w:name="Medium List 2 Accent 2" w:uiPriority="66"/>
-    <w:lsdException w:name="Medium Grid 1 Accent 2" w:uiPriority="67"/>
-    <w:lsdException w:name="Medium Grid 2 Accent 2" w:uiPriority="68"/>
-    <w:lsdException w:name="Medium Grid 3 Accent 2" w:uiPriority="69"/>
-    <w:lsdException w:name="Dark List Accent 2" w:uiPriority="70"/>
-    <w:lsdException w:name="Colorful Shading Accent 2" w:uiPriority="71"/>
-    <w:lsdException w:name="Colorful List Accent 2" w:uiPriority="72"/>
-    <w:lsdException w:name="Colorful Grid Accent 2" w:uiPriority="73"/>
-    <w:lsdException w:name="Light Shading Accent 3" w:uiPriority="60"/>
-    <w:lsdException w:name="Light List Accent 3" w:uiPriority="61"/>
-    <w:lsdException w:name="Light Grid Accent 3" w:uiPriority="62"/>
-    <w:lsdException w:name="Medium Shading 1 Accent 3" w:uiPriority="63"/>
-    <w:lsdException w:name="Medium Shading 2 Accent 3" w:uiPriority="64"/>
-    <w:lsdException w:name="Medium List 1 Accent 3" w:uiPriority="65"/>
-    <w:lsdException w:name="Medium List 2 Accent 3" w:uiPriority="66"/>
-    <w:lsdException w:name="Medium Grid 1 Accent 3" w:uiPriority="67"/>
-    <w:lsdException w:name="Medium Grid 2 Accent 3" w:uiPriority="68"/>
-    <w:lsdException w:name="Medium Grid 3 Accent 3" w:uiPriority="69"/>
-    <w:lsdException w:name="Dark List Accent 3" w:uiPriority="70"/>
-    <w:lsdException w:name="Colorful Shading Accent 3" w:uiPriority="71"/>
-    <w:lsdException w:name="Colorful List Accent 3" w:uiPriority="72"/>
-    <w:lsdException w:name="Colorful Grid Accent 3" w:uiPriority="73"/>
-    <w:lsdException w:name="Light Shading Accent 4" w:uiPriority="60"/>
-    <w:lsdException w:name="Light List Accent 4" w:uiPriority="61"/>
-    <w:lsdException w:name="Light Grid Accent 4" w:uiPriority="62"/>
-    <w:lsdException w:name="Medium Shading 1 Accent 4" w:uiPriority="63"/>
-    <w:lsdException w:name="Medium Shading 2 Accent 4" w:uiPriority="64"/>
-    <w:lsdException w:name="Medium List 1 Accent 4" w:uiPriority="65"/>
-    <w:lsdException w:name="Medium List 2 Accent 4" w:uiPriority="66"/>
-    <w:lsdException w:name="Medium Grid 1 Accent 4" w:uiPriority="67"/>
-    <w:lsdException w:name="Medium Grid 2 Accent 4" w:uiPriority="68"/>
-    <w:lsdException w:name="Medium Grid 3 Accent 4" w:uiPriority="69"/>
-    <w:lsdException w:name="Dark List Accent 4" w:uiPriority="70"/>
-    <w:lsdException w:name="Colorful Shading Accent 4" w:uiPriority="71"/>
-    <w:lsdException w:name="Colorful List Accent 4" w:uiPriority="72"/>
-    <w:lsdException w:name="Colorful Grid Accent 4" w:uiPriority="73"/>
-    <w:lsdException w:name="Light Shading Accent 5" w:uiPriority="60"/>
-    <w:lsdException w:name="Light List Accent 5" w:uiPriority="61"/>
-    <w:lsdException w:name="Light Grid Accent 5" w:uiPriority="62"/>
-    <w:lsdException w:name="Medium Shading 1 Accent 5" w:uiPriority="63"/>
-    <w:lsdException w:name="Medium Shading 2 Accent 5" w:uiPriority="64"/>
-    <w:lsdException w:name="Medium List 1 Accent 5" w:uiPriority="65"/>
-    <w:lsdException w:name="Medium List 2 Accent 5" w:uiPriority="66"/>
-    <w:lsdException w:name="Medium Grid 1 Accent 5" w:uiPriority="67"/>
-    <w:lsdException w:name="Medium Grid 2 Accent 5" w:uiPriority="68"/>
-    <w:lsdException w:name="Medium Grid 3 Accent 5" w:uiPriority="69"/>
-    <w:lsdException w:name="Dark List Accent 5" w:uiPriority="70"/>
-    <w:lsdException w:name="Colorful Shading Accent 5" w:uiPriority="71"/>
-    <w:lsdException w:name="Colorful List Accent 5" w:uiPriority="72"/>
-    <w:lsdException w:name="Colorful Grid Accent 5" w:uiPriority="73"/>
-    <w:lsdException w:name="Light Shading Accent 6" w:uiPriority="60"/>
-    <w:lsdException w:name="Light List Accent 6" w:uiPriority="61"/>
-    <w:lsdException w:name="Light Grid Accent 6" w:uiPriority="62"/>
-    <w:lsdException w:name="Medium Shading 1 Accent 6" w:uiPriority="63"/>
-    <w:lsdException w:name="Medium Shading 2 Accent 6" w:uiPriority="64"/>
-    <w:lsdException w:name="Medium List 1 Accent 6" w:uiPriority="65"/>
-    <w:lsdException w:name="Medium List 2 Accent 6" w:uiPriority="66"/>
-    <w:lsdException w:name="Medium Grid 1 Accent 6" w:uiPriority="67"/>
-    <w:lsdException w:name="Medium Grid 2 Accent 6" w:uiPriority="68"/>
-    <w:lsdException w:name="Medium Grid 3 Accent 6" w:uiPriority="69"/>
-    <w:lsdException w:name="Dark List Accent 6" w:uiPriority="70"/>
-    <w:lsdException w:name="Colorful Shading Accent 6" w:uiPriority="71"/>
-    <w:lsdException w:name="Colorful List Accent 6" w:uiPriority="72"/>
-    <w:lsdException w:name="Colorful Grid Accent 6" w:uiPriority="73"/>
-    <w:lsdException w:name="Subtle Emphasis" w:uiPriority="19" w:qFormat="1"/>
-    <w:lsdException w:name="Intense Emphasis" w:uiPriority="21" w:qFormat="1"/>
-    <w:lsdException w:name="Subtle Reference" w:uiPriority="31" w:qFormat="1"/>
-    <w:lsdException w:name="Intense Reference" w:uiPriority="32" w:qFormat="1"/>
-    <w:lsdException w:name="Book Title" w:uiPriority="33" w:qFormat="1"/>
-    <w:lsdException w:name="Bibliography" w:uiPriority="37" w:semiHidden="1" w:unhideWhenUsed="1"/>
-    <w:lsdException w:name="TOC Heading" w:uiPriority="39" w:semiHidden="1" w:unhideWhenUsed="1" w:qFormat="1"/>
-    <w:lsdException w:name="Plain Table 1" w:uiPriority="41"/>
-    <w:lsdException w:name="Plain Table 2" w:uiPriority="42"/>
-    <w:lsdException w:name="Plain Table 3" w:uiPriority="43"/>
-    <w:lsdException w:name="Plain Table 4" w:uiPriority="44"/>
-    <w:lsdException w:name="Plain Table 5" w:uiPriority="45"/>
-    <w:lsdException w:name="Grid Table Light" w:uiPriority="40"/>
-    <w:lsdException w:name="Grid Table 1 Light" w:uiPriority="46"/>
-    <w:lsdException w:name="Grid Table 2" w:uiPriority="47"/>
-    <w:lsdException w:name="Grid Table 3" w:uiPriority="48"/>
-    <w:lsdException w:name="Grid Table 4" w:uiPriority="49"/>
-    <w:lsdException w:name="Grid Table 5 Dark" w:uiPriority="50"/>
-    <w:lsdException w:name="Grid Table 6 Colorful" w:uiPriority="51"/>
-    <w:lsdException w:name="Grid Table 7 Colorful" w:uiPriority="52"/>
-    <w:lsdException w:name="Grid Table 1 Light Accent 1" w:uiPriority="46"/>
-    <w:lsdException w:name="Grid Table 2 Accent 1" w:uiPriority="47"/>
-    <w:lsdException w:name="Grid Table 3 Accent 1" w:uiPriority="48"/>
-    <w:lsdException w:name="Grid Table 4 Accent 1" w:uiPriority="49"/>
-    <w:lsdException w:name="Grid Table 5 Dark Accent 1" w:uiPriority="50"/>
-    <w:lsdException w:name="Grid Table 6 Colorful Accent 1" w:uiPriority="51"/>
-    <w:lsdException w:name="Grid Table 7 Colorful Accent 1" w:uiPriority="52"/>
-    <w:lsdException w:name="Grid Table 1 Light Accent 2" w:uiPriority="46"/>
-    <w:lsdException w:name="Grid Table 2 Accent 2" w:uiPriority="47"/>
-    <w:lsdException w:name="Grid Table 3 Accent 2" w:uiPriority="48"/>
-    <w:lsdException w:name="Grid Table 4 Accent 2" w:uiPriority="49"/>
-    <w:lsdException w:name="Grid Table 5 Dark Accent 2" w:uiPriority="50"/>
-    <w:lsdException w:name="Grid Table 6 Colorful Accent 2" w:uiPriority="51"/>
-    <w:lsdException w:name="Grid Table 7 Colorful Accent 2" w:uiPriority="52"/>
-    <w:lsdException w:name="Grid Table 1 Light Accent 3" w:uiPriority="46"/>
-    <w:lsdException w:name="Grid Table 2 Accent 3" w:uiPriority="47"/>
-    <w:lsdException w:name="Grid Table 3 Accent 3" w:uiPriority="48"/>
-    <w:lsdException w:name="Grid Table 4 Accent 3" w:uiPriority="49"/>
-    <w:lsdException w:name="Grid Table 5 Dark Accent 3" w:uiPriority="50"/>
-    <w:lsdException w:name="Grid Table 6 Colorful Accent 3" w:uiPriority="51"/>
-    <w:lsdException w:name="Grid Table 7 Colorful Accent 3" w:uiPriority="52"/>
-    <w:lsdException w:name="Grid Table 1 Light Accent 4" w:uiPriority="46"/>
-    <w:lsdException w:name="Grid Table 2 Accent 4" w:uiPriority="47"/>
-    <w:lsdException w:name="Grid Table 3 Accent 4" w:uiPriority="48"/>
-    <w:lsdException w:name="Grid Table 4 Accent 4" w:uiPriority="49"/>
-    <w:lsdException w:name="Grid Table 5 Dark Accent 4" w:uiPriority="50"/>
-    <w:lsdException w:name="Grid Table 6 Colorful Accent 4" w:uiPriority="51"/>
-    <w:lsdException w:name="Grid Table 7 Colorful Accent 4" w:uiPriority="52"/>
-    <w:lsdException w:name="Grid Table 1 Light Accent 5" w:uiPriority="46"/>
-    <w:lsdException w:name="Grid Table 2 Accent 5" w:uiPriority="47"/>
-    <w:lsdException w:name="Grid Table 3 Accent 5" w:uiPriority="48"/>
-    <w:lsdException w:name="Grid Table 4 Accent 5" w:uiPriority="49"/>
-    <w:lsdException w:name="Grid Table 5 Dark Accent 5" w:uiPriority="50"/>
-    <w:lsdException w:name="Grid Table 6 Colorful Accent 5" w:uiPriority="51"/>
-    <w:lsdException w:name="Grid Table 7 Colorful Accent 5" w:uiPriority="52"/>
-    <w:lsdException w:name="Grid Table 1 Light Accent 6" w:uiPriority="46"/>
-    <w:lsdException w:name="Grid Table 2 Accent 6" w:uiPriority="47"/>
-    <w:lsdException w:name="Grid Table 3 Accent 6" w:uiPriority="48"/>
-    <w:lsdException w:name="Grid Table 4 Accent 6" w:uiPriority="49"/>
-    <w:lsdException w:name="Grid Table 5 Dark Accent 6" w:uiPriority="50"/>
-    <w:lsdException w:name="Grid Table 6 Colorful Accent 6" w:uiPriority="51"/>
-    <w:lsdException w:name="Grid Table 7 Colorful Accent 6" w:uiPriority="52"/>
-    <w:lsdException w:name="List Table 1 Light" w:uiPriority="46"/>
-    <w:lsdException w:name="List Table 2" w:uiPriority="47"/>
-    <w:lsdException w:name="List Table 3" w:uiPriority="48"/>
-    <w:lsdException w:name="List Table 4" w:uiPriority="49"/>
-    <w:lsdException w:name="List Table 5 Dark" w:uiPriority="50"/>
-    <w:lsdException w:name="List Table 6 Colorful" w:uiPriority="51"/>
-    <w:lsdException w:name="List Table 7 Colorful" w:uiPriority="52"/>
-    <w:lsdException w:name="List Table 1 Light Accent 1" w:uiPriority="46"/>
-    <w:lsdException w:name="List Table 2 Accent 1" w:uiPriority="47"/>
-    <w:lsdException w:name="List Table 3 Accent 1" w:uiPriority="48"/>
-    <w:lsdException w:name="List Table 4 Accent 1" w:uiPriority="49"/>
-    <w:lsdException w:name="List Table 5 Dark Accent 1" w:uiPriority="50"/>
-    <w:lsdException w:name="List Table 6 Colorful Accent 1" w:uiPriority="51"/>
-    <w:lsdException w:name="List Table 7 Colorful Accent 1" w:uiPriority="52"/>
-    <w:lsdException w:name="List Table 1 Light Accent 2" w:uiPriority="46"/>
-    <w:lsdException w:name="List Table 2 Accent 2" w:uiPriority="47"/>
-    <w:lsdException w:name="List Table 3 Accent 2" w:uiPriority="48"/>
-    <w:lsdException w:name="List Table 4 Accent 2" w:uiPriority="49"/>
-    <w:lsdException w:name="List Table 5 Dark Accent 2" w:uiPriority="50"/>
-    <w:lsdException w:name="List Table 6 Colorful Accent 2" w:uiPriority="51"/>
-    <w:lsdException w:name="List Table 7 Colorful Accent 2" w:uiPriority="52"/>
-    <w:lsdException w:name="List Table 1 Light Accent 3" w:uiPriority="46"/>
-    <w:lsdException w:name="List Table 2 Accent 3" w:uiPriority="47"/>
-    <w:lsdException w:name="List Table 3 Accent 3" w:uiPriority="48"/>
-    <w:lsdException w:name="List Table 4 Accent 3" w:uiPriority="49"/>
-    <w:lsdException w:name="List Table 5 Dark Accent 3" w:uiPriority="50"/>
-    <w:lsdException w:name="List Table 6 Colorful Accent 3" w:uiPriority="51"/>
-    <w:lsdException w:name="List Table 7 Colorful Accent 3" w:uiPriority="52"/>
-    <w:lsdException w:name="List Table 1 Light Accent 4" w:uiPriority="46"/>
-    <w:lsdException w:name="List Table 2 Accent 4" w:uiPriority="47"/>
-    <w:lsdException w:name="List Table 3 Accent 4" w:uiPriority="48"/>
-    <w:lsdException w:name="List Table 4 Accent 4" w:uiPriority="49"/>
-    <w:lsdException w:name="List Table 5 Dark Accent 4" w:uiPriority="50"/>
-    <w:lsdException w:name="List Table 6 Colorful Accent 4" w:uiPriority="51"/>
-    <w:lsdException w:name="List Table 7 Colorful Accent 4" w:uiPriority="52"/>
-    <w:lsdException w:name="List Table 1 Light Accent 5" w:uiPriority="46"/>
-    <w:lsdException w:name="List Table 2 Accent 5" w:uiPriority="47"/>
-    <w:lsdException w:name="List Table 3 Accent 5" w:uiPriority="48"/>
-    <w:lsdException w:name="List Table 4 Accent 5" w:uiPriority="49"/>
-    <w:lsdException w:name="List Table 5 Dark Accent 5" w:uiPriority="50"/>
-    <w:lsdException w:name="List Table 6 Colorful Accent 5" w:uiPriority="51"/>
-    <w:lsdException w:name="List Table 7 Colorful Accent 5" w:uiPriority="52"/>
-    <w:lsdException w:name="List Table 1 Light Accent 6" w:uiPriority="46"/>
-    <w:lsdException w:name="List Table 2 Accent 6" w:uiPriority="47"/>
-    <w:lsdException w:name="List Table 3 Accent 6" w:uiPriority="48"/>
-    <w:lsdException w:name="List Table 4 Accent 6" w:uiPriority="49"/>
-    <w:lsdException w:name="List Table 5 Dark Accent 6" w:uiPriority="50"/>
-    <w:lsdException w:name="List Table 6 Colorful Accent 6" w:uiPriority="51"/>
-    <w:lsdException w:name="List Table 7 Colorful Accent 6" w:uiPriority="52"/>
-  </w:latentStyles>
-  <w:style w:type="paragraph" w:styleId="Normal" w:default="1">
+  <w:style w:type="paragraph" w:styleId="Normal">
     <w:name w:val="Normal"/>
     <w:qFormat/>
     <w:pPr>
       <w:widowControl/>
+      <w:kinsoku w:val="true"/>
+      <w:overflowPunct w:val="true"/>
+      <w:autoSpaceDE w:val="true"/>
       <w:bidi w:val="0"/>
       <w:spacing w:lineRule="auto" w:line="259" w:before="0" w:after="160"/>
       <w:jc w:val="left"/>
     </w:pPr>
     <w:rPr>
-      <w:rFonts w:ascii="Calibri" w:hAnsi="Calibri" w:eastAsia="Calibri" w:cs="" w:asciiTheme="minorHAnsi" w:cstheme="minorBidi" w:eastAsiaTheme="minorHAnsi" w:hAnsiTheme="minorHAnsi"/>
+      <w:rFonts w:ascii="Calibri" w:hAnsi="Calibri" w:eastAsia="Calibri" w:cs="Tahoma"/>
       <w:color w:val="auto"/>
       <w:kern w:val="0"/>
       <w:sz w:val="22"/>
@@ -1962,22 +1621,16 @@
       <w:lang w:val="en-US" w:eastAsia="en-US" w:bidi="ar-SA"/>
     </w:rPr>
   </w:style>
-  <w:style w:type="character" w:styleId="DefaultParagraphFont" w:default="1">
+  <w:style w:type="character" w:styleId="DefaultParagraphFont">
     <w:name w:val="Default Paragraph Font"/>
-    <w:uiPriority w:val="1"/>
-    <w:semiHidden/>
-    <w:unhideWhenUsed/>
     <w:qFormat/>
     <w:rPr/>
   </w:style>
   <w:style w:type="character" w:styleId="InternetLink">
     <w:name w:val="Hyperlink"/>
     <w:basedOn w:val="DefaultParagraphFont"/>
-    <w:uiPriority w:val="99"/>
-    <w:unhideWhenUsed/>
-    <w:rsid w:val="00886de9"/>
     <w:rPr>
-      <w:color w:val="0563C1" w:themeColor="hyperlink"/>
+      <w:color w:val="0563C1"/>
       <w:u w:val="single"/>
     </w:rPr>
   </w:style>
@@ -2042,298 +1695,17 @@
   <w:style w:type="paragraph" w:styleId="ListParagraph">
     <w:name w:val="List Paragraph"/>
     <w:basedOn w:val="Normal"/>
-    <w:uiPriority w:val="34"/>
     <w:qFormat/>
-    <w:rsid w:val="00294929"/>
     <w:pPr>
       <w:spacing w:before="0" w:after="160"/>
-      <w:ind w:left="720" w:hanging="0"/>
+      <w:ind w:left="720" w:right="0" w:hanging="0"/>
       <w:contextualSpacing/>
     </w:pPr>
     <w:rPr/>
   </w:style>
-  <w:style w:type="numbering" w:styleId="NoList" w:default="1">
+  <w:style w:type="numbering" w:styleId="NoList">
     <w:name w:val="No List"/>
-    <w:uiPriority w:val="99"/>
-    <w:semiHidden/>
-    <w:unhideWhenUsed/>
     <w:qFormat/>
   </w:style>
-  <w:style w:type="table" w:default="1" w:styleId="TableNormal">
-    <w:name w:val="Normal Table"/>
-    <w:uiPriority w:val="99"/>
-    <w:semiHidden/>
-    <w:unhideWhenUsed/>
-    <w:tblPr>
-      <w:tblInd w:w="0" w:type="dxa"/>
-      <w:tblCellMar>
-        <w:top w:w="0" w:type="dxa"/>
-        <w:left w:w="108" w:type="dxa"/>
-        <w:bottom w:w="0" w:type="dxa"/>
-        <w:right w:w="108" w:type="dxa"/>
-      </w:tblCellMar>
-    </w:tblPr>
-  </w:style>
 </w:styles>
-</file>
-
-<file path=word/theme/theme1.xml><?xml version="1.0" encoding="utf-8"?>
-<a:theme xmlns:a="http://schemas.openxmlformats.org/drawingml/2006/main" name="Office Theme">
-  <a:themeElements>
-    <a:clrScheme name="Office">
-      <a:dk1>
-        <a:sysClr val="windowText" lastClr="000000"/>
-      </a:dk1>
-      <a:lt1>
-        <a:sysClr val="window" lastClr="FFFFFF"/>
-      </a:lt1>
-      <a:dk2>
-        <a:srgbClr val="44546A"/>
-      </a:dk2>
-      <a:lt2>
-        <a:srgbClr val="E7E6E6"/>
-      </a:lt2>
-      <a:accent1>
-        <a:srgbClr val="5B9BD5"/>
-      </a:accent1>
-      <a:accent2>
-        <a:srgbClr val="ED7D31"/>
-      </a:accent2>
-      <a:accent3>
-        <a:srgbClr val="A5A5A5"/>
-      </a:accent3>
-      <a:accent4>
-        <a:srgbClr val="FFC000"/>
-      </a:accent4>
-      <a:accent5>
-        <a:srgbClr val="4472C4"/>
-      </a:accent5>
-      <a:accent6>
-        <a:srgbClr val="70AD47"/>
-      </a:accent6>
-      <a:hlink>
-        <a:srgbClr val="0563C1"/>
-      </a:hlink>
-      <a:folHlink>
-        <a:srgbClr val="954F72"/>
-      </a:folHlink>
-    </a:clrScheme>
-    <a:fontScheme name="Office">
-      <a:majorFont>
-        <a:latin typeface="Calibri Light" panose="020F0302020204030204"/>
-        <a:ea typeface=""/>
-        <a:cs typeface=""/>
-        <a:font script="Jpan" typeface="游ゴシック Light"/>
-        <a:font script="Hang" typeface="맑은 고딕"/>
-        <a:font script="Hans" typeface="等线 Light"/>
-        <a:font script="Hant" typeface="新細明體"/>
-        <a:font script="Arab" typeface="Times New Roman"/>
-        <a:font script="Hebr" typeface="Times New Roman"/>
-        <a:font script="Thai" typeface="Angsana New"/>
-        <a:font script="Ethi" typeface="Nyala"/>
-        <a:font script="Beng" typeface="Vrinda"/>
-        <a:font script="Gujr" typeface="Shruti"/>
-        <a:font script="Khmr" typeface="MoolBoran"/>
-        <a:font script="Knda" typeface="Tunga"/>
-        <a:font script="Guru" typeface="Raavi"/>
-        <a:font script="Cans" typeface="Euphemia"/>
-        <a:font script="Cher" typeface="Plantagenet Cherokee"/>
-        <a:font script="Yiii" typeface="Microsoft Yi Baiti"/>
-        <a:font script="Tibt" typeface="Microsoft Himalaya"/>
-        <a:font script="Thaa" typeface="MV Boli"/>
-        <a:font script="Deva" typeface="Mangal"/>
-        <a:font script="Telu" typeface="Gautami"/>
-        <a:font script="Taml" typeface="Latha"/>
-        <a:font script="Syrc" typeface="Estrangelo Edessa"/>
-        <a:font script="Orya" typeface="Kalinga"/>
-        <a:font script="Mlym" typeface="Kartika"/>
-        <a:font script="Laoo" typeface="DokChampa"/>
-        <a:font script="Sinh" typeface="Iskoola Pota"/>
-        <a:font script="Mong" typeface="Mongolian Baiti"/>
-        <a:font script="Viet" typeface="Times New Roman"/>
-        <a:font script="Uigh" typeface="Microsoft Uighur"/>
-        <a:font script="Geor" typeface="Sylfaen"/>
-      </a:majorFont>
-      <a:minorFont>
-        <a:latin typeface="Calibri" panose="020F0502020204030204"/>
-        <a:ea typeface=""/>
-        <a:cs typeface=""/>
-        <a:font script="Jpan" typeface="游明朝"/>
-        <a:font script="Hang" typeface="맑은 고딕"/>
-        <a:font script="Hans" typeface="等线"/>
-        <a:font script="Hant" typeface="新細明體"/>
-        <a:font script="Arab" typeface="Arial"/>
-        <a:font script="Hebr" typeface="Arial"/>
-        <a:font script="Thai" typeface="Cordia New"/>
-        <a:font script="Ethi" typeface="Nyala"/>
-        <a:font script="Beng" typeface="Vrinda"/>
-        <a:font script="Gujr" typeface="Shruti"/>
-        <a:font script="Khmr" typeface="DaunPenh"/>
-        <a:font script="Knda" typeface="Tunga"/>
-        <a:font script="Guru" typeface="Raavi"/>
-        <a:font script="Cans" typeface="Euphemia"/>
-        <a:font script="Cher" typeface="Plantagenet Cherokee"/>
-        <a:font script="Yiii" typeface="Microsoft Yi Baiti"/>
-        <a:font script="Tibt" typeface="Microsoft Himalaya"/>
-        <a:font script="Thaa" typeface="MV Boli"/>
-        <a:font script="Deva" typeface="Mangal"/>
-        <a:font script="Telu" typeface="Gautami"/>
-        <a:font script="Taml" typeface="Latha"/>
-        <a:font script="Syrc" typeface="Estrangelo Edessa"/>
-        <a:font script="Orya" typeface="Kalinga"/>
-        <a:font script="Mlym" typeface="Kartika"/>
-        <a:font script="Laoo" typeface="DokChampa"/>
-        <a:font script="Sinh" typeface="Iskoola Pota"/>
-        <a:font script="Mong" typeface="Mongolian Baiti"/>
-        <a:font script="Viet" typeface="Arial"/>
-        <a:font script="Uigh" typeface="Microsoft Uighur"/>
-        <a:font script="Geor" typeface="Sylfaen"/>
-      </a:minorFont>
-    </a:fontScheme>
-    <a:fmtScheme name="Office">
-      <a:fillStyleLst>
-        <a:solidFill>
-          <a:schemeClr val="phClr"/>
-        </a:solidFill>
-        <a:gradFill rotWithShape="1">
-          <a:gsLst>
-            <a:gs pos="0">
-              <a:schemeClr val="phClr">
-                <a:lumMod val="110000"/>
-                <a:satMod val="105000"/>
-                <a:tint val="67000"/>
-              </a:schemeClr>
-            </a:gs>
-            <a:gs pos="50000">
-              <a:schemeClr val="phClr">
-                <a:lumMod val="105000"/>
-                <a:satMod val="103000"/>
-                <a:tint val="73000"/>
-              </a:schemeClr>
-            </a:gs>
-            <a:gs pos="100000">
-              <a:schemeClr val="phClr">
-                <a:lumMod val="105000"/>
-                <a:satMod val="109000"/>
-                <a:tint val="81000"/>
-              </a:schemeClr>
-            </a:gs>
-          </a:gsLst>
-          <a:lin ang="5400000" scaled="0"/>
-        </a:gradFill>
-        <a:gradFill rotWithShape="1">
-          <a:gsLst>
-            <a:gs pos="0">
-              <a:schemeClr val="phClr">
-                <a:satMod val="103000"/>
-                <a:lumMod val="102000"/>
-                <a:tint val="94000"/>
-              </a:schemeClr>
-            </a:gs>
-            <a:gs pos="50000">
-              <a:schemeClr val="phClr">
-                <a:satMod val="110000"/>
-                <a:lumMod val="100000"/>
-                <a:shade val="100000"/>
-              </a:schemeClr>
-            </a:gs>
-            <a:gs pos="100000">
-              <a:schemeClr val="phClr">
-                <a:lumMod val="99000"/>
-                <a:satMod val="120000"/>
-                <a:shade val="78000"/>
-              </a:schemeClr>
-            </a:gs>
-          </a:gsLst>
-          <a:lin ang="5400000" scaled="0"/>
-        </a:gradFill>
-      </a:fillStyleLst>
-      <a:lnStyleLst>
-        <a:ln w="6350" cap="flat" cmpd="sng" algn="ctr">
-          <a:solidFill>
-            <a:schemeClr val="phClr"/>
-          </a:solidFill>
-          <a:prstDash val="solid"/>
-          <a:miter lim="800000"/>
-        </a:ln>
-        <a:ln w="12700" cap="flat" cmpd="sng" algn="ctr">
-          <a:solidFill>
-            <a:schemeClr val="phClr"/>
-          </a:solidFill>
-          <a:prstDash val="solid"/>
-          <a:miter lim="800000"/>
-        </a:ln>
-        <a:ln w="19050" cap="flat" cmpd="sng" algn="ctr">
-          <a:solidFill>
-            <a:schemeClr val="phClr"/>
-          </a:solidFill>
-          <a:prstDash val="solid"/>
-          <a:miter lim="800000"/>
-        </a:ln>
-      </a:lnStyleLst>
-      <a:effectStyleLst>
-        <a:effectStyle>
-          <a:effectLst/>
-        </a:effectStyle>
-        <a:effectStyle>
-          <a:effectLst/>
-        </a:effectStyle>
-        <a:effectStyle>
-          <a:effectLst>
-            <a:outerShdw blurRad="57150" dist="19050" dir="5400000" algn="ctr" rotWithShape="0">
-              <a:srgbClr val="000000">
-                <a:alpha val="63000"/>
-              </a:srgbClr>
-            </a:outerShdw>
-          </a:effectLst>
-        </a:effectStyle>
-      </a:effectStyleLst>
-      <a:bgFillStyleLst>
-        <a:solidFill>
-          <a:schemeClr val="phClr"/>
-        </a:solidFill>
-        <a:solidFill>
-          <a:schemeClr val="phClr">
-            <a:tint val="95000"/>
-            <a:satMod val="170000"/>
-          </a:schemeClr>
-        </a:solidFill>
-        <a:gradFill rotWithShape="1">
-          <a:gsLst>
-            <a:gs pos="0">
-              <a:schemeClr val="phClr">
-                <a:tint val="93000"/>
-                <a:satMod val="150000"/>
-                <a:shade val="98000"/>
-                <a:lumMod val="102000"/>
-              </a:schemeClr>
-            </a:gs>
-            <a:gs pos="50000">
-              <a:schemeClr val="phClr">
-                <a:tint val="98000"/>
-                <a:satMod val="130000"/>
-                <a:shade val="90000"/>
-                <a:lumMod val="103000"/>
-              </a:schemeClr>
-            </a:gs>
-            <a:gs pos="100000">
-              <a:schemeClr val="phClr">
-                <a:shade val="63000"/>
-                <a:satMod val="120000"/>
-              </a:schemeClr>
-            </a:gs>
-          </a:gsLst>
-          <a:lin ang="5400000" scaled="0"/>
-        </a:gradFill>
-      </a:bgFillStyleLst>
-    </a:fmtScheme>
-  </a:themeElements>
-  <a:objectDefaults/>
-  <a:extraClrSchemeLst/>
-  <a:extLst>
-    <a:ext uri="{05A4C25C-085E-4340-85A3-A5531E510DB2}">
-      <thm15:themeFamily xmlns:thm15="http://schemas.microsoft.com/office/thememl/2012/main" name="Office Theme" id="{62F939B6-93AF-4DB8-9C6B-D6C7DFDC589F}" vid="{4A3C46E8-61CC-4603-A589-7422A47A8E4A}"/>
-    </a:ext>
-  </a:extLst>
-</a:theme>
 </file>
</xml_diff>

<commit_message>
update of site 09-17
Updated site with new assets / font.
Highlighted necessary changes. Added animations / transitions to mang-assistance page.
</commit_message>
<xml_diff>
--- a/Script for Yankees Accounting.docx
+++ b/Script for Yankees Accounting.docx
@@ -9,61 +9,126 @@
       </w:pPr>
       <w:r>
         <w:rPr/>
-        <w:t xml:space="preserve">08/25  (8:45 – </w:t>
-      </w:r>
-      <w:r>
-        <w:rPr/>
-        <w:t>11:02</w:t>
-      </w:r>
-      <w:r>
-        <w:rPr/>
-        <w:t xml:space="preserve"> )</w:t>
-      </w:r>
-    </w:p>
-    <w:p>
-      <w:pPr>
-        <w:pStyle w:val="Normal"/>
-        <w:rPr/>
-      </w:pPr>
-      <w:r>
-        <w:rPr/>
-        <w:t xml:space="preserve">08/26 (1:45 – </w:t>
-      </w:r>
-      <w:r>
-        <w:rPr/>
-        <w:t>4:09)</w:t>
-      </w:r>
-    </w:p>
-    <w:p>
-      <w:pPr>
-        <w:pStyle w:val="Normal"/>
-        <w:rPr/>
-      </w:pPr>
-      <w:r>
-        <w:rPr/>
-        <w:t xml:space="preserve">08/27 (1:17 – </w:t>
-      </w:r>
-      <w:r>
-        <w:rPr/>
-        <w:t>3:20)</w:t>
-      </w:r>
-    </w:p>
-    <w:p>
-      <w:pPr>
-        <w:pStyle w:val="Normal"/>
-        <w:rPr/>
-      </w:pPr>
-      <w:r>
-        <w:rPr/>
-        <w:t xml:space="preserve">08/29 (10:20 – </w:t>
-      </w:r>
-      <w:r>
-        <w:rPr/>
-        <w:t>12:</w:t>
-      </w:r>
-      <w:r>
-        <w:rPr/>
-        <w:t>43</w:t>
+        <w:t>08/25  (8:45 – 11:02 )</w:t>
+      </w:r>
+    </w:p>
+    <w:p>
+      <w:pPr>
+        <w:pStyle w:val="Normal"/>
+        <w:rPr/>
+      </w:pPr>
+      <w:r>
+        <w:rPr/>
+        <w:t>08/26 (1:45 – 4:09)</w:t>
+      </w:r>
+    </w:p>
+    <w:p>
+      <w:pPr>
+        <w:pStyle w:val="Normal"/>
+        <w:rPr/>
+      </w:pPr>
+      <w:r>
+        <w:rPr/>
+        <w:t>08/27 (1:17 – 3:20)</w:t>
+      </w:r>
+    </w:p>
+    <w:p>
+      <w:pPr>
+        <w:pStyle w:val="Normal"/>
+        <w:rPr/>
+      </w:pPr>
+      <w:r>
+        <w:rPr/>
+        <w:t>08/29 (10:20 – 12:43)</w:t>
+      </w:r>
+    </w:p>
+    <w:p>
+      <w:pPr>
+        <w:pStyle w:val="Normal"/>
+        <w:rPr/>
+      </w:pPr>
+      <w:r>
+        <w:rPr/>
+        <w:t>08/30 (8:55 – 9:18) (3:20 – 4:47)</w:t>
+      </w:r>
+    </w:p>
+    <w:p>
+      <w:pPr>
+        <w:pStyle w:val="Normal"/>
+        <w:rPr/>
+      </w:pPr>
+      <w:r>
+        <w:rPr/>
+        <w:t>08/31 (7:24 – 8:40) (1:45 – 3:30)</w:t>
+      </w:r>
+    </w:p>
+    <w:p>
+      <w:pPr>
+        <w:pStyle w:val="Normal"/>
+        <w:rPr/>
+      </w:pPr>
+      <w:r>
+        <w:rPr/>
+        <w:t>09/01 (2:50 – 5:32)</w:t>
+      </w:r>
+    </w:p>
+    <w:p>
+      <w:pPr>
+        <w:pStyle w:val="Normal"/>
+        <w:rPr/>
+      </w:pPr>
+      <w:r>
+        <w:rPr/>
+        <w:t>09/02 (1:31 – 4:45)</w:t>
+      </w:r>
+    </w:p>
+    <w:p>
+      <w:pPr>
+        <w:pStyle w:val="Normal"/>
+        <w:rPr/>
+      </w:pPr>
+      <w:r>
+        <w:rPr/>
+      </w:r>
+    </w:p>
+    <w:p>
+      <w:pPr>
+        <w:pStyle w:val="Normal"/>
+        <w:rPr/>
+      </w:pPr>
+      <w:r>
+        <w:rPr/>
+        <w:t>09/07 (8:20- 110:00) (1:40-2:56)</w:t>
+      </w:r>
+    </w:p>
+    <w:p>
+      <w:pPr>
+        <w:pStyle w:val="Normal"/>
+        <w:rPr/>
+      </w:pPr>
+      <w:r>
+        <w:rPr/>
+        <w:t>09/09 (12:30 – 2:.30) (11:30 – 2:30)</w:t>
+      </w:r>
+    </w:p>
+    <w:p>
+      <w:pPr>
+        <w:pStyle w:val="Normal"/>
+        <w:rPr/>
+      </w:pPr>
+      <w:r>
+        <w:rPr/>
+        <w:t>09/11 (11:50 – 2:27) (3:00 – 5:18)</w:t>
+      </w:r>
+    </w:p>
+    <w:p>
+      <w:pPr>
+        <w:pStyle w:val="Normal"/>
+        <w:rPr/>
+      </w:pPr>
+      <w:r>
+        <w:rPr/>
+        <w:t>09/13 (6:40 – 9:00</w:t>
       </w:r>
       <w:r>
         <w:rPr/>
@@ -77,117 +142,53 @@
       </w:pPr>
       <w:r>
         <w:rPr/>
-        <w:t xml:space="preserve">08/30 (8:55 – 9:18) (3:20 – </w:t>
-      </w:r>
-      <w:r>
-        <w:rPr/>
-        <w:t>4:47)</w:t>
-      </w:r>
-    </w:p>
-    <w:p>
-      <w:pPr>
-        <w:pStyle w:val="Normal"/>
-        <w:rPr/>
-      </w:pPr>
-      <w:r>
-        <w:rPr/>
-        <w:t>08/31 (7:24 – 8:40</w:t>
-      </w:r>
-      <w:r>
-        <w:rPr/>
-        <w:t xml:space="preserve">) (1:45 – </w:t>
-      </w:r>
-      <w:r>
-        <w:rPr/>
-        <w:t>3:30)</w:t>
-      </w:r>
-    </w:p>
-    <w:p>
-      <w:pPr>
-        <w:pStyle w:val="Normal"/>
-        <w:rPr/>
-      </w:pPr>
-      <w:r>
-        <w:rPr/>
-        <w:t>09/01 (2:50 – 5:32)</w:t>
-      </w:r>
-    </w:p>
-    <w:p>
-      <w:pPr>
-        <w:pStyle w:val="Normal"/>
-        <w:rPr/>
-      </w:pPr>
-      <w:r>
-        <w:rPr/>
-        <w:t xml:space="preserve">09/02 (1:31 – </w:t>
-      </w:r>
-      <w:r>
-        <w:rPr/>
-        <w:t>4:45)</w:t>
-      </w:r>
-    </w:p>
-    <w:p>
-      <w:pPr>
-        <w:pStyle w:val="Normal"/>
-        <w:rPr/>
-      </w:pPr>
-      <w:r>
-        <w:rPr/>
-      </w:r>
-    </w:p>
-    <w:p>
-      <w:pPr>
-        <w:pStyle w:val="Normal"/>
-        <w:rPr/>
-      </w:pPr>
-      <w:r>
-        <w:rPr/>
-        <w:t>09/07 (</w:t>
-      </w:r>
-      <w:r>
-        <w:rPr/>
-        <w:t>8:20- 110:00) (</w:t>
-      </w:r>
-      <w:r>
-        <w:rPr/>
-        <w:t>1:40-</w:t>
-      </w:r>
-      <w:r>
-        <w:rPr/>
-        <w:t>2:56</w:t>
+      </w:r>
+    </w:p>
+    <w:p>
+      <w:pPr>
+        <w:pStyle w:val="Normal"/>
+        <w:rPr/>
+      </w:pPr>
+      <w:r>
+        <w:rPr/>
+      </w:r>
+    </w:p>
+    <w:p>
+      <w:pPr>
+        <w:pStyle w:val="Normal"/>
+        <w:rPr/>
+      </w:pPr>
+      <w:r>
+        <w:rPr/>
+        <w:t>09/15 (1:00 – 2:41</w:t>
       </w:r>
       <w:r>
         <w:rPr/>
         <w:t>)</w:t>
       </w:r>
-    </w:p>
-    <w:p>
-      <w:pPr>
-        <w:pStyle w:val="Normal"/>
-        <w:rPr/>
-      </w:pPr>
-      <w:r>
-        <w:rPr/>
-        <w:t xml:space="preserve">09/09 (12:30 – 2:.30) (11:30 - </w:t>
-      </w:r>
-    </w:p>
-    <w:p>
-      <w:pPr>
-        <w:pStyle w:val="Normal"/>
-        <w:rPr/>
-      </w:pPr>
-      <w:r>
-        <w:rPr/>
-      </w:r>
-    </w:p>
-    <w:p>
-      <w:pPr>
-        <w:pStyle w:val="Normal"/>
-        <w:rPr/>
-      </w:pPr>
-      <w:r>
-        <w:rPr/>
-        <w:t>08/31-09/02 - 5.95 hrs</w:t>
+      <w:r>
+        <w:rPr/>
+        <w:t xml:space="preserve"> </w:t>
+      </w:r>
+    </w:p>
+    <w:p>
+      <w:pPr>
+        <w:pStyle w:val="Normal"/>
+        <w:rPr/>
+      </w:pPr>
+      <w:r>
+        <w:rPr/>
+        <w:t>09/16 (2:30 – 4:47)</w:t>
+      </w:r>
+    </w:p>
+    <w:p>
+      <w:pPr>
+        <w:pStyle w:val="Normal"/>
+        <w:rPr/>
+      </w:pPr>
+      <w:r>
+        <w:rPr/>
+        <w:t xml:space="preserve">09/17 (2:42 – </w:t>
       </w:r>
     </w:p>
     <w:p>
@@ -580,7 +581,9 @@
     <w:p>
       <w:pPr>
         <w:pStyle w:val="Normal"/>
-        <w:rPr/>
+        <w:rPr>
+          <w:highlight w:val="cyan"/>
+        </w:rPr>
       </w:pPr>
       <w:r>
         <w:rPr>
@@ -711,10 +714,7 @@
     <w:p>
       <w:pPr>
         <w:pStyle w:val="Normal"/>
-        <w:rPr>
-          <w:b/>
-          <w:b/>
-        </w:rPr>
+        <w:rPr/>
       </w:pPr>
       <w:r>
         <w:rPr/>
@@ -889,6 +889,7 @@
       </w:pPr>
       <w:rPr>
         <w:rFonts w:ascii="Symbol" w:hAnsi="Symbol" w:cs="Symbol" w:hint="default"/>
+        <w:rFonts w:cs="Symbol"/>
       </w:rPr>
     </w:lvl>
     <w:lvl w:ilvl="1">
@@ -914,6 +915,7 @@
       </w:pPr>
       <w:rPr>
         <w:rFonts w:ascii="Wingdings" w:hAnsi="Wingdings" w:cs="Wingdings" w:hint="default"/>
+        <w:rFonts w:cs="Wingdings"/>
       </w:rPr>
     </w:lvl>
     <w:lvl w:ilvl="3">
@@ -926,6 +928,7 @@
       </w:pPr>
       <w:rPr>
         <w:rFonts w:ascii="Symbol" w:hAnsi="Symbol" w:cs="Symbol" w:hint="default"/>
+        <w:rFonts w:cs="Symbol"/>
       </w:rPr>
     </w:lvl>
     <w:lvl w:ilvl="4">
@@ -951,6 +954,7 @@
       </w:pPr>
       <w:rPr>
         <w:rFonts w:ascii="Wingdings" w:hAnsi="Wingdings" w:cs="Wingdings" w:hint="default"/>
+        <w:rFonts w:cs="Wingdings"/>
       </w:rPr>
     </w:lvl>
     <w:lvl w:ilvl="6">
@@ -963,6 +967,7 @@
       </w:pPr>
       <w:rPr>
         <w:rFonts w:ascii="Symbol" w:hAnsi="Symbol" w:cs="Symbol" w:hint="default"/>
+        <w:rFonts w:cs="Symbol"/>
       </w:rPr>
     </w:lvl>
     <w:lvl w:ilvl="7">
@@ -988,6 +993,7 @@
       </w:pPr>
       <w:rPr>
         <w:rFonts w:ascii="Wingdings" w:hAnsi="Wingdings" w:cs="Wingdings" w:hint="default"/>
+        <w:rFonts w:cs="Wingdings"/>
       </w:rPr>
     </w:lvl>
   </w:abstractNum>
@@ -1002,6 +1008,7 @@
       </w:pPr>
       <w:rPr>
         <w:rFonts w:ascii="Symbol" w:hAnsi="Symbol" w:cs="Symbol" w:hint="default"/>
+        <w:rFonts w:cs="Symbol"/>
       </w:rPr>
     </w:lvl>
     <w:lvl w:ilvl="1">
@@ -1027,6 +1034,7 @@
       </w:pPr>
       <w:rPr>
         <w:rFonts w:ascii="Wingdings" w:hAnsi="Wingdings" w:cs="Wingdings" w:hint="default"/>
+        <w:rFonts w:cs="Wingdings"/>
       </w:rPr>
     </w:lvl>
     <w:lvl w:ilvl="3">
@@ -1039,6 +1047,7 @@
       </w:pPr>
       <w:rPr>
         <w:rFonts w:ascii="Symbol" w:hAnsi="Symbol" w:cs="Symbol" w:hint="default"/>
+        <w:rFonts w:cs="Symbol"/>
       </w:rPr>
     </w:lvl>
     <w:lvl w:ilvl="4">
@@ -1064,6 +1073,7 @@
       </w:pPr>
       <w:rPr>
         <w:rFonts w:ascii="Wingdings" w:hAnsi="Wingdings" w:cs="Wingdings" w:hint="default"/>
+        <w:rFonts w:cs="Wingdings"/>
       </w:rPr>
     </w:lvl>
     <w:lvl w:ilvl="6">
@@ -1076,6 +1086,7 @@
       </w:pPr>
       <w:rPr>
         <w:rFonts w:ascii="Symbol" w:hAnsi="Symbol" w:cs="Symbol" w:hint="default"/>
+        <w:rFonts w:cs="Symbol"/>
       </w:rPr>
     </w:lvl>
     <w:lvl w:ilvl="7">
@@ -1101,6 +1112,7 @@
       </w:pPr>
       <w:rPr>
         <w:rFonts w:ascii="Wingdings" w:hAnsi="Wingdings" w:cs="Wingdings" w:hint="default"/>
+        <w:rFonts w:cs="Wingdings"/>
       </w:rPr>
     </w:lvl>
   </w:abstractNum>
@@ -1115,6 +1127,7 @@
       </w:pPr>
       <w:rPr>
         <w:rFonts w:ascii="Symbol" w:hAnsi="Symbol" w:cs="Symbol" w:hint="default"/>
+        <w:rFonts w:cs="Symbol"/>
       </w:rPr>
     </w:lvl>
     <w:lvl w:ilvl="1">
@@ -1140,6 +1153,7 @@
       </w:pPr>
       <w:rPr>
         <w:rFonts w:ascii="Wingdings" w:hAnsi="Wingdings" w:cs="Wingdings" w:hint="default"/>
+        <w:rFonts w:cs="Wingdings"/>
       </w:rPr>
     </w:lvl>
     <w:lvl w:ilvl="3">
@@ -1152,6 +1166,7 @@
       </w:pPr>
       <w:rPr>
         <w:rFonts w:ascii="Symbol" w:hAnsi="Symbol" w:cs="Symbol" w:hint="default"/>
+        <w:rFonts w:cs="Symbol"/>
       </w:rPr>
     </w:lvl>
     <w:lvl w:ilvl="4">
@@ -1177,6 +1192,7 @@
       </w:pPr>
       <w:rPr>
         <w:rFonts w:ascii="Wingdings" w:hAnsi="Wingdings" w:cs="Wingdings" w:hint="default"/>
+        <w:rFonts w:cs="Wingdings"/>
       </w:rPr>
     </w:lvl>
     <w:lvl w:ilvl="6">
@@ -1189,6 +1205,7 @@
       </w:pPr>
       <w:rPr>
         <w:rFonts w:ascii="Symbol" w:hAnsi="Symbol" w:cs="Symbol" w:hint="default"/>
+        <w:rFonts w:cs="Symbol"/>
       </w:rPr>
     </w:lvl>
     <w:lvl w:ilvl="7">
@@ -1214,6 +1231,7 @@
       </w:pPr>
       <w:rPr>
         <w:rFonts w:ascii="Wingdings" w:hAnsi="Wingdings" w:cs="Wingdings" w:hint="default"/>
+        <w:rFonts w:cs="Wingdings"/>
       </w:rPr>
     </w:lvl>
   </w:abstractNum>
@@ -1228,6 +1246,7 @@
       </w:pPr>
       <w:rPr>
         <w:rFonts w:ascii="Symbol" w:hAnsi="Symbol" w:cs="Symbol" w:hint="default"/>
+        <w:rFonts w:cs="Symbol"/>
       </w:rPr>
     </w:lvl>
     <w:lvl w:ilvl="1">
@@ -1253,6 +1272,7 @@
       </w:pPr>
       <w:rPr>
         <w:rFonts w:ascii="Wingdings" w:hAnsi="Wingdings" w:cs="Wingdings" w:hint="default"/>
+        <w:rFonts w:cs="Wingdings"/>
       </w:rPr>
     </w:lvl>
     <w:lvl w:ilvl="3">
@@ -1265,6 +1285,7 @@
       </w:pPr>
       <w:rPr>
         <w:rFonts w:ascii="Symbol" w:hAnsi="Symbol" w:cs="Symbol" w:hint="default"/>
+        <w:rFonts w:cs="Symbol"/>
       </w:rPr>
     </w:lvl>
     <w:lvl w:ilvl="4">
@@ -1290,6 +1311,7 @@
       </w:pPr>
       <w:rPr>
         <w:rFonts w:ascii="Wingdings" w:hAnsi="Wingdings" w:cs="Wingdings" w:hint="default"/>
+        <w:rFonts w:cs="Wingdings"/>
       </w:rPr>
     </w:lvl>
     <w:lvl w:ilvl="6">
@@ -1302,6 +1324,7 @@
       </w:pPr>
       <w:rPr>
         <w:rFonts w:ascii="Symbol" w:hAnsi="Symbol" w:cs="Symbol" w:hint="default"/>
+        <w:rFonts w:cs="Symbol"/>
       </w:rPr>
     </w:lvl>
     <w:lvl w:ilvl="7">
@@ -1327,6 +1350,7 @@
       </w:pPr>
       <w:rPr>
         <w:rFonts w:ascii="Wingdings" w:hAnsi="Wingdings" w:cs="Wingdings" w:hint="default"/>
+        <w:rFonts w:cs="Wingdings"/>
       </w:rPr>
     </w:lvl>
   </w:abstractNum>
@@ -1341,6 +1365,7 @@
       </w:pPr>
       <w:rPr>
         <w:rFonts w:ascii="Symbol" w:hAnsi="Symbol" w:cs="Symbol" w:hint="default"/>
+        <w:rFonts w:cs="Symbol"/>
       </w:rPr>
     </w:lvl>
     <w:lvl w:ilvl="1">
@@ -1366,6 +1391,7 @@
       </w:pPr>
       <w:rPr>
         <w:rFonts w:ascii="Wingdings" w:hAnsi="Wingdings" w:cs="Wingdings" w:hint="default"/>
+        <w:rFonts w:cs="Wingdings"/>
       </w:rPr>
     </w:lvl>
     <w:lvl w:ilvl="3">
@@ -1378,6 +1404,7 @@
       </w:pPr>
       <w:rPr>
         <w:rFonts w:ascii="Symbol" w:hAnsi="Symbol" w:cs="Symbol" w:hint="default"/>
+        <w:rFonts w:cs="Symbol"/>
       </w:rPr>
     </w:lvl>
     <w:lvl w:ilvl="4">
@@ -1403,6 +1430,7 @@
       </w:pPr>
       <w:rPr>
         <w:rFonts w:ascii="Wingdings" w:hAnsi="Wingdings" w:cs="Wingdings" w:hint="default"/>
+        <w:rFonts w:cs="Wingdings"/>
       </w:rPr>
     </w:lvl>
     <w:lvl w:ilvl="6">
@@ -1415,6 +1443,7 @@
       </w:pPr>
       <w:rPr>
         <w:rFonts w:ascii="Symbol" w:hAnsi="Symbol" w:cs="Symbol" w:hint="default"/>
+        <w:rFonts w:cs="Symbol"/>
       </w:rPr>
     </w:lvl>
     <w:lvl w:ilvl="7">
@@ -1440,6 +1469,7 @@
       </w:pPr>
       <w:rPr>
         <w:rFonts w:ascii="Wingdings" w:hAnsi="Wingdings" w:cs="Wingdings" w:hint="default"/>
+        <w:rFonts w:cs="Wingdings"/>
       </w:rPr>
     </w:lvl>
   </w:abstractNum>
@@ -1561,8 +1591,7 @@
   <w:docDefaults>
     <w:rPrDefault>
       <w:rPr>
-        <w:rFonts w:ascii="Calibri" w:hAnsi="Calibri" w:eastAsia="Calibri" w:cs="" w:asciiTheme="minorHAnsi" w:cstheme="minorBidi" w:eastAsiaTheme="minorHAnsi" w:hAnsiTheme="minorHAnsi"/>
-        <w:sz w:val="22"/>
+        <w:rFonts w:ascii="Calibri" w:hAnsi="Calibri" w:eastAsia="Calibri" w:cs="Tahoma"/>
         <w:szCs w:val="22"/>
         <w:lang w:val="en-US" w:eastAsia="en-US" w:bidi="ar-SA"/>
       </w:rPr>
@@ -1571,390 +1600,20 @@
       <w:pPr/>
     </w:pPrDefault>
   </w:docDefaults>
-  <w:latentStyles w:defLockedState="0" w:defUIPriority="99" w:defSemiHidden="0" w:defUnhideWhenUsed="0" w:defQFormat="0" w:count="371">
-    <w:lsdException w:name="Normal" w:uiPriority="0" w:qFormat="1"/>
-    <w:lsdException w:name="heading 1" w:uiPriority="9" w:qFormat="1"/>
-    <w:lsdException w:name="heading 2" w:uiPriority="9" w:semiHidden="1" w:unhideWhenUsed="1" w:qFormat="1"/>
-    <w:lsdException w:name="heading 3" w:uiPriority="9" w:semiHidden="1" w:unhideWhenUsed="1" w:qFormat="1"/>
-    <w:lsdException w:name="heading 4" w:uiPriority="9" w:semiHidden="1" w:unhideWhenUsed="1" w:qFormat="1"/>
-    <w:lsdException w:name="heading 5" w:uiPriority="9" w:semiHidden="1" w:unhideWhenUsed="1" w:qFormat="1"/>
-    <w:lsdException w:name="heading 6" w:uiPriority="9" w:semiHidden="1" w:unhideWhenUsed="1" w:qFormat="1"/>
-    <w:lsdException w:name="heading 7" w:uiPriority="9" w:semiHidden="1" w:unhideWhenUsed="1" w:qFormat="1"/>
-    <w:lsdException w:name="heading 8" w:uiPriority="9" w:semiHidden="1" w:unhideWhenUsed="1" w:qFormat="1"/>
-    <w:lsdException w:name="heading 9" w:uiPriority="9" w:semiHidden="1" w:unhideWhenUsed="1" w:qFormat="1"/>
-    <w:lsdException w:name="index 1" w:semiHidden="1" w:unhideWhenUsed="1"/>
-    <w:lsdException w:name="index 2" w:semiHidden="1" w:unhideWhenUsed="1"/>
-    <w:lsdException w:name="index 3" w:semiHidden="1" w:unhideWhenUsed="1"/>
-    <w:lsdException w:name="index 4" w:semiHidden="1" w:unhideWhenUsed="1"/>
-    <w:lsdException w:name="index 5" w:semiHidden="1" w:unhideWhenUsed="1"/>
-    <w:lsdException w:name="index 6" w:semiHidden="1" w:unhideWhenUsed="1"/>
-    <w:lsdException w:name="index 7" w:semiHidden="1" w:unhideWhenUsed="1"/>
-    <w:lsdException w:name="index 8" w:semiHidden="1" w:unhideWhenUsed="1"/>
-    <w:lsdException w:name="index 9" w:semiHidden="1" w:unhideWhenUsed="1"/>
-    <w:lsdException w:name="toc 1" w:uiPriority="39" w:semiHidden="1" w:unhideWhenUsed="1"/>
-    <w:lsdException w:name="toc 2" w:uiPriority="39" w:semiHidden="1" w:unhideWhenUsed="1"/>
-    <w:lsdException w:name="toc 3" w:uiPriority="39" w:semiHidden="1" w:unhideWhenUsed="1"/>
-    <w:lsdException w:name="toc 4" w:uiPriority="39" w:semiHidden="1" w:unhideWhenUsed="1"/>
-    <w:lsdException w:name="toc 5" w:uiPriority="39" w:semiHidden="1" w:unhideWhenUsed="1"/>
-    <w:lsdException w:name="toc 6" w:uiPriority="39" w:semiHidden="1" w:unhideWhenUsed="1"/>
-    <w:lsdException w:name="toc 7" w:uiPriority="39" w:semiHidden="1" w:unhideWhenUsed="1"/>
-    <w:lsdException w:name="toc 8" w:uiPriority="39" w:semiHidden="1" w:unhideWhenUsed="1"/>
-    <w:lsdException w:name="toc 9" w:uiPriority="39" w:semiHidden="1" w:unhideWhenUsed="1"/>
-    <w:lsdException w:name="Normal Indent" w:semiHidden="1" w:unhideWhenUsed="1"/>
-    <w:lsdException w:name="footnote text" w:semiHidden="1" w:unhideWhenUsed="1"/>
-    <w:lsdException w:name="annotation text" w:semiHidden="1" w:unhideWhenUsed="1"/>
-    <w:lsdException w:name="header" w:semiHidden="1" w:unhideWhenUsed="1"/>
-    <w:lsdException w:name="footer" w:semiHidden="1" w:unhideWhenUsed="1"/>
-    <w:lsdException w:name="index heading" w:semiHidden="1" w:unhideWhenUsed="1"/>
-    <w:lsdException w:name="caption" w:uiPriority="35" w:semiHidden="1" w:unhideWhenUsed="1" w:qFormat="1"/>
-    <w:lsdException w:name="table of figures" w:semiHidden="1" w:unhideWhenUsed="1"/>
-    <w:lsdException w:name="envelope address" w:semiHidden="1" w:unhideWhenUsed="1"/>
-    <w:lsdException w:name="envelope return" w:semiHidden="1" w:unhideWhenUsed="1"/>
-    <w:lsdException w:name="footnote reference" w:semiHidden="1" w:unhideWhenUsed="1"/>
-    <w:lsdException w:name="annotation reference" w:semiHidden="1" w:unhideWhenUsed="1"/>
-    <w:lsdException w:name="line number" w:semiHidden="1" w:unhideWhenUsed="1"/>
-    <w:lsdException w:name="page number" w:semiHidden="1" w:unhideWhenUsed="1"/>
-    <w:lsdException w:name="endnote reference" w:semiHidden="1" w:unhideWhenUsed="1"/>
-    <w:lsdException w:name="endnote text" w:semiHidden="1" w:unhideWhenUsed="1"/>
-    <w:lsdException w:name="table of authorities" w:semiHidden="1" w:unhideWhenUsed="1"/>
-    <w:lsdException w:name="macro" w:semiHidden="1" w:unhideWhenUsed="1"/>
-    <w:lsdException w:name="toa heading" w:semiHidden="1" w:unhideWhenUsed="1"/>
-    <w:lsdException w:name="List" w:semiHidden="1" w:unhideWhenUsed="1"/>
-    <w:lsdException w:name="List Bullet" w:semiHidden="1" w:unhideWhenUsed="1"/>
-    <w:lsdException w:name="List Number" w:semiHidden="1" w:unhideWhenUsed="1"/>
-    <w:lsdException w:name="List 2" w:semiHidden="1" w:unhideWhenUsed="1"/>
-    <w:lsdException w:name="List 3" w:semiHidden="1" w:unhideWhenUsed="1"/>
-    <w:lsdException w:name="List 4" w:semiHidden="1" w:unhideWhenUsed="1"/>
-    <w:lsdException w:name="List 5" w:semiHidden="1" w:unhideWhenUsed="1"/>
-    <w:lsdException w:name="List Bullet 2" w:semiHidden="1" w:unhideWhenUsed="1"/>
-    <w:lsdException w:name="List Bullet 3" w:semiHidden="1" w:unhideWhenUsed="1"/>
-    <w:lsdException w:name="List Bullet 4" w:semiHidden="1" w:unhideWhenUsed="1"/>
-    <w:lsdException w:name="List Bullet 5" w:semiHidden="1" w:unhideWhenUsed="1"/>
-    <w:lsdException w:name="List Number 2" w:semiHidden="1" w:unhideWhenUsed="1"/>
-    <w:lsdException w:name="List Number 3" w:semiHidden="1" w:unhideWhenUsed="1"/>
-    <w:lsdException w:name="List Number 4" w:semiHidden="1" w:unhideWhenUsed="1"/>
-    <w:lsdException w:name="List Number 5" w:semiHidden="1" w:unhideWhenUsed="1"/>
-    <w:lsdException w:name="Title" w:uiPriority="10" w:qFormat="1"/>
-    <w:lsdException w:name="Closing" w:semiHidden="1" w:unhideWhenUsed="1"/>
-    <w:lsdException w:name="Signature" w:semiHidden="1" w:unhideWhenUsed="1"/>
-    <w:lsdException w:name="Default Paragraph Font" w:uiPriority="1" w:semiHidden="1" w:unhideWhenUsed="1"/>
-    <w:lsdException w:name="Body Text" w:semiHidden="1" w:unhideWhenUsed="1"/>
-    <w:lsdException w:name="Body Text Indent" w:semiHidden="1" w:unhideWhenUsed="1"/>
-    <w:lsdException w:name="List Continue" w:semiHidden="1" w:unhideWhenUsed="1"/>
-    <w:lsdException w:name="List Continue 2" w:semiHidden="1" w:unhideWhenUsed="1"/>
-    <w:lsdException w:name="List Continue 3" w:semiHidden="1" w:unhideWhenUsed="1"/>
-    <w:lsdException w:name="List Continue 4" w:semiHidden="1" w:unhideWhenUsed="1"/>
-    <w:lsdException w:name="List Continue 5" w:semiHidden="1" w:unhideWhenUsed="1"/>
-    <w:lsdException w:name="Message Header" w:semiHidden="1" w:unhideWhenUsed="1"/>
-    <w:lsdException w:name="Subtitle" w:uiPriority="11" w:qFormat="1"/>
-    <w:lsdException w:name="Salutation" w:semiHidden="1" w:unhideWhenUsed="1"/>
-    <w:lsdException w:name="Date" w:semiHidden="1" w:unhideWhenUsed="1"/>
-    <w:lsdException w:name="Body Text First Indent" w:semiHidden="1" w:unhideWhenUsed="1"/>
-    <w:lsdException w:name="Body Text First Indent 2" w:semiHidden="1" w:unhideWhenUsed="1"/>
-    <w:lsdException w:name="Note Heading" w:semiHidden="1" w:unhideWhenUsed="1"/>
-    <w:lsdException w:name="Body Text 2" w:semiHidden="1" w:unhideWhenUsed="1"/>
-    <w:lsdException w:name="Body Text 3" w:semiHidden="1" w:unhideWhenUsed="1"/>
-    <w:lsdException w:name="Body Text Indent 2" w:semiHidden="1" w:unhideWhenUsed="1"/>
-    <w:lsdException w:name="Body Text Indent 3" w:semiHidden="1" w:unhideWhenUsed="1"/>
-    <w:lsdException w:name="Block Text" w:semiHidden="1" w:unhideWhenUsed="1"/>
-    <w:lsdException w:name="Hyperlink" w:semiHidden="1" w:unhideWhenUsed="1"/>
-    <w:lsdException w:name="FollowedHyperlink" w:semiHidden="1" w:unhideWhenUsed="1"/>
-    <w:lsdException w:name="Strong" w:uiPriority="22" w:qFormat="1"/>
-    <w:lsdException w:name="Emphasis" w:uiPriority="20" w:qFormat="1"/>
-    <w:lsdException w:name="Document Map" w:semiHidden="1" w:unhideWhenUsed="1"/>
-    <w:lsdException w:name="Plain Text" w:semiHidden="1" w:unhideWhenUsed="1"/>
-    <w:lsdException w:name="E-mail Signature" w:semiHidden="1" w:unhideWhenUsed="1"/>
-    <w:lsdException w:name="HTML Top of Form" w:semiHidden="1" w:unhideWhenUsed="1"/>
-    <w:lsdException w:name="HTML Bottom of Form" w:semiHidden="1" w:unhideWhenUsed="1"/>
-    <w:lsdException w:name="Normal (Web)" w:semiHidden="1" w:unhideWhenUsed="1"/>
-    <w:lsdException w:name="HTML Acronym" w:semiHidden="1" w:unhideWhenUsed="1"/>
-    <w:lsdException w:name="HTML Address" w:semiHidden="1" w:unhideWhenUsed="1"/>
-    <w:lsdException w:name="HTML Cite" w:semiHidden="1" w:unhideWhenUsed="1"/>
-    <w:lsdException w:name="HTML Code" w:semiHidden="1" w:unhideWhenUsed="1"/>
-    <w:lsdException w:name="HTML Definition" w:semiHidden="1" w:unhideWhenUsed="1"/>
-    <w:lsdException w:name="HTML Keyboard" w:semiHidden="1" w:unhideWhenUsed="1"/>
-    <w:lsdException w:name="HTML Preformatted" w:semiHidden="1" w:unhideWhenUsed="1"/>
-    <w:lsdException w:name="HTML Sample" w:semiHidden="1" w:unhideWhenUsed="1"/>
-    <w:lsdException w:name="HTML Typewriter" w:semiHidden="1" w:unhideWhenUsed="1"/>
-    <w:lsdException w:name="HTML Variable" w:semiHidden="1" w:unhideWhenUsed="1"/>
-    <w:lsdException w:name="Normal Table" w:semiHidden="1" w:unhideWhenUsed="1"/>
-    <w:lsdException w:name="annotation subject" w:semiHidden="1" w:unhideWhenUsed="1"/>
-    <w:lsdException w:name="No List" w:semiHidden="1" w:unhideWhenUsed="1"/>
-    <w:lsdException w:name="Outline List 1" w:semiHidden="1" w:unhideWhenUsed="1"/>
-    <w:lsdException w:name="Outline List 2" w:semiHidden="1" w:unhideWhenUsed="1"/>
-    <w:lsdException w:name="Outline List 3" w:semiHidden="1" w:unhideWhenUsed="1"/>
-    <w:lsdException w:name="Table Simple 1" w:semiHidden="1" w:unhideWhenUsed="1"/>
-    <w:lsdException w:name="Table Simple 2" w:semiHidden="1" w:unhideWhenUsed="1"/>
-    <w:lsdException w:name="Table Simple 3" w:semiHidden="1" w:unhideWhenUsed="1"/>
-    <w:lsdException w:name="Table Classic 1" w:semiHidden="1" w:unhideWhenUsed="1"/>
-    <w:lsdException w:name="Table Classic 2" w:semiHidden="1" w:unhideWhenUsed="1"/>
-    <w:lsdException w:name="Table Classic 3" w:semiHidden="1" w:unhideWhenUsed="1"/>
-    <w:lsdException w:name="Table Classic 4" w:semiHidden="1" w:unhideWhenUsed="1"/>
-    <w:lsdException w:name="Table Colorful 1" w:semiHidden="1" w:unhideWhenUsed="1"/>
-    <w:lsdException w:name="Table Colorful 2" w:semiHidden="1" w:unhideWhenUsed="1"/>
-    <w:lsdException w:name="Table Colorful 3" w:semiHidden="1" w:unhideWhenUsed="1"/>
-    <w:lsdException w:name="Table Columns 1" w:semiHidden="1" w:unhideWhenUsed="1"/>
-    <w:lsdException w:name="Table Columns 2" w:semiHidden="1" w:unhideWhenUsed="1"/>
-    <w:lsdException w:name="Table Columns 3" w:semiHidden="1" w:unhideWhenUsed="1"/>
-    <w:lsdException w:name="Table Columns 4" w:semiHidden="1" w:unhideWhenUsed="1"/>
-    <w:lsdException w:name="Table Columns 5" w:semiHidden="1" w:unhideWhenUsed="1"/>
-    <w:lsdException w:name="Table Grid 1" w:semiHidden="1" w:unhideWhenUsed="1"/>
-    <w:lsdException w:name="Table Grid 2" w:semiHidden="1" w:unhideWhenUsed="1"/>
-    <w:lsdException w:name="Table Grid 3" w:semiHidden="1" w:unhideWhenUsed="1"/>
-    <w:lsdException w:name="Table Grid 4" w:semiHidden="1" w:unhideWhenUsed="1"/>
-    <w:lsdException w:name="Table Grid 5" w:semiHidden="1" w:unhideWhenUsed="1"/>
-    <w:lsdException w:name="Table Grid 6" w:semiHidden="1" w:unhideWhenUsed="1"/>
-    <w:lsdException w:name="Table Grid 7" w:semiHidden="1" w:unhideWhenUsed="1"/>
-    <w:lsdException w:name="Table Grid 8" w:semiHidden="1" w:unhideWhenUsed="1"/>
-    <w:lsdException w:name="Table List 1" w:semiHidden="1" w:unhideWhenUsed="1"/>
-    <w:lsdException w:name="Table List 2" w:semiHidden="1" w:unhideWhenUsed="1"/>
-    <w:lsdException w:name="Table List 3" w:semiHidden="1" w:unhideWhenUsed="1"/>
-    <w:lsdException w:name="Table List 4" w:semiHidden="1" w:unhideWhenUsed="1"/>
-    <w:lsdException w:name="Table List 5" w:semiHidden="1" w:unhideWhenUsed="1"/>
-    <w:lsdException w:name="Table List 6" w:semiHidden="1" w:unhideWhenUsed="1"/>
-    <w:lsdException w:name="Table List 7" w:semiHidden="1" w:unhideWhenUsed="1"/>
-    <w:lsdException w:name="Table List 8" w:semiHidden="1" w:unhideWhenUsed="1"/>
-    <w:lsdException w:name="Table 3D effects 1" w:semiHidden="1" w:unhideWhenUsed="1"/>
-    <w:lsdException w:name="Table 3D effects 2" w:semiHidden="1" w:unhideWhenUsed="1"/>
-    <w:lsdException w:name="Table 3D effects 3" w:semiHidden="1" w:unhideWhenUsed="1"/>
-    <w:lsdException w:name="Table Contemporary" w:semiHidden="1" w:unhideWhenUsed="1"/>
-    <w:lsdException w:name="Table Elegant" w:semiHidden="1" w:unhideWhenUsed="1"/>
-    <w:lsdException w:name="Table Professional" w:semiHidden="1" w:unhideWhenUsed="1"/>
-    <w:lsdException w:name="Table Subtle 1" w:semiHidden="1" w:unhideWhenUsed="1"/>
-    <w:lsdException w:name="Table Subtle 2" w:semiHidden="1" w:unhideWhenUsed="1"/>
-    <w:lsdException w:name="Table Web 1" w:semiHidden="1" w:unhideWhenUsed="1"/>
-    <w:lsdException w:name="Table Web 2" w:semiHidden="1" w:unhideWhenUsed="1"/>
-    <w:lsdException w:name="Table Web 3" w:semiHidden="1" w:unhideWhenUsed="1"/>
-    <w:lsdException w:name="Balloon Text" w:semiHidden="1" w:unhideWhenUsed="1"/>
-    <w:lsdException w:name="Table Grid" w:uiPriority="39"/>
-    <w:lsdException w:name="Table Theme" w:semiHidden="1" w:unhideWhenUsed="1"/>
-    <w:lsdException w:name="Placeholder Text" w:semiHidden="1"/>
-    <w:lsdException w:name="No Spacing" w:uiPriority="1" w:qFormat="1"/>
-    <w:lsdException w:name="Light Shading" w:uiPriority="60"/>
-    <w:lsdException w:name="Light List" w:uiPriority="61"/>
-    <w:lsdException w:name="Light Grid" w:uiPriority="62"/>
-    <w:lsdException w:name="Medium Shading 1" w:uiPriority="63"/>
-    <w:lsdException w:name="Medium Shading 2" w:uiPriority="64"/>
-    <w:lsdException w:name="Medium List 1" w:uiPriority="65"/>
-    <w:lsdException w:name="Medium List 2" w:uiPriority="66"/>
-    <w:lsdException w:name="Medium Grid 1" w:uiPriority="67"/>
-    <w:lsdException w:name="Medium Grid 2" w:uiPriority="68"/>
-    <w:lsdException w:name="Medium Grid 3" w:uiPriority="69"/>
-    <w:lsdException w:name="Dark List" w:uiPriority="70"/>
-    <w:lsdException w:name="Colorful Shading" w:uiPriority="71"/>
-    <w:lsdException w:name="Colorful List" w:uiPriority="72"/>
-    <w:lsdException w:name="Colorful Grid" w:uiPriority="73"/>
-    <w:lsdException w:name="Light Shading Accent 1" w:uiPriority="60"/>
-    <w:lsdException w:name="Light List Accent 1" w:uiPriority="61"/>
-    <w:lsdException w:name="Light Grid Accent 1" w:uiPriority="62"/>
-    <w:lsdException w:name="Medium Shading 1 Accent 1" w:uiPriority="63"/>
-    <w:lsdException w:name="Medium Shading 2 Accent 1" w:uiPriority="64"/>
-    <w:lsdException w:name="Medium List 1 Accent 1" w:uiPriority="65"/>
-    <w:lsdException w:name="Revision" w:semiHidden="1"/>
-    <w:lsdException w:name="List Paragraph" w:uiPriority="34" w:qFormat="1"/>
-    <w:lsdException w:name="Quote" w:uiPriority="29" w:qFormat="1"/>
-    <w:lsdException w:name="Intense Quote" w:uiPriority="30" w:qFormat="1"/>
-    <w:lsdException w:name="Medium List 2 Accent 1" w:uiPriority="66"/>
-    <w:lsdException w:name="Medium Grid 1 Accent 1" w:uiPriority="67"/>
-    <w:lsdException w:name="Medium Grid 2 Accent 1" w:uiPriority="68"/>
-    <w:lsdException w:name="Medium Grid 3 Accent 1" w:uiPriority="69"/>
-    <w:lsdException w:name="Dark List Accent 1" w:uiPriority="70"/>
-    <w:lsdException w:name="Colorful Shading Accent 1" w:uiPriority="71"/>
-    <w:lsdException w:name="Colorful List Accent 1" w:uiPriority="72"/>
-    <w:lsdException w:name="Colorful Grid Accent 1" w:uiPriority="73"/>
-    <w:lsdException w:name="Light Shading Accent 2" w:uiPriority="60"/>
-    <w:lsdException w:name="Light List Accent 2" w:uiPriority="61"/>
-    <w:lsdException w:name="Light Grid Accent 2" w:uiPriority="62"/>
-    <w:lsdException w:name="Medium Shading 1 Accent 2" w:uiPriority="63"/>
-    <w:lsdException w:name="Medium Shading 2 Accent 2" w:uiPriority="64"/>
-    <w:lsdException w:name="Medium List 1 Accent 2" w:uiPriority="65"/>
-    <w:lsdException w:name="Medium List 2 Accent 2" w:uiPriority="66"/>
-    <w:lsdException w:name="Medium Grid 1 Accent 2" w:uiPriority="67"/>
-    <w:lsdException w:name="Medium Grid 2 Accent 2" w:uiPriority="68"/>
-    <w:lsdException w:name="Medium Grid 3 Accent 2" w:uiPriority="69"/>
-    <w:lsdException w:name="Dark List Accent 2" w:uiPriority="70"/>
-    <w:lsdException w:name="Colorful Shading Accent 2" w:uiPriority="71"/>
-    <w:lsdException w:name="Colorful List Accent 2" w:uiPriority="72"/>
-    <w:lsdException w:name="Colorful Grid Accent 2" w:uiPriority="73"/>
-    <w:lsdException w:name="Light Shading Accent 3" w:uiPriority="60"/>
-    <w:lsdException w:name="Light List Accent 3" w:uiPriority="61"/>
-    <w:lsdException w:name="Light Grid Accent 3" w:uiPriority="62"/>
-    <w:lsdException w:name="Medium Shading 1 Accent 3" w:uiPriority="63"/>
-    <w:lsdException w:name="Medium Shading 2 Accent 3" w:uiPriority="64"/>
-    <w:lsdException w:name="Medium List 1 Accent 3" w:uiPriority="65"/>
-    <w:lsdException w:name="Medium List 2 Accent 3" w:uiPriority="66"/>
-    <w:lsdException w:name="Medium Grid 1 Accent 3" w:uiPriority="67"/>
-    <w:lsdException w:name="Medium Grid 2 Accent 3" w:uiPriority="68"/>
-    <w:lsdException w:name="Medium Grid 3 Accent 3" w:uiPriority="69"/>
-    <w:lsdException w:name="Dark List Accent 3" w:uiPriority="70"/>
-    <w:lsdException w:name="Colorful Shading Accent 3" w:uiPriority="71"/>
-    <w:lsdException w:name="Colorful List Accent 3" w:uiPriority="72"/>
-    <w:lsdException w:name="Colorful Grid Accent 3" w:uiPriority="73"/>
-    <w:lsdException w:name="Light Shading Accent 4" w:uiPriority="60"/>
-    <w:lsdException w:name="Light List Accent 4" w:uiPriority="61"/>
-    <w:lsdException w:name="Light Grid Accent 4" w:uiPriority="62"/>
-    <w:lsdException w:name="Medium Shading 1 Accent 4" w:uiPriority="63"/>
-    <w:lsdException w:name="Medium Shading 2 Accent 4" w:uiPriority="64"/>
-    <w:lsdException w:name="Medium List 1 Accent 4" w:uiPriority="65"/>
-    <w:lsdException w:name="Medium List 2 Accent 4" w:uiPriority="66"/>
-    <w:lsdException w:name="Medium Grid 1 Accent 4" w:uiPriority="67"/>
-    <w:lsdException w:name="Medium Grid 2 Accent 4" w:uiPriority="68"/>
-    <w:lsdException w:name="Medium Grid 3 Accent 4" w:uiPriority="69"/>
-    <w:lsdException w:name="Dark List Accent 4" w:uiPriority="70"/>
-    <w:lsdException w:name="Colorful Shading Accent 4" w:uiPriority="71"/>
-    <w:lsdException w:name="Colorful List Accent 4" w:uiPriority="72"/>
-    <w:lsdException w:name="Colorful Grid Accent 4" w:uiPriority="73"/>
-    <w:lsdException w:name="Light Shading Accent 5" w:uiPriority="60"/>
-    <w:lsdException w:name="Light List Accent 5" w:uiPriority="61"/>
-    <w:lsdException w:name="Light Grid Accent 5" w:uiPriority="62"/>
-    <w:lsdException w:name="Medium Shading 1 Accent 5" w:uiPriority="63"/>
-    <w:lsdException w:name="Medium Shading 2 Accent 5" w:uiPriority="64"/>
-    <w:lsdException w:name="Medium List 1 Accent 5" w:uiPriority="65"/>
-    <w:lsdException w:name="Medium List 2 Accent 5" w:uiPriority="66"/>
-    <w:lsdException w:name="Medium Grid 1 Accent 5" w:uiPriority="67"/>
-    <w:lsdException w:name="Medium Grid 2 Accent 5" w:uiPriority="68"/>
-    <w:lsdException w:name="Medium Grid 3 Accent 5" w:uiPriority="69"/>
-    <w:lsdException w:name="Dark List Accent 5" w:uiPriority="70"/>
-    <w:lsdException w:name="Colorful Shading Accent 5" w:uiPriority="71"/>
-    <w:lsdException w:name="Colorful List Accent 5" w:uiPriority="72"/>
-    <w:lsdException w:name="Colorful Grid Accent 5" w:uiPriority="73"/>
-    <w:lsdException w:name="Light Shading Accent 6" w:uiPriority="60"/>
-    <w:lsdException w:name="Light List Accent 6" w:uiPriority="61"/>
-    <w:lsdException w:name="Light Grid Accent 6" w:uiPriority="62"/>
-    <w:lsdException w:name="Medium Shading 1 Accent 6" w:uiPriority="63"/>
-    <w:lsdException w:name="Medium Shading 2 Accent 6" w:uiPriority="64"/>
-    <w:lsdException w:name="Medium List 1 Accent 6" w:uiPriority="65"/>
-    <w:lsdException w:name="Medium List 2 Accent 6" w:uiPriority="66"/>
-    <w:lsdException w:name="Medium Grid 1 Accent 6" w:uiPriority="67"/>
-    <w:lsdException w:name="Medium Grid 2 Accent 6" w:uiPriority="68"/>
-    <w:lsdException w:name="Medium Grid 3 Accent 6" w:uiPriority="69"/>
-    <w:lsdException w:name="Dark List Accent 6" w:uiPriority="70"/>
-    <w:lsdException w:name="Colorful Shading Accent 6" w:uiPriority="71"/>
-    <w:lsdException w:name="Colorful List Accent 6" w:uiPriority="72"/>
-    <w:lsdException w:name="Colorful Grid Accent 6" w:uiPriority="73"/>
-    <w:lsdException w:name="Subtle Emphasis" w:uiPriority="19" w:qFormat="1"/>
-    <w:lsdException w:name="Intense Emphasis" w:uiPriority="21" w:qFormat="1"/>
-    <w:lsdException w:name="Subtle Reference" w:uiPriority="31" w:qFormat="1"/>
-    <w:lsdException w:name="Intense Reference" w:uiPriority="32" w:qFormat="1"/>
-    <w:lsdException w:name="Book Title" w:uiPriority="33" w:qFormat="1"/>
-    <w:lsdException w:name="Bibliography" w:uiPriority="37" w:semiHidden="1" w:unhideWhenUsed="1"/>
-    <w:lsdException w:name="TOC Heading" w:uiPriority="39" w:semiHidden="1" w:unhideWhenUsed="1" w:qFormat="1"/>
-    <w:lsdException w:name="Plain Table 1" w:uiPriority="41"/>
-    <w:lsdException w:name="Plain Table 2" w:uiPriority="42"/>
-    <w:lsdException w:name="Plain Table 3" w:uiPriority="43"/>
-    <w:lsdException w:name="Plain Table 4" w:uiPriority="44"/>
-    <w:lsdException w:name="Plain Table 5" w:uiPriority="45"/>
-    <w:lsdException w:name="Grid Table Light" w:uiPriority="40"/>
-    <w:lsdException w:name="Grid Table 1 Light" w:uiPriority="46"/>
-    <w:lsdException w:name="Grid Table 2" w:uiPriority="47"/>
-    <w:lsdException w:name="Grid Table 3" w:uiPriority="48"/>
-    <w:lsdException w:name="Grid Table 4" w:uiPriority="49"/>
-    <w:lsdException w:name="Grid Table 5 Dark" w:uiPriority="50"/>
-    <w:lsdException w:name="Grid Table 6 Colorful" w:uiPriority="51"/>
-    <w:lsdException w:name="Grid Table 7 Colorful" w:uiPriority="52"/>
-    <w:lsdException w:name="Grid Table 1 Light Accent 1" w:uiPriority="46"/>
-    <w:lsdException w:name="Grid Table 2 Accent 1" w:uiPriority="47"/>
-    <w:lsdException w:name="Grid Table 3 Accent 1" w:uiPriority="48"/>
-    <w:lsdException w:name="Grid Table 4 Accent 1" w:uiPriority="49"/>
-    <w:lsdException w:name="Grid Table 5 Dark Accent 1" w:uiPriority="50"/>
-    <w:lsdException w:name="Grid Table 6 Colorful Accent 1" w:uiPriority="51"/>
-    <w:lsdException w:name="Grid Table 7 Colorful Accent 1" w:uiPriority="52"/>
-    <w:lsdException w:name="Grid Table 1 Light Accent 2" w:uiPriority="46"/>
-    <w:lsdException w:name="Grid Table 2 Accent 2" w:uiPriority="47"/>
-    <w:lsdException w:name="Grid Table 3 Accent 2" w:uiPriority="48"/>
-    <w:lsdException w:name="Grid Table 4 Accent 2" w:uiPriority="49"/>
-    <w:lsdException w:name="Grid Table 5 Dark Accent 2" w:uiPriority="50"/>
-    <w:lsdException w:name="Grid Table 6 Colorful Accent 2" w:uiPriority="51"/>
-    <w:lsdException w:name="Grid Table 7 Colorful Accent 2" w:uiPriority="52"/>
-    <w:lsdException w:name="Grid Table 1 Light Accent 3" w:uiPriority="46"/>
-    <w:lsdException w:name="Grid Table 2 Accent 3" w:uiPriority="47"/>
-    <w:lsdException w:name="Grid Table 3 Accent 3" w:uiPriority="48"/>
-    <w:lsdException w:name="Grid Table 4 Accent 3" w:uiPriority="49"/>
-    <w:lsdException w:name="Grid Table 5 Dark Accent 3" w:uiPriority="50"/>
-    <w:lsdException w:name="Grid Table 6 Colorful Accent 3" w:uiPriority="51"/>
-    <w:lsdException w:name="Grid Table 7 Colorful Accent 3" w:uiPriority="52"/>
-    <w:lsdException w:name="Grid Table 1 Light Accent 4" w:uiPriority="46"/>
-    <w:lsdException w:name="Grid Table 2 Accent 4" w:uiPriority="47"/>
-    <w:lsdException w:name="Grid Table 3 Accent 4" w:uiPriority="48"/>
-    <w:lsdException w:name="Grid Table 4 Accent 4" w:uiPriority="49"/>
-    <w:lsdException w:name="Grid Table 5 Dark Accent 4" w:uiPriority="50"/>
-    <w:lsdException w:name="Grid Table 6 Colorful Accent 4" w:uiPriority="51"/>
-    <w:lsdException w:name="Grid Table 7 Colorful Accent 4" w:uiPriority="52"/>
-    <w:lsdException w:name="Grid Table 1 Light Accent 5" w:uiPriority="46"/>
-    <w:lsdException w:name="Grid Table 2 Accent 5" w:uiPriority="47"/>
-    <w:lsdException w:name="Grid Table 3 Accent 5" w:uiPriority="48"/>
-    <w:lsdException w:name="Grid Table 4 Accent 5" w:uiPriority="49"/>
-    <w:lsdException w:name="Grid Table 5 Dark Accent 5" w:uiPriority="50"/>
-    <w:lsdException w:name="Grid Table 6 Colorful Accent 5" w:uiPriority="51"/>
-    <w:lsdException w:name="Grid Table 7 Colorful Accent 5" w:uiPriority="52"/>
-    <w:lsdException w:name="Grid Table 1 Light Accent 6" w:uiPriority="46"/>
-    <w:lsdException w:name="Grid Table 2 Accent 6" w:uiPriority="47"/>
-    <w:lsdException w:name="Grid Table 3 Accent 6" w:uiPriority="48"/>
-    <w:lsdException w:name="Grid Table 4 Accent 6" w:uiPriority="49"/>
-    <w:lsdException w:name="Grid Table 5 Dark Accent 6" w:uiPriority="50"/>
-    <w:lsdException w:name="Grid Table 6 Colorful Accent 6" w:uiPriority="51"/>
-    <w:lsdException w:name="Grid Table 7 Colorful Accent 6" w:uiPriority="52"/>
-    <w:lsdException w:name="List Table 1 Light" w:uiPriority="46"/>
-    <w:lsdException w:name="List Table 2" w:uiPriority="47"/>
-    <w:lsdException w:name="List Table 3" w:uiPriority="48"/>
-    <w:lsdException w:name="List Table 4" w:uiPriority="49"/>
-    <w:lsdException w:name="List Table 5 Dark" w:uiPriority="50"/>
-    <w:lsdException w:name="List Table 6 Colorful" w:uiPriority="51"/>
-    <w:lsdException w:name="List Table 7 Colorful" w:uiPriority="52"/>
-    <w:lsdException w:name="List Table 1 Light Accent 1" w:uiPriority="46"/>
-    <w:lsdException w:name="List Table 2 Accent 1" w:uiPriority="47"/>
-    <w:lsdException w:name="List Table 3 Accent 1" w:uiPriority="48"/>
-    <w:lsdException w:name="List Table 4 Accent 1" w:uiPriority="49"/>
-    <w:lsdException w:name="List Table 5 Dark Accent 1" w:uiPriority="50"/>
-    <w:lsdException w:name="List Table 6 Colorful Accent 1" w:uiPriority="51"/>
-    <w:lsdException w:name="List Table 7 Colorful Accent 1" w:uiPriority="52"/>
-    <w:lsdException w:name="List Table 1 Light Accent 2" w:uiPriority="46"/>
-    <w:lsdException w:name="List Table 2 Accent 2" w:uiPriority="47"/>
-    <w:lsdException w:name="List Table 3 Accent 2" w:uiPriority="48"/>
-    <w:lsdException w:name="List Table 4 Accent 2" w:uiPriority="49"/>
-    <w:lsdException w:name="List Table 5 Dark Accent 2" w:uiPriority="50"/>
-    <w:lsdException w:name="List Table 6 Colorful Accent 2" w:uiPriority="51"/>
-    <w:lsdException w:name="List Table 7 Colorful Accent 2" w:uiPriority="52"/>
-    <w:lsdException w:name="List Table 1 Light Accent 3" w:uiPriority="46"/>
-    <w:lsdException w:name="List Table 2 Accent 3" w:uiPriority="47"/>
-    <w:lsdException w:name="List Table 3 Accent 3" w:uiPriority="48"/>
-    <w:lsdException w:name="List Table 4 Accent 3" w:uiPriority="49"/>
-    <w:lsdException w:name="List Table 5 Dark Accent 3" w:uiPriority="50"/>
-    <w:lsdException w:name="List Table 6 Colorful Accent 3" w:uiPriority="51"/>
-    <w:lsdException w:name="List Table 7 Colorful Accent 3" w:uiPriority="52"/>
-    <w:lsdException w:name="List Table 1 Light Accent 4" w:uiPriority="46"/>
-    <w:lsdException w:name="List Table 2 Accent 4" w:uiPriority="47"/>
-    <w:lsdException w:name="List Table 3 Accent 4" w:uiPriority="48"/>
-    <w:lsdException w:name="List Table 4 Accent 4" w:uiPriority="49"/>
-    <w:lsdException w:name="List Table 5 Dark Accent 4" w:uiPriority="50"/>
-    <w:lsdException w:name="List Table 6 Colorful Accent 4" w:uiPriority="51"/>
-    <w:lsdException w:name="List Table 7 Colorful Accent 4" w:uiPriority="52"/>
-    <w:lsdException w:name="List Table 1 Light Accent 5" w:uiPriority="46"/>
-    <w:lsdException w:name="List Table 2 Accent 5" w:uiPriority="47"/>
-    <w:lsdException w:name="List Table 3 Accent 5" w:uiPriority="48"/>
-    <w:lsdException w:name="List Table 4 Accent 5" w:uiPriority="49"/>
-    <w:lsdException w:name="List Table 5 Dark Accent 5" w:uiPriority="50"/>
-    <w:lsdException w:name="List Table 6 Colorful Accent 5" w:uiPriority="51"/>
-    <w:lsdException w:name="List Table 7 Colorful Accent 5" w:uiPriority="52"/>
-    <w:lsdException w:name="List Table 1 Light Accent 6" w:uiPriority="46"/>
-    <w:lsdException w:name="List Table 2 Accent 6" w:uiPriority="47"/>
-    <w:lsdException w:name="List Table 3 Accent 6" w:uiPriority="48"/>
-    <w:lsdException w:name="List Table 4 Accent 6" w:uiPriority="49"/>
-    <w:lsdException w:name="List Table 5 Dark Accent 6" w:uiPriority="50"/>
-    <w:lsdException w:name="List Table 6 Colorful Accent 6" w:uiPriority="51"/>
-    <w:lsdException w:name="List Table 7 Colorful Accent 6" w:uiPriority="52"/>
-  </w:latentStyles>
-  <w:style w:type="paragraph" w:styleId="Normal" w:default="1">
+  <w:style w:type="paragraph" w:styleId="Normal">
     <w:name w:val="Normal"/>
     <w:qFormat/>
     <w:pPr>
       <w:widowControl/>
+      <w:kinsoku w:val="true"/>
+      <w:overflowPunct w:val="true"/>
+      <w:autoSpaceDE w:val="true"/>
       <w:bidi w:val="0"/>
       <w:spacing w:lineRule="auto" w:line="259" w:before="0" w:after="160"/>
       <w:jc w:val="left"/>
     </w:pPr>
     <w:rPr>
-      <w:rFonts w:ascii="Calibri" w:hAnsi="Calibri" w:eastAsia="Calibri" w:cs="" w:asciiTheme="minorHAnsi" w:cstheme="minorBidi" w:eastAsiaTheme="minorHAnsi" w:hAnsiTheme="minorHAnsi"/>
+      <w:rFonts w:ascii="Calibri" w:hAnsi="Calibri" w:eastAsia="Calibri" w:cs="Tahoma"/>
       <w:color w:val="auto"/>
       <w:kern w:val="0"/>
       <w:sz w:val="22"/>
@@ -1962,22 +1621,16 @@
       <w:lang w:val="en-US" w:eastAsia="en-US" w:bidi="ar-SA"/>
     </w:rPr>
   </w:style>
-  <w:style w:type="character" w:styleId="DefaultParagraphFont" w:default="1">
+  <w:style w:type="character" w:styleId="DefaultParagraphFont">
     <w:name w:val="Default Paragraph Font"/>
-    <w:uiPriority w:val="1"/>
-    <w:semiHidden/>
-    <w:unhideWhenUsed/>
     <w:qFormat/>
     <w:rPr/>
   </w:style>
   <w:style w:type="character" w:styleId="InternetLink">
     <w:name w:val="Hyperlink"/>
     <w:basedOn w:val="DefaultParagraphFont"/>
-    <w:uiPriority w:val="99"/>
-    <w:unhideWhenUsed/>
-    <w:rsid w:val="00886de9"/>
     <w:rPr>
-      <w:color w:val="0563C1" w:themeColor="hyperlink"/>
+      <w:color w:val="0563C1"/>
       <w:u w:val="single"/>
     </w:rPr>
   </w:style>
@@ -2042,298 +1695,17 @@
   <w:style w:type="paragraph" w:styleId="ListParagraph">
     <w:name w:val="List Paragraph"/>
     <w:basedOn w:val="Normal"/>
-    <w:uiPriority w:val="34"/>
     <w:qFormat/>
-    <w:rsid w:val="00294929"/>
     <w:pPr>
       <w:spacing w:before="0" w:after="160"/>
-      <w:ind w:left="720" w:hanging="0"/>
+      <w:ind w:left="720" w:right="0" w:hanging="0"/>
       <w:contextualSpacing/>
     </w:pPr>
     <w:rPr/>
   </w:style>
-  <w:style w:type="numbering" w:styleId="NoList" w:default="1">
+  <w:style w:type="numbering" w:styleId="NoList">
     <w:name w:val="No List"/>
-    <w:uiPriority w:val="99"/>
-    <w:semiHidden/>
-    <w:unhideWhenUsed/>
     <w:qFormat/>
   </w:style>
-  <w:style w:type="table" w:default="1" w:styleId="TableNormal">
-    <w:name w:val="Normal Table"/>
-    <w:uiPriority w:val="99"/>
-    <w:semiHidden/>
-    <w:unhideWhenUsed/>
-    <w:tblPr>
-      <w:tblInd w:w="0" w:type="dxa"/>
-      <w:tblCellMar>
-        <w:top w:w="0" w:type="dxa"/>
-        <w:left w:w="108" w:type="dxa"/>
-        <w:bottom w:w="0" w:type="dxa"/>
-        <w:right w:w="108" w:type="dxa"/>
-      </w:tblCellMar>
-    </w:tblPr>
-  </w:style>
 </w:styles>
-</file>
-
-<file path=word/theme/theme1.xml><?xml version="1.0" encoding="utf-8"?>
-<a:theme xmlns:a="http://schemas.openxmlformats.org/drawingml/2006/main" name="Office Theme">
-  <a:themeElements>
-    <a:clrScheme name="Office">
-      <a:dk1>
-        <a:sysClr val="windowText" lastClr="000000"/>
-      </a:dk1>
-      <a:lt1>
-        <a:sysClr val="window" lastClr="FFFFFF"/>
-      </a:lt1>
-      <a:dk2>
-        <a:srgbClr val="44546A"/>
-      </a:dk2>
-      <a:lt2>
-        <a:srgbClr val="E7E6E6"/>
-      </a:lt2>
-      <a:accent1>
-        <a:srgbClr val="5B9BD5"/>
-      </a:accent1>
-      <a:accent2>
-        <a:srgbClr val="ED7D31"/>
-      </a:accent2>
-      <a:accent3>
-        <a:srgbClr val="A5A5A5"/>
-      </a:accent3>
-      <a:accent4>
-        <a:srgbClr val="FFC000"/>
-      </a:accent4>
-      <a:accent5>
-        <a:srgbClr val="4472C4"/>
-      </a:accent5>
-      <a:accent6>
-        <a:srgbClr val="70AD47"/>
-      </a:accent6>
-      <a:hlink>
-        <a:srgbClr val="0563C1"/>
-      </a:hlink>
-      <a:folHlink>
-        <a:srgbClr val="954F72"/>
-      </a:folHlink>
-    </a:clrScheme>
-    <a:fontScheme name="Office">
-      <a:majorFont>
-        <a:latin typeface="Calibri Light" panose="020F0302020204030204"/>
-        <a:ea typeface=""/>
-        <a:cs typeface=""/>
-        <a:font script="Jpan" typeface="游ゴシック Light"/>
-        <a:font script="Hang" typeface="맑은 고딕"/>
-        <a:font script="Hans" typeface="等线 Light"/>
-        <a:font script="Hant" typeface="新細明體"/>
-        <a:font script="Arab" typeface="Times New Roman"/>
-        <a:font script="Hebr" typeface="Times New Roman"/>
-        <a:font script="Thai" typeface="Angsana New"/>
-        <a:font script="Ethi" typeface="Nyala"/>
-        <a:font script="Beng" typeface="Vrinda"/>
-        <a:font script="Gujr" typeface="Shruti"/>
-        <a:font script="Khmr" typeface="MoolBoran"/>
-        <a:font script="Knda" typeface="Tunga"/>
-        <a:font script="Guru" typeface="Raavi"/>
-        <a:font script="Cans" typeface="Euphemia"/>
-        <a:font script="Cher" typeface="Plantagenet Cherokee"/>
-        <a:font script="Yiii" typeface="Microsoft Yi Baiti"/>
-        <a:font script="Tibt" typeface="Microsoft Himalaya"/>
-        <a:font script="Thaa" typeface="MV Boli"/>
-        <a:font script="Deva" typeface="Mangal"/>
-        <a:font script="Telu" typeface="Gautami"/>
-        <a:font script="Taml" typeface="Latha"/>
-        <a:font script="Syrc" typeface="Estrangelo Edessa"/>
-        <a:font script="Orya" typeface="Kalinga"/>
-        <a:font script="Mlym" typeface="Kartika"/>
-        <a:font script="Laoo" typeface="DokChampa"/>
-        <a:font script="Sinh" typeface="Iskoola Pota"/>
-        <a:font script="Mong" typeface="Mongolian Baiti"/>
-        <a:font script="Viet" typeface="Times New Roman"/>
-        <a:font script="Uigh" typeface="Microsoft Uighur"/>
-        <a:font script="Geor" typeface="Sylfaen"/>
-      </a:majorFont>
-      <a:minorFont>
-        <a:latin typeface="Calibri" panose="020F0502020204030204"/>
-        <a:ea typeface=""/>
-        <a:cs typeface=""/>
-        <a:font script="Jpan" typeface="游明朝"/>
-        <a:font script="Hang" typeface="맑은 고딕"/>
-        <a:font script="Hans" typeface="等线"/>
-        <a:font script="Hant" typeface="新細明體"/>
-        <a:font script="Arab" typeface="Arial"/>
-        <a:font script="Hebr" typeface="Arial"/>
-        <a:font script="Thai" typeface="Cordia New"/>
-        <a:font script="Ethi" typeface="Nyala"/>
-        <a:font script="Beng" typeface="Vrinda"/>
-        <a:font script="Gujr" typeface="Shruti"/>
-        <a:font script="Khmr" typeface="DaunPenh"/>
-        <a:font script="Knda" typeface="Tunga"/>
-        <a:font script="Guru" typeface="Raavi"/>
-        <a:font script="Cans" typeface="Euphemia"/>
-        <a:font script="Cher" typeface="Plantagenet Cherokee"/>
-        <a:font script="Yiii" typeface="Microsoft Yi Baiti"/>
-        <a:font script="Tibt" typeface="Microsoft Himalaya"/>
-        <a:font script="Thaa" typeface="MV Boli"/>
-        <a:font script="Deva" typeface="Mangal"/>
-        <a:font script="Telu" typeface="Gautami"/>
-        <a:font script="Taml" typeface="Latha"/>
-        <a:font script="Syrc" typeface="Estrangelo Edessa"/>
-        <a:font script="Orya" typeface="Kalinga"/>
-        <a:font script="Mlym" typeface="Kartika"/>
-        <a:font script="Laoo" typeface="DokChampa"/>
-        <a:font script="Sinh" typeface="Iskoola Pota"/>
-        <a:font script="Mong" typeface="Mongolian Baiti"/>
-        <a:font script="Viet" typeface="Arial"/>
-        <a:font script="Uigh" typeface="Microsoft Uighur"/>
-        <a:font script="Geor" typeface="Sylfaen"/>
-      </a:minorFont>
-    </a:fontScheme>
-    <a:fmtScheme name="Office">
-      <a:fillStyleLst>
-        <a:solidFill>
-          <a:schemeClr val="phClr"/>
-        </a:solidFill>
-        <a:gradFill rotWithShape="1">
-          <a:gsLst>
-            <a:gs pos="0">
-              <a:schemeClr val="phClr">
-                <a:lumMod val="110000"/>
-                <a:satMod val="105000"/>
-                <a:tint val="67000"/>
-              </a:schemeClr>
-            </a:gs>
-            <a:gs pos="50000">
-              <a:schemeClr val="phClr">
-                <a:lumMod val="105000"/>
-                <a:satMod val="103000"/>
-                <a:tint val="73000"/>
-              </a:schemeClr>
-            </a:gs>
-            <a:gs pos="100000">
-              <a:schemeClr val="phClr">
-                <a:lumMod val="105000"/>
-                <a:satMod val="109000"/>
-                <a:tint val="81000"/>
-              </a:schemeClr>
-            </a:gs>
-          </a:gsLst>
-          <a:lin ang="5400000" scaled="0"/>
-        </a:gradFill>
-        <a:gradFill rotWithShape="1">
-          <a:gsLst>
-            <a:gs pos="0">
-              <a:schemeClr val="phClr">
-                <a:satMod val="103000"/>
-                <a:lumMod val="102000"/>
-                <a:tint val="94000"/>
-              </a:schemeClr>
-            </a:gs>
-            <a:gs pos="50000">
-              <a:schemeClr val="phClr">
-                <a:satMod val="110000"/>
-                <a:lumMod val="100000"/>
-                <a:shade val="100000"/>
-              </a:schemeClr>
-            </a:gs>
-            <a:gs pos="100000">
-              <a:schemeClr val="phClr">
-                <a:lumMod val="99000"/>
-                <a:satMod val="120000"/>
-                <a:shade val="78000"/>
-              </a:schemeClr>
-            </a:gs>
-          </a:gsLst>
-          <a:lin ang="5400000" scaled="0"/>
-        </a:gradFill>
-      </a:fillStyleLst>
-      <a:lnStyleLst>
-        <a:ln w="6350" cap="flat" cmpd="sng" algn="ctr">
-          <a:solidFill>
-            <a:schemeClr val="phClr"/>
-          </a:solidFill>
-          <a:prstDash val="solid"/>
-          <a:miter lim="800000"/>
-        </a:ln>
-        <a:ln w="12700" cap="flat" cmpd="sng" algn="ctr">
-          <a:solidFill>
-            <a:schemeClr val="phClr"/>
-          </a:solidFill>
-          <a:prstDash val="solid"/>
-          <a:miter lim="800000"/>
-        </a:ln>
-        <a:ln w="19050" cap="flat" cmpd="sng" algn="ctr">
-          <a:solidFill>
-            <a:schemeClr val="phClr"/>
-          </a:solidFill>
-          <a:prstDash val="solid"/>
-          <a:miter lim="800000"/>
-        </a:ln>
-      </a:lnStyleLst>
-      <a:effectStyleLst>
-        <a:effectStyle>
-          <a:effectLst/>
-        </a:effectStyle>
-        <a:effectStyle>
-          <a:effectLst/>
-        </a:effectStyle>
-        <a:effectStyle>
-          <a:effectLst>
-            <a:outerShdw blurRad="57150" dist="19050" dir="5400000" algn="ctr" rotWithShape="0">
-              <a:srgbClr val="000000">
-                <a:alpha val="63000"/>
-              </a:srgbClr>
-            </a:outerShdw>
-          </a:effectLst>
-        </a:effectStyle>
-      </a:effectStyleLst>
-      <a:bgFillStyleLst>
-        <a:solidFill>
-          <a:schemeClr val="phClr"/>
-        </a:solidFill>
-        <a:solidFill>
-          <a:schemeClr val="phClr">
-            <a:tint val="95000"/>
-            <a:satMod val="170000"/>
-          </a:schemeClr>
-        </a:solidFill>
-        <a:gradFill rotWithShape="1">
-          <a:gsLst>
-            <a:gs pos="0">
-              <a:schemeClr val="phClr">
-                <a:tint val="93000"/>
-                <a:satMod val="150000"/>
-                <a:shade val="98000"/>
-                <a:lumMod val="102000"/>
-              </a:schemeClr>
-            </a:gs>
-            <a:gs pos="50000">
-              <a:schemeClr val="phClr">
-                <a:tint val="98000"/>
-                <a:satMod val="130000"/>
-                <a:shade val="90000"/>
-                <a:lumMod val="103000"/>
-              </a:schemeClr>
-            </a:gs>
-            <a:gs pos="100000">
-              <a:schemeClr val="phClr">
-                <a:shade val="63000"/>
-                <a:satMod val="120000"/>
-              </a:schemeClr>
-            </a:gs>
-          </a:gsLst>
-          <a:lin ang="5400000" scaled="0"/>
-        </a:gradFill>
-      </a:bgFillStyleLst>
-    </a:fmtScheme>
-  </a:themeElements>
-  <a:objectDefaults/>
-  <a:extraClrSchemeLst/>
-  <a:extLst>
-    <a:ext uri="{05A4C25C-085E-4340-85A3-A5531E510DB2}">
-      <thm15:themeFamily xmlns:thm15="http://schemas.microsoft.com/office/thememl/2012/main" name="Office Theme" id="{62F939B6-93AF-4DB8-9C6B-D6C7DFDC589F}" vid="{4A3C46E8-61CC-4603-A589-7422A47A8E4A}"/>
-    </a:ext>
-  </a:extLst>
-</a:theme>
 </file>
</xml_diff>

<commit_message>
update title + ui interaction
Updated HR page title and UI interactions (shadow animation on button / Dark Mode Options)
</commit_message>
<xml_diff>
--- a/Script for Yankees Accounting.docx
+++ b/Script for Yankees Accounting.docx
@@ -287,7 +287,21 @@
       </w:pPr>
       <w:r>
         <w:rPr/>
-        <w:t>10/26 (6:40 – 7:20) (</w:t>
+        <w:t xml:space="preserve">10/26 (6:40 – 7:20) (1:19 – </w:t>
+      </w:r>
+      <w:r>
+        <w:rPr/>
+        <w:t>3:15)</w:t>
+      </w:r>
+    </w:p>
+    <w:p>
+      <w:pPr>
+        <w:pStyle w:val="Normal"/>
+        <w:rPr/>
+      </w:pPr>
+      <w:r>
+        <w:rPr/>
+        <w:t xml:space="preserve">11/2 (9:29 - </w:t>
       </w:r>
     </w:p>
     <w:p>
@@ -807,6 +821,7 @@
       </w:pPr>
       <w:r>
         <w:rPr/>
+        <w:t>88photopics$</w:t>
       </w:r>
     </w:p>
     <w:p>
@@ -2308,6 +2323,7 @@
   <w:abstractNum w:abstractNumId="1">
     <w:lvl w:ilvl="0">
       <w:start w:val="1"/>
+      <w:pStyle w:val="Heading1"/>
       <w:numFmt w:val="none"/>
       <w:suff w:val="nothing"/>
       <w:lvlText w:val=""/>
@@ -3493,6 +3509,23 @@
       <w:sz w:val="22"/>
       <w:szCs w:val="22"/>
       <w:lang w:val="en-US" w:eastAsia="en-US" w:bidi="ar-SA"/>
+    </w:rPr>
+  </w:style>
+  <w:style w:type="paragraph" w:styleId="Heading1">
+    <w:name w:val="Heading 1"/>
+    <w:basedOn w:val="Heading"/>
+    <w:next w:val="TextBody"/>
+    <w:qFormat/>
+    <w:pPr>
+      <w:spacing w:before="240" w:after="120"/>
+      <w:outlineLvl w:val="0"/>
+    </w:pPr>
+    <w:rPr>
+      <w:rFonts w:ascii="Liberation Serif" w:hAnsi="Liberation Serif" w:eastAsia="Segoe UI" w:cs="Tahoma"/>
+      <w:b/>
+      <w:bCs/>
+      <w:sz w:val="48"/>
+      <w:szCs w:val="48"/>
     </w:rPr>
   </w:style>
   <w:style w:type="paragraph" w:styleId="Heading2">

</xml_diff>

<commit_message>
change from yankees to Access Management
Changed necessary pages from Yankees Accounting to Access Management. *(email address in footer not yet changed)
</commit_message>
<xml_diff>
--- a/Script for Yankees Accounting.docx
+++ b/Script for Yankees Accounting.docx
@@ -375,7 +375,21 @@
       </w:pPr>
       <w:r>
         <w:rPr/>
-        <w:t xml:space="preserve">11/22 (1:53 - </w:t>
+        <w:t xml:space="preserve">11/22 (1: 53 – </w:t>
+      </w:r>
+      <w:r>
+        <w:rPr/>
+        <w:t>3:53)</w:t>
+      </w:r>
+    </w:p>
+    <w:p>
+      <w:pPr>
+        <w:pStyle w:val="Normal"/>
+        <w:rPr/>
+      </w:pPr>
+      <w:r>
+        <w:rPr/>
+        <w:t xml:space="preserve">11/24 (2:33 - </w:t>
       </w:r>
     </w:p>
     <w:p>
@@ -1315,6 +1329,26 @@
       <w:r>
         <w:rPr/>
         <w:t xml:space="preserve">you are working with the most recognizable names in the commercial financing and lending industry. Loans are available up to $2,000,000 for cash-on-hand to acquisition, for most business expenses. Our partners offer same-day approval and flexible repayment terms from 30 days to 2 years. </w:t>
+      </w:r>
+    </w:p>
+    <w:p>
+      <w:pPr>
+        <w:pStyle w:val="TableContents"/>
+        <w:spacing w:before="0" w:after="0"/>
+        <w:rPr/>
+      </w:pPr>
+      <w:r>
+        <w:rPr/>
+      </w:r>
+    </w:p>
+    <w:p>
+      <w:pPr>
+        <w:pStyle w:val="TableContents"/>
+        <w:spacing w:before="0" w:after="0"/>
+        <w:rPr/>
+      </w:pPr>
+      <w:r>
+        <w:rPr/>
       </w:r>
     </w:p>
     <w:sectPr>

</xml_diff>

<commit_message>
Small Design Change Update
Design Change Update
</commit_message>
<xml_diff>
--- a/Script for Yankees Accounting.docx
+++ b/Script for Yankees Accounting.docx
@@ -389,7 +389,30 @@
       </w:pPr>
       <w:r>
         <w:rPr/>
-        <w:t xml:space="preserve">11/24 (2:33 - </w:t>
+        <w:t xml:space="preserve">11/24 (2:33 – </w:t>
+      </w:r>
+      <w:r>
+        <w:rPr/>
+        <w:t>3:28)</w:t>
+      </w:r>
+    </w:p>
+    <w:p>
+      <w:pPr>
+        <w:pStyle w:val="Normal"/>
+        <w:rPr/>
+      </w:pPr>
+      <w:r>
+        <w:rPr/>
+      </w:r>
+    </w:p>
+    <w:p>
+      <w:pPr>
+        <w:pStyle w:val="Normal"/>
+        <w:rPr/>
+      </w:pPr>
+      <w:r>
+        <w:rPr/>
+        <w:t xml:space="preserve">01/08/21 (2:50 - </w:t>
       </w:r>
     </w:p>
     <w:p>
@@ -488,18 +511,17 @@
         </w:rPr>
       </w:pPr>
       <w:r>
-        <w:rPr/>
-      </w:r>
-    </w:p>
-    <w:p>
-      <w:pPr>
-        <w:pStyle w:val="Normal"/>
-        <w:spacing w:lineRule="auto" w:line="254" w:before="0" w:after="0"/>
-        <w:rPr>
-          <w:b/>
+        <w:rPr>
           <w:b/>
           <w:sz w:val="32"/>
         </w:rPr>
+      </w:r>
+    </w:p>
+    <w:p>
+      <w:pPr>
+        <w:pStyle w:val="Normal"/>
+        <w:spacing w:lineRule="auto" w:line="254" w:before="0" w:after="0"/>
+        <w:rPr/>
       </w:pPr>
       <w:r>
         <w:rPr>
@@ -523,13 +545,20 @@
         <w:pStyle w:val="Normal"/>
         <w:spacing w:lineRule="auto" w:line="254" w:before="0" w:after="0"/>
         <w:rPr>
-          <w:b/>
-          <w:b/>
-          <w:sz w:val="32"/>
-        </w:rPr>
-      </w:pPr>
-      <w:r>
-        <w:rPr/>
+          <w:b w:val="false"/>
+          <w:b w:val="false"/>
+          <w:bCs w:val="false"/>
+          <w:sz w:val="24"/>
+          <w:szCs w:val="24"/>
+        </w:rPr>
+      </w:pPr>
+      <w:r>
+        <w:rPr>
+          <w:b w:val="false"/>
+          <w:bCs w:val="false"/>
+          <w:sz w:val="24"/>
+          <w:szCs w:val="24"/>
+        </w:rPr>
       </w:r>
     </w:p>
     <w:p>
@@ -581,7 +610,7 @@
           <w:tab w:val="left" w:pos="0" w:leader="none"/>
         </w:tabs>
         <w:spacing w:before="0" w:after="0"/>
-        <w:ind w:left="707" w:hanging="283"/>
+        <w:ind w:left="707" w:right="0" w:hanging="283"/>
         <w:rPr>
           <w:rFonts w:ascii="Times New Roman;serif" w:hAnsi="Times New Roman;serif"/>
           <w:sz w:val="24"/>
@@ -607,7 +636,7 @@
           <w:tab w:val="left" w:pos="0" w:leader="none"/>
         </w:tabs>
         <w:spacing w:before="0" w:after="0"/>
-        <w:ind w:left="707" w:hanging="283"/>
+        <w:ind w:left="707" w:right="0" w:hanging="283"/>
         <w:rPr>
           <w:rFonts w:ascii="Times New Roman;serif" w:hAnsi="Times New Roman;serif"/>
           <w:sz w:val="24"/>
@@ -633,7 +662,7 @@
           <w:tab w:val="left" w:pos="0" w:leader="none"/>
         </w:tabs>
         <w:spacing w:before="0" w:after="0"/>
-        <w:ind w:left="707" w:hanging="283"/>
+        <w:ind w:left="707" w:right="0" w:hanging="283"/>
         <w:rPr>
           <w:rFonts w:ascii="Times New Roman;serif" w:hAnsi="Times New Roman;serif"/>
           <w:sz w:val="24"/>
@@ -659,7 +688,7 @@
           <w:tab w:val="left" w:pos="0" w:leader="none"/>
         </w:tabs>
         <w:spacing w:before="0" w:after="0"/>
-        <w:ind w:left="707" w:hanging="283"/>
+        <w:ind w:left="707" w:right="0" w:hanging="283"/>
         <w:rPr>
           <w:rFonts w:ascii="Times New Roman;serif" w:hAnsi="Times New Roman;serif"/>
           <w:sz w:val="24"/>
@@ -685,7 +714,7 @@
           <w:tab w:val="left" w:pos="0" w:leader="none"/>
         </w:tabs>
         <w:spacing w:before="0" w:after="0"/>
-        <w:ind w:left="707" w:hanging="283"/>
+        <w:ind w:left="707" w:right="0" w:hanging="283"/>
         <w:rPr>
           <w:rFonts w:ascii="Times New Roman;serif" w:hAnsi="Times New Roman;serif"/>
           <w:sz w:val="24"/>
@@ -710,7 +739,7 @@
           <w:tab w:val="clear" w:pos="720"/>
           <w:tab w:val="left" w:pos="0" w:leader="none"/>
         </w:tabs>
-        <w:ind w:left="707" w:hanging="283"/>
+        <w:ind w:left="707" w:right="0" w:hanging="283"/>
         <w:rPr>
           <w:rFonts w:ascii="Times New Roman;serif" w:hAnsi="Times New Roman;serif"/>
           <w:sz w:val="24"/>
@@ -731,11 +760,8 @@
           <w:tab w:val="clear" w:pos="720"/>
           <w:tab w:val="left" w:pos="0" w:leader="none"/>
         </w:tabs>
-        <w:ind w:left="707" w:hanging="283"/>
-        <w:rPr>
-          <w:rFonts w:ascii="Times New Roman;serif" w:hAnsi="Times New Roman;serif"/>
-          <w:sz w:val="24"/>
-        </w:rPr>
+        <w:ind w:left="707" w:right="0" w:hanging="283"/>
+        <w:rPr/>
       </w:pPr>
       <w:r>
         <w:rPr/>
@@ -1043,7 +1069,7 @@
           <w:tab w:val="left" w:pos="0" w:leader="none"/>
         </w:tabs>
         <w:spacing w:before="0" w:after="0"/>
-        <w:ind w:left="707" w:hanging="283"/>
+        <w:ind w:left="707" w:right="0" w:hanging="283"/>
         <w:rPr>
           <w:rFonts w:ascii="Times New Roman;serif" w:hAnsi="Times New Roman;serif"/>
           <w:sz w:val="24"/>
@@ -1069,7 +1095,7 @@
           <w:tab w:val="left" w:pos="0" w:leader="none"/>
         </w:tabs>
         <w:spacing w:before="0" w:after="0"/>
-        <w:ind w:left="707" w:hanging="283"/>
+        <w:ind w:left="707" w:right="0" w:hanging="283"/>
         <w:rPr>
           <w:rFonts w:ascii="Times New Roman;serif" w:hAnsi="Times New Roman;serif"/>
           <w:sz w:val="24"/>
@@ -1095,7 +1121,7 @@
           <w:tab w:val="left" w:pos="0" w:leader="none"/>
         </w:tabs>
         <w:spacing w:before="0" w:after="0"/>
-        <w:ind w:left="707" w:hanging="283"/>
+        <w:ind w:left="707" w:right="0" w:hanging="283"/>
         <w:rPr>
           <w:rFonts w:ascii="Times New Roman;serif" w:hAnsi="Times New Roman;serif"/>
           <w:sz w:val="24"/>
@@ -1121,7 +1147,7 @@
           <w:tab w:val="left" w:pos="0" w:leader="none"/>
         </w:tabs>
         <w:spacing w:before="0" w:after="0"/>
-        <w:ind w:left="707" w:hanging="283"/>
+        <w:ind w:left="707" w:right="0" w:hanging="283"/>
         <w:rPr>
           <w:rFonts w:ascii="Times New Roman;serif" w:hAnsi="Times New Roman;serif"/>
           <w:sz w:val="24"/>
@@ -1147,7 +1173,7 @@
           <w:tab w:val="left" w:pos="0" w:leader="none"/>
         </w:tabs>
         <w:spacing w:before="0" w:after="0"/>
-        <w:ind w:left="707" w:hanging="283"/>
+        <w:ind w:left="707" w:right="0" w:hanging="283"/>
         <w:rPr>
           <w:rFonts w:ascii="Times New Roman;serif" w:hAnsi="Times New Roman;serif"/>
           <w:sz w:val="24"/>
@@ -1173,7 +1199,7 @@
           <w:tab w:val="left" w:pos="0" w:leader="none"/>
         </w:tabs>
         <w:spacing w:lineRule="auto" w:line="254"/>
-        <w:ind w:left="707" w:hanging="283"/>
+        <w:ind w:left="707" w:right="0" w:hanging="283"/>
         <w:rPr>
           <w:rFonts w:ascii="Times New Roman;serif" w:hAnsi="Times New Roman;serif"/>
           <w:sz w:val="24"/>
@@ -1329,6 +1355,369 @@
       <w:r>
         <w:rPr/>
         <w:t xml:space="preserve">you are working with the most recognizable names in the commercial financing and lending industry. Loans are available up to $2,000,000 for cash-on-hand to acquisition, for most business expenses. Our partners offer same-day approval and flexible repayment terms from 30 days to 2 years. </w:t>
+      </w:r>
+    </w:p>
+    <w:p>
+      <w:pPr>
+        <w:pStyle w:val="TableContents"/>
+        <w:spacing w:before="0" w:after="0"/>
+        <w:rPr/>
+      </w:pPr>
+      <w:r>
+        <w:rPr/>
+      </w:r>
+    </w:p>
+    <w:p>
+      <w:pPr>
+        <w:pStyle w:val="TableContents"/>
+        <w:spacing w:before="0" w:after="0"/>
+        <w:rPr/>
+      </w:pPr>
+      <w:r>
+        <w:rPr/>
+        <w:t>Access Management, Tax, Accounting, &amp; Consultants, LLC</w:t>
+      </w:r>
+    </w:p>
+    <w:p>
+      <w:pPr>
+        <w:pStyle w:val="TableContents"/>
+        <w:spacing w:before="0" w:after="0"/>
+        <w:rPr/>
+      </w:pPr>
+      <w:r>
+        <w:rPr/>
+      </w:r>
+    </w:p>
+    <w:p>
+      <w:pPr>
+        <w:pStyle w:val="TableContents"/>
+        <w:spacing w:before="0" w:after="0"/>
+        <w:rPr/>
+      </w:pPr>
+      <w:r>
+        <w:rPr/>
+        <w:t>Access Management - Business Financing Services</w:t>
+      </w:r>
+    </w:p>
+    <w:p>
+      <w:pPr>
+        <w:pStyle w:val="TableContents"/>
+        <w:spacing w:before="0" w:after="0"/>
+        <w:rPr/>
+      </w:pPr>
+      <w:r>
+        <w:rPr/>
+      </w:r>
+    </w:p>
+    <w:p>
+      <w:pPr>
+        <w:pStyle w:val="TableContents"/>
+        <w:spacing w:before="0" w:after="0"/>
+        <w:rPr/>
+      </w:pPr>
+      <w:r>
+        <w:rPr/>
+      </w:r>
+    </w:p>
+    <w:p>
+      <w:pPr>
+        <w:pStyle w:val="TableContents"/>
+        <w:spacing w:before="0" w:after="0"/>
+        <w:rPr/>
+      </w:pPr>
+      <w:r>
+        <w:rPr/>
+      </w:r>
+    </w:p>
+    <w:p>
+      <w:pPr>
+        <w:pStyle w:val="TableContents"/>
+        <w:spacing w:before="0" w:after="0"/>
+        <w:rPr/>
+      </w:pPr>
+      <w:r>
+        <w:rPr/>
+        <w:t>09/21 – 09/24</w:t>
+      </w:r>
+    </w:p>
+    <w:p>
+      <w:pPr>
+        <w:pStyle w:val="TableContents"/>
+        <w:spacing w:before="0" w:after="0"/>
+        <w:rPr/>
+      </w:pPr>
+      <w:r>
+        <w:rPr/>
+        <w:t>Purchase-Sales Page Design</w:t>
+      </w:r>
+    </w:p>
+    <w:p>
+      <w:pPr>
+        <w:pStyle w:val="TableContents"/>
+        <w:spacing w:before="0" w:after="0"/>
+        <w:rPr/>
+      </w:pPr>
+      <w:r>
+        <w:rPr/>
+        <w:t xml:space="preserve">331 minutes </w:t>
+      </w:r>
+    </w:p>
+    <w:p>
+      <w:pPr>
+        <w:pStyle w:val="TableContents"/>
+        <w:spacing w:before="0" w:after="0"/>
+        <w:rPr/>
+      </w:pPr>
+      <w:r>
+        <w:rPr/>
+      </w:r>
+    </w:p>
+    <w:p>
+      <w:pPr>
+        <w:pStyle w:val="TableContents"/>
+        <w:spacing w:before="0" w:after="0"/>
+        <w:rPr/>
+      </w:pPr>
+      <w:r>
+        <w:rPr/>
+        <w:t>09/24 – 09/26</w:t>
+      </w:r>
+    </w:p>
+    <w:p>
+      <w:pPr>
+        <w:pStyle w:val="TableContents"/>
+        <w:spacing w:before="0" w:after="0"/>
+        <w:rPr/>
+      </w:pPr>
+      <w:r>
+        <w:rPr/>
+        <w:t>Purchase-Sales Page Development</w:t>
+      </w:r>
+    </w:p>
+    <w:p>
+      <w:pPr>
+        <w:pStyle w:val="TableContents"/>
+        <w:spacing w:before="0" w:after="0"/>
+        <w:rPr/>
+      </w:pPr>
+      <w:r>
+        <w:rPr/>
+        <w:t>254 minutes</w:t>
+      </w:r>
+    </w:p>
+    <w:p>
+      <w:pPr>
+        <w:pStyle w:val="TableContents"/>
+        <w:spacing w:before="0" w:after="0"/>
+        <w:rPr/>
+      </w:pPr>
+      <w:r>
+        <w:rPr/>
+      </w:r>
+    </w:p>
+    <w:p>
+      <w:pPr>
+        <w:pStyle w:val="TableContents"/>
+        <w:spacing w:before="0" w:after="0"/>
+        <w:rPr/>
+      </w:pPr>
+      <w:r>
+        <w:rPr/>
+        <w:t>10/13 – 10/19</w:t>
+      </w:r>
+    </w:p>
+    <w:p>
+      <w:pPr>
+        <w:pStyle w:val="TableContents"/>
+        <w:spacing w:before="0" w:after="0"/>
+        <w:rPr/>
+      </w:pPr>
+      <w:r>
+        <w:rPr/>
+        <w:t>HR Page Design</w:t>
+      </w:r>
+    </w:p>
+    <w:p>
+      <w:pPr>
+        <w:pStyle w:val="TableContents"/>
+        <w:spacing w:before="0" w:after="0"/>
+        <w:rPr/>
+      </w:pPr>
+      <w:r>
+        <w:rPr/>
+        <w:t>185 minutes</w:t>
+      </w:r>
+    </w:p>
+    <w:p>
+      <w:pPr>
+        <w:pStyle w:val="TableContents"/>
+        <w:spacing w:before="0" w:after="0"/>
+        <w:rPr/>
+      </w:pPr>
+      <w:r>
+        <w:rPr/>
+      </w:r>
+    </w:p>
+    <w:p>
+      <w:pPr>
+        <w:pStyle w:val="TableContents"/>
+        <w:spacing w:before="0" w:after="0"/>
+        <w:rPr/>
+      </w:pPr>
+      <w:r>
+        <w:rPr/>
+        <w:t>10/20 – 11/5</w:t>
+      </w:r>
+    </w:p>
+    <w:p>
+      <w:pPr>
+        <w:pStyle w:val="TableContents"/>
+        <w:spacing w:before="0" w:after="0"/>
+        <w:rPr/>
+      </w:pPr>
+      <w:r>
+        <w:rPr/>
+        <w:t>HR Page Development /Mobile Style refinement</w:t>
+      </w:r>
+    </w:p>
+    <w:p>
+      <w:pPr>
+        <w:pStyle w:val="TableContents"/>
+        <w:spacing w:before="0" w:after="0"/>
+        <w:rPr/>
+      </w:pPr>
+      <w:r>
+        <w:rPr/>
+        <w:t>414 minutes</w:t>
+      </w:r>
+    </w:p>
+    <w:p>
+      <w:pPr>
+        <w:pStyle w:val="TableContents"/>
+        <w:spacing w:before="0" w:after="0"/>
+        <w:rPr/>
+      </w:pPr>
+      <w:r>
+        <w:rPr/>
+      </w:r>
+    </w:p>
+    <w:p>
+      <w:pPr>
+        <w:pStyle w:val="TableContents"/>
+        <w:spacing w:before="0" w:after="0"/>
+        <w:rPr/>
+      </w:pPr>
+      <w:r>
+        <w:rPr/>
+        <w:t>11/10 – 11/12</w:t>
+      </w:r>
+    </w:p>
+    <w:p>
+      <w:pPr>
+        <w:pStyle w:val="TableContents"/>
+        <w:spacing w:before="0" w:after="0"/>
+        <w:rPr/>
+      </w:pPr>
+      <w:r>
+        <w:rPr/>
+        <w:t>HR Page Extended Descriptions / UI Interactions development</w:t>
+      </w:r>
+    </w:p>
+    <w:p>
+      <w:pPr>
+        <w:pStyle w:val="TableContents"/>
+        <w:spacing w:before="0" w:after="0"/>
+        <w:rPr/>
+      </w:pPr>
+      <w:r>
+        <w:rPr/>
+        <w:t>201 minutes</w:t>
+      </w:r>
+    </w:p>
+    <w:p>
+      <w:pPr>
+        <w:pStyle w:val="TableContents"/>
+        <w:spacing w:before="0" w:after="0"/>
+        <w:rPr/>
+      </w:pPr>
+      <w:r>
+        <w:rPr/>
+      </w:r>
+    </w:p>
+    <w:p>
+      <w:pPr>
+        <w:pStyle w:val="TableContents"/>
+        <w:spacing w:before="0" w:after="0"/>
+        <w:rPr/>
+      </w:pPr>
+      <w:r>
+        <w:rPr/>
+        <w:t>11/12 – 11/19</w:t>
+      </w:r>
+    </w:p>
+    <w:p>
+      <w:pPr>
+        <w:pStyle w:val="TableContents"/>
+        <w:spacing w:before="0" w:after="0"/>
+        <w:rPr/>
+      </w:pPr>
+      <w:r>
+        <w:rPr/>
+        <w:t>Business Financing Page Design (Flat Fee)</w:t>
+      </w:r>
+    </w:p>
+    <w:p>
+      <w:pPr>
+        <w:pStyle w:val="TableContents"/>
+        <w:spacing w:before="0" w:after="0"/>
+        <w:rPr/>
+      </w:pPr>
+      <w:r>
+        <w:rPr/>
+        <w:t xml:space="preserve">~10 hours </w:t>
+      </w:r>
+    </w:p>
+    <w:p>
+      <w:pPr>
+        <w:pStyle w:val="TableContents"/>
+        <w:spacing w:before="0" w:after="0"/>
+        <w:rPr/>
+      </w:pPr>
+      <w:r>
+        <w:rPr/>
+      </w:r>
+    </w:p>
+    <w:p>
+      <w:pPr>
+        <w:pStyle w:val="TableContents"/>
+        <w:spacing w:before="0" w:after="0"/>
+        <w:rPr/>
+      </w:pPr>
+      <w:r>
+        <w:rPr/>
+        <w:t>11/19 – 11/24</w:t>
+      </w:r>
+    </w:p>
+    <w:p>
+      <w:pPr>
+        <w:pStyle w:val="TableContents"/>
+        <w:spacing w:before="0" w:after="0"/>
+        <w:rPr/>
+      </w:pPr>
+      <w:r>
+        <w:rPr/>
+        <w:t>Business Financing Page Desktop &amp; Mobile Development</w:t>
+      </w:r>
+    </w:p>
+    <w:p>
+      <w:pPr>
+        <w:pStyle w:val="TableContents"/>
+        <w:spacing w:before="0" w:after="0"/>
+        <w:rPr/>
+      </w:pPr>
+      <w:r>
+        <w:rPr/>
+        <w:t>425 minutes</w:t>
       </w:r>
     </w:p>
     <w:p>
@@ -1785,7 +2174,9 @@
     <w:qFormat/>
     <w:pPr>
       <w:widowControl/>
+      <w:kinsoku w:val="true"/>
       <w:overflowPunct w:val="false"/>
+      <w:autoSpaceDE w:val="true"/>
       <w:bidi w:val="0"/>
       <w:spacing w:lineRule="auto" w:line="259" w:before="0" w:after="160"/>
       <w:jc w:val="left"/>

</xml_diff>

<commit_message>
styling and covid section
created covid section. Updated stying and copy on main page
</commit_message>
<xml_diff>
--- a/Script for Yankees Accounting.docx
+++ b/Script for Yankees Accounting.docx
@@ -412,7 +412,25 @@
       </w:pPr>
       <w:r>
         <w:rPr/>
-        <w:t xml:space="preserve">01/08/21 (2:50 - </w:t>
+        <w:t xml:space="preserve">01/08/21 (2:50 – </w:t>
+      </w:r>
+      <w:r>
+        <w:rPr/>
+        <w:t>5:25</w:t>
+      </w:r>
+    </w:p>
+    <w:p>
+      <w:pPr>
+        <w:pStyle w:val="Normal"/>
+        <w:rPr/>
+      </w:pPr>
+      <w:r>
+        <w:rPr/>
+        <w:tab/>
+      </w:r>
+      <w:r>
+        <w:rPr/>
+        <w:t>coding (4:25 – 5:25</w:t>
       </w:r>
     </w:p>
     <w:p>
@@ -1729,6 +1747,711 @@
       <w:r>
         <w:rPr/>
       </w:r>
+    </w:p>
+    <w:p>
+      <w:pPr>
+        <w:pStyle w:val="TableContents"/>
+        <w:spacing w:before="0" w:after="0"/>
+        <w:rPr/>
+      </w:pPr>
+      <w:r>
+        <w:rPr/>
+      </w:r>
+    </w:p>
+    <w:p>
+      <w:pPr>
+        <w:pStyle w:val="TableContents"/>
+        <w:spacing w:before="0" w:after="0"/>
+        <w:rPr/>
+      </w:pPr>
+      <w:r>
+        <w:rPr/>
+      </w:r>
+    </w:p>
+    <w:p>
+      <w:pPr>
+        <w:pStyle w:val="TableContents"/>
+        <w:spacing w:before="0" w:after="0"/>
+        <w:rPr/>
+      </w:pPr>
+      <w:r>
+        <w:rPr/>
+      </w:r>
+    </w:p>
+    <w:p>
+      <w:pPr>
+        <w:pStyle w:val="TableContents"/>
+        <w:spacing w:before="0" w:after="0"/>
+        <w:rPr/>
+      </w:pPr>
+      <w:r>
+        <w:rPr/>
+        <w:t>---------------------------------------------------------------------</w:t>
+      </w:r>
+    </w:p>
+    <w:p>
+      <w:pPr>
+        <w:pStyle w:val="TableContents"/>
+        <w:spacing w:before="0" w:after="0"/>
+        <w:rPr/>
+      </w:pPr>
+      <w:r>
+        <w:rPr/>
+      </w:r>
+    </w:p>
+    <w:p>
+      <w:pPr>
+        <w:pStyle w:val="Normal"/>
+        <w:spacing w:before="0" w:after="0"/>
+        <w:rPr/>
+      </w:pPr>
+      <w:r>
+        <w:rPr>
+          <w:sz w:val="20"/>
+        </w:rPr>
+        <w:t xml:space="preserve">Please register an URL = </w:t>
+      </w:r>
+      <w:hyperlink r:id="rId3" w:tgtFrame="_blank">
+        <w:r>
+          <w:rPr>
+            <w:rStyle w:val="InternetLink"/>
+            <w:sz w:val="20"/>
+            <w:highlight w:val="yellow"/>
+          </w:rPr>
+          <w:t>accessmanage.com</w:t>
+        </w:r>
+      </w:hyperlink>
+      <w:r>
+        <w:rPr>
+          <w:sz w:val="20"/>
+        </w:rPr>
+        <w:t xml:space="preserve"> or some easy deviant of the name - </w:t>
+      </w:r>
+      <w:r>
+        <w:rPr>
+          <w:b/>
+          <w:sz w:val="20"/>
+          <w:highlight w:val="yellow"/>
+        </w:rPr>
+        <w:t>Access Management, Tax &amp; Accounting, LLC</w:t>
+      </w:r>
+      <w:r>
+        <w:rPr>
+          <w:sz w:val="20"/>
+          <w:highlight w:val="yellow"/>
+        </w:rPr>
+        <w:t>.</w:t>
+      </w:r>
+      <w:r>
+        <w:rPr>
+          <w:sz w:val="20"/>
+        </w:rPr>
+        <w:t xml:space="preserve"> </w:t>
+      </w:r>
+    </w:p>
+    <w:p>
+      <w:pPr>
+        <w:pStyle w:val="Normal"/>
+        <w:spacing w:before="0" w:after="0"/>
+        <w:rPr/>
+      </w:pPr>
+      <w:r>
+        <w:rPr/>
+      </w:r>
+    </w:p>
+    <w:p>
+      <w:pPr>
+        <w:pStyle w:val="Normal"/>
+        <w:spacing w:before="0" w:after="0"/>
+        <w:rPr>
+          <w:sz w:val="20"/>
+        </w:rPr>
+      </w:pPr>
+      <w:r>
+        <w:rPr>
+          <w:sz w:val="20"/>
+        </w:rPr>
+        <w:t>1. Please create email link for contact page and also at the bottom of each page.</w:t>
+      </w:r>
+      <w:r>
+        <w:rPr>
+          <w:sz w:val="20"/>
+        </w:rPr>
+        <w:t>++</w:t>
+      </w:r>
+    </w:p>
+    <w:p>
+      <w:pPr>
+        <w:pStyle w:val="Normal"/>
+        <w:spacing w:before="0" w:after="0"/>
+        <w:rPr>
+          <w:sz w:val="20"/>
+        </w:rPr>
+      </w:pPr>
+      <w:r>
+        <w:rPr>
+          <w:sz w:val="20"/>
+        </w:rPr>
+      </w:r>
+    </w:p>
+    <w:p>
+      <w:pPr>
+        <w:pStyle w:val="Normal"/>
+        <w:spacing w:before="0" w:after="0"/>
+        <w:rPr/>
+      </w:pPr>
+      <w:r>
+        <w:rPr>
+          <w:sz w:val="20"/>
+        </w:rPr>
+        <w:t xml:space="preserve">2.  </w:t>
+      </w:r>
+      <w:r>
+        <w:rPr/>
+        <w:t xml:space="preserve">When the client clicks on </w:t>
+      </w:r>
+      <w:r>
+        <w:rPr>
+          <w:b/>
+          <w:highlight w:val="yellow"/>
+        </w:rPr>
+        <w:t>Check Tax Refund</w:t>
+      </w:r>
+      <w:r>
+        <w:rPr/>
+        <w:t xml:space="preserve">, please let the page open in a NEW tab. </w:t>
+      </w:r>
+      <w:r>
+        <w:rPr/>
+        <w:t>++</w:t>
+      </w:r>
+    </w:p>
+    <w:p>
+      <w:pPr>
+        <w:pStyle w:val="Normal"/>
+        <w:spacing w:before="0" w:after="0"/>
+        <w:rPr/>
+      </w:pPr>
+      <w:r>
+        <w:rPr/>
+        <w:t> </w:t>
+      </w:r>
+    </w:p>
+    <w:p>
+      <w:pPr>
+        <w:pStyle w:val="Normal"/>
+        <w:spacing w:before="0" w:after="0"/>
+        <w:rPr/>
+      </w:pPr>
+      <w:r>
+        <w:rPr>
+          <w:sz w:val="20"/>
+        </w:rPr>
+        <w:t xml:space="preserve">3.   </w:t>
+      </w:r>
+      <w:r>
+        <w:rPr/>
+        <w:t>Management Assistance page</w:t>
+      </w:r>
+    </w:p>
+    <w:p>
+      <w:pPr>
+        <w:pStyle w:val="Normal"/>
+        <w:spacing w:before="0" w:after="0"/>
+        <w:rPr>
+          <w:color w:val="00B050"/>
+        </w:rPr>
+      </w:pPr>
+      <w:r>
+        <w:rPr>
+          <w:color w:val="00B050"/>
+        </w:rPr>
+        <w:t xml:space="preserve">All businesses are required to account for their income and expenses. </w:t>
+      </w:r>
+    </w:p>
+    <w:p>
+      <w:pPr>
+        <w:pStyle w:val="Normal"/>
+        <w:spacing w:before="0" w:after="0"/>
+        <w:rPr>
+          <w:color w:val="00B050"/>
+        </w:rPr>
+      </w:pPr>
+      <w:r>
+        <w:rPr>
+          <w:color w:val="00B050"/>
+        </w:rPr>
+        <w:t xml:space="preserve">It is the duty of owners and officers to know how to handle all the financial aspects of your small business. The accounting operations include more than evaluation of sales, expenses, cash flows, and financial dynamics in your business. </w:t>
+      </w:r>
+    </w:p>
+    <w:p>
+      <w:pPr>
+        <w:pStyle w:val="Normal"/>
+        <w:spacing w:before="0" w:after="0"/>
+        <w:rPr>
+          <w:color w:val="00B050"/>
+        </w:rPr>
+      </w:pPr>
+      <w:r>
+        <w:rPr>
+          <w:color w:val="00B050"/>
+        </w:rPr>
+        <w:t xml:space="preserve">When combined with management, accounting can be a great tool in calculating and predicting future growth. </w:t>
+      </w:r>
+    </w:p>
+    <w:p>
+      <w:pPr>
+        <w:pStyle w:val="Normal"/>
+        <w:spacing w:before="0" w:after="0"/>
+        <w:rPr>
+          <w:color w:val="00B050"/>
+        </w:rPr>
+      </w:pPr>
+      <w:r>
+        <w:rPr>
+          <w:color w:val="00B050"/>
+        </w:rPr>
+        <w:t xml:space="preserve">Here at Access, we recognize the need to provide support, especially to immigrants, their descendants and other minorities, working with small businesses within the ethnic communities which do not have the resources to employ in house accountants and management teams. For that reason, our company thrives to support you in that mix shown below. </w:t>
+      </w:r>
+    </w:p>
+    <w:p>
+      <w:pPr>
+        <w:pStyle w:val="Normal"/>
+        <w:spacing w:before="0" w:after="0"/>
+        <w:rPr>
+          <w:rFonts w:ascii="Times New Roman;serif" w:hAnsi="Times New Roman;serif"/>
+          <w:color w:val="00B050"/>
+          <w:sz w:val="24"/>
+        </w:rPr>
+      </w:pPr>
+      <w:r>
+        <w:rPr>
+          <w:rFonts w:ascii="Times New Roman;serif" w:hAnsi="Times New Roman;serif"/>
+          <w:color w:val="00B050"/>
+          <w:sz w:val="24"/>
+        </w:rPr>
+        <w:t>Organizations will pay for managerial assistance under a management contract if it believes another company with experienced managers can structure its operations more efficiently. Example, LaGuardia Airport has many contractors and sub-contractors who have enlisted the services of management to assist - that is where we come in.</w:t>
+      </w:r>
+    </w:p>
+    <w:p>
+      <w:pPr>
+        <w:pStyle w:val="Normal"/>
+        <w:spacing w:before="0" w:after="0"/>
+        <w:rPr/>
+      </w:pPr>
+      <w:r>
+        <w:rPr/>
+        <w:t> </w:t>
+      </w:r>
+    </w:p>
+    <w:p>
+      <w:pPr>
+        <w:pStyle w:val="Normal"/>
+        <w:spacing w:before="0" w:after="0"/>
+        <w:rPr>
+          <w:color w:val="00B050"/>
+        </w:rPr>
+      </w:pPr>
+      <w:r>
+        <w:rPr>
+          <w:color w:val="00B050"/>
+        </w:rPr>
+        <w:t> </w:t>
+      </w:r>
+    </w:p>
+    <w:p>
+      <w:pPr>
+        <w:pStyle w:val="Normal"/>
+        <w:spacing w:before="0" w:after="0"/>
+        <w:rPr/>
+      </w:pPr>
+      <w:r>
+        <w:rPr/>
+      </w:r>
+    </w:p>
+    <w:p>
+      <w:pPr>
+        <w:pStyle w:val="Normal"/>
+        <w:spacing w:before="0" w:after="0"/>
+        <w:rPr/>
+      </w:pPr>
+      <w:r>
+        <w:rPr/>
+      </w:r>
+    </w:p>
+    <w:p>
+      <w:pPr>
+        <w:pStyle w:val="Normal"/>
+        <w:spacing w:before="0" w:after="0"/>
+        <w:rPr/>
+      </w:pPr>
+      <w:r>
+        <w:rPr/>
+        <w:t xml:space="preserve">Important Update for Covid19 Relief </w:t>
+      </w:r>
+    </w:p>
+    <w:p>
+      <w:pPr>
+        <w:pStyle w:val="Normal"/>
+        <w:spacing w:before="0" w:after="0"/>
+        <w:rPr>
+          <w:b/>
+        </w:rPr>
+      </w:pPr>
+      <w:r>
+        <w:rPr>
+          <w:b/>
+          <w:sz w:val="20"/>
+        </w:rPr>
+        <w:t xml:space="preserve">4.   </w:t>
+      </w:r>
+      <w:r>
+        <w:rPr>
+          <w:b/>
+        </w:rPr>
+        <w:t>Business Financing page</w:t>
+      </w:r>
+    </w:p>
+    <w:p>
+      <w:pPr>
+        <w:pStyle w:val="Normal"/>
+        <w:rPr>
+          <w:color w:val="3465A4"/>
+        </w:rPr>
+      </w:pPr>
+      <w:r>
+        <w:rPr>
+          <w:color w:val="3465A4"/>
+        </w:rPr>
+        <w:t xml:space="preserve">Special financing, PPP and SBA Economic Injury and Disaster Loan (EIDL) </w:t>
+      </w:r>
+    </w:p>
+    <w:p>
+      <w:pPr>
+        <w:pStyle w:val="Normal"/>
+        <w:rPr>
+          <w:color w:val="3465A4"/>
+        </w:rPr>
+      </w:pPr>
+      <w:r>
+        <w:rPr>
+          <w:color w:val="3465A4"/>
+        </w:rPr>
+        <w:t>Have you applied for the Paycheck Protection Program (PPP)?</w:t>
+      </w:r>
+    </w:p>
+    <w:p>
+      <w:pPr>
+        <w:pStyle w:val="Normal"/>
+        <w:rPr>
+          <w:color w:val="3465A4"/>
+        </w:rPr>
+      </w:pPr>
+      <w:r>
+        <w:rPr>
+          <w:color w:val="3465A4"/>
+        </w:rPr>
+        <w:t xml:space="preserve">Congress recently passed an extension to the Paycheck Protection Program that will allow businesses to take a second loan PPP Loan. </w:t>
+      </w:r>
+    </w:p>
+    <w:p>
+      <w:pPr>
+        <w:pStyle w:val="Normal"/>
+        <w:rPr>
+          <w:color w:val="3465A4"/>
+        </w:rPr>
+      </w:pPr>
+      <w:r>
+        <w:rPr>
+          <w:color w:val="3465A4"/>
+        </w:rPr>
+        <w:t>ACCESS Management Tax is ready to help you get a Paycheck Protection Program Loan as quickly as possible when the program starts, or an Economic Injury and Disaster Loan during the disaster period. Also, even if your business got a loan somewhere else in the previous round, or did not get a loan last time, we are ready to help your business.</w:t>
+      </w:r>
+    </w:p>
+    <w:p>
+      <w:pPr>
+        <w:pStyle w:val="Normal"/>
+        <w:rPr>
+          <w:color w:val="3465A4"/>
+        </w:rPr>
+      </w:pPr>
+      <w:r>
+        <w:rPr>
+          <w:color w:val="3465A4"/>
+        </w:rPr>
+        <w:t xml:space="preserve">The program has not yet started but for your business to be responded to first, we encourage you to apply NOW. Please call us, we will gather some business information, prepare the presentation, and whenever the program’s processing window opens, you can submit your application and be immediately queued for approval and funding. </w:t>
+      </w:r>
+    </w:p>
+    <w:p>
+      <w:pPr>
+        <w:pStyle w:val="Normal"/>
+        <w:rPr>
+          <w:color w:val="3465A4"/>
+        </w:rPr>
+      </w:pPr>
+      <w:r>
+        <w:rPr>
+          <w:color w:val="3465A4"/>
+        </w:rPr>
+        <w:t>Features of the loan</w:t>
+      </w:r>
+    </w:p>
+    <w:p>
+      <w:pPr>
+        <w:pStyle w:val="Normal"/>
+        <w:spacing w:before="0" w:after="0"/>
+        <w:rPr>
+          <w:color w:val="FFC000"/>
+        </w:rPr>
+      </w:pPr>
+      <w:r>
+        <w:rPr>
+          <w:color w:val="FFC000"/>
+        </w:rPr>
+        <w:t> </w:t>
+      </w:r>
+    </w:p>
+    <w:p>
+      <w:pPr>
+        <w:pStyle w:val="Normal"/>
+        <w:spacing w:before="0" w:after="0"/>
+        <w:rPr>
+          <w:color w:val="FFC000"/>
+        </w:rPr>
+      </w:pPr>
+      <w:r>
+        <w:rPr>
+          <w:color w:val="FFC000"/>
+        </w:rPr>
+        <w:t xml:space="preserve">                                </w:t>
+      </w:r>
+      <w:r>
+        <w:rPr>
+          <w:color w:val="3465A4"/>
+        </w:rPr>
+        <w:t xml:space="preserve">Loan Amount up to $2,000,000 </w:t>
+      </w:r>
+    </w:p>
+    <w:p>
+      <w:pPr>
+        <w:pStyle w:val="Normal"/>
+        <w:spacing w:before="0" w:after="0"/>
+        <w:rPr>
+          <w:color w:val="3465A4"/>
+        </w:rPr>
+      </w:pPr>
+      <w:r>
+        <w:rPr>
+          <w:color w:val="3465A4"/>
+        </w:rPr>
+        <w:t xml:space="preserve">                                </w:t>
+      </w:r>
+    </w:p>
+    <w:p>
+      <w:pPr>
+        <w:pStyle w:val="Normal"/>
+        <w:spacing w:before="0" w:after="0"/>
+        <w:rPr>
+          <w:color w:val="3465A4"/>
+        </w:rPr>
+      </w:pPr>
+      <w:r>
+        <w:rPr>
+          <w:color w:val="3465A4"/>
+        </w:rPr>
+        <w:t xml:space="preserve">                                </w:t>
+      </w:r>
+      <w:r>
+        <w:rPr>
+          <w:color w:val="3465A4"/>
+        </w:rPr>
+        <w:t xml:space="preserve">Rate of 1% per year </w:t>
+      </w:r>
+    </w:p>
+    <w:p>
+      <w:pPr>
+        <w:pStyle w:val="Normal"/>
+        <w:spacing w:before="0" w:after="0"/>
+        <w:rPr>
+          <w:color w:val="3465A4"/>
+        </w:rPr>
+      </w:pPr>
+      <w:r>
+        <w:rPr>
+          <w:color w:val="3465A4"/>
+        </w:rPr>
+        <w:t xml:space="preserve">                                </w:t>
+      </w:r>
+    </w:p>
+    <w:p>
+      <w:pPr>
+        <w:pStyle w:val="Normal"/>
+        <w:spacing w:before="0" w:after="0"/>
+        <w:rPr>
+          <w:color w:val="3465A4"/>
+        </w:rPr>
+      </w:pPr>
+      <w:r>
+        <w:rPr>
+          <w:color w:val="3465A4"/>
+        </w:rPr>
+        <w:t xml:space="preserve">                                </w:t>
+      </w:r>
+      <w:r>
+        <w:rPr>
+          <w:color w:val="3465A4"/>
+        </w:rPr>
+        <w:t xml:space="preserve">Receive 2.5x to 3.5x your monthly payroll </w:t>
+      </w:r>
+    </w:p>
+    <w:p>
+      <w:pPr>
+        <w:pStyle w:val="Normal"/>
+        <w:spacing w:before="0" w:after="0"/>
+        <w:rPr>
+          <w:color w:val="3465A4"/>
+        </w:rPr>
+      </w:pPr>
+      <w:r>
+        <w:rPr>
+          <w:color w:val="3465A4"/>
+        </w:rPr>
+        <w:t xml:space="preserve">                                </w:t>
+      </w:r>
+    </w:p>
+    <w:p>
+      <w:pPr>
+        <w:pStyle w:val="Normal"/>
+        <w:spacing w:before="0" w:after="0"/>
+        <w:rPr>
+          <w:color w:val="3465A4"/>
+        </w:rPr>
+      </w:pPr>
+      <w:r>
+        <w:rPr>
+          <w:color w:val="3465A4"/>
+        </w:rPr>
+        <w:t xml:space="preserve">                                </w:t>
+      </w:r>
+      <w:r>
+        <w:rPr>
+          <w:color w:val="3465A4"/>
+        </w:rPr>
+        <w:t xml:space="preserve">Can be eligible for loan forgiveness </w:t>
+      </w:r>
+    </w:p>
+    <w:p>
+      <w:pPr>
+        <w:pStyle w:val="Normal"/>
+        <w:spacing w:before="0" w:after="0"/>
+        <w:rPr>
+          <w:color w:val="3465A4"/>
+        </w:rPr>
+      </w:pPr>
+      <w:r>
+        <w:rPr>
+          <w:color w:val="3465A4"/>
+        </w:rPr>
+        <w:t> </w:t>
+      </w:r>
+    </w:p>
+    <w:p>
+      <w:pPr>
+        <w:pStyle w:val="Normal"/>
+        <w:spacing w:before="0" w:after="0"/>
+        <w:rPr>
+          <w:color w:val="3465A4"/>
+        </w:rPr>
+      </w:pPr>
+      <w:r>
+        <w:rPr>
+          <w:color w:val="3465A4"/>
+        </w:rPr>
+        <w:t> </w:t>
+      </w:r>
+    </w:p>
+    <w:p>
+      <w:pPr>
+        <w:pStyle w:val="Normal"/>
+        <w:spacing w:before="0" w:after="0"/>
+        <w:rPr/>
+      </w:pPr>
+      <w:r>
+        <w:rPr>
+          <w:b/>
+          <w:color w:val="3465A4"/>
+        </w:rPr>
+        <w:t xml:space="preserve">Have questions? email us at </w:t>
+      </w:r>
+      <w:hyperlink r:id="rId4" w:tgtFrame="_blank">
+        <w:r>
+          <w:rPr>
+            <w:rStyle w:val="InternetLink"/>
+            <w:b/>
+            <w:color w:val="3465A4"/>
+          </w:rPr>
+          <w:t>pppsupport@accessmanage.com</w:t>
+        </w:r>
+      </w:hyperlink>
+    </w:p>
+    <w:p>
+      <w:pPr>
+        <w:pStyle w:val="Normal"/>
+        <w:spacing w:before="0" w:after="0"/>
+        <w:rPr>
+          <w:color w:val="3465A4"/>
+        </w:rPr>
+      </w:pPr>
+      <w:r>
+        <w:rPr>
+          <w:color w:val="3465A4"/>
+        </w:rPr>
+      </w:r>
+    </w:p>
+    <w:p>
+      <w:pPr>
+        <w:pStyle w:val="Normal"/>
+        <w:spacing w:before="0" w:after="0"/>
+        <w:rPr>
+          <w:color w:val="3465A4"/>
+          <w:sz w:val="20"/>
+        </w:rPr>
+      </w:pPr>
+      <w:r>
+        <w:rPr>
+          <w:color w:val="3465A4"/>
+          <w:sz w:val="20"/>
+        </w:rPr>
+        <w:t xml:space="preserve">5.   </w:t>
+      </w:r>
+    </w:p>
+    <w:p>
+      <w:pPr>
+        <w:pStyle w:val="Normal"/>
+        <w:spacing w:lineRule="auto" w:line="276" w:before="0" w:after="0"/>
+        <w:rPr/>
+      </w:pPr>
+      <w:r>
+        <w:rPr>
+          <w:rFonts w:ascii="Calibri;sans-serif" w:hAnsi="Calibri;sans-serif"/>
+          <w:b/>
+          <w:color w:val="3465A4"/>
+          <w:sz w:val="20"/>
+        </w:rPr>
+        <w:t>pppsuppo</w:t>
+      </w:r>
+      <w:hyperlink r:id="rId5" w:tgtFrame="_blank">
+        <w:r>
+          <w:rPr>
+            <w:rStyle w:val="InternetLink"/>
+            <w:rFonts w:ascii="Calibri;sans-serif" w:hAnsi="Calibri;sans-serif"/>
+            <w:b/>
+            <w:color w:val="3465A4"/>
+            <w:sz w:val="22"/>
+          </w:rPr>
+          <w:t>rt@accessmanage.com</w:t>
+        </w:r>
+      </w:hyperlink>
     </w:p>
     <w:p>
       <w:pPr>

</xml_diff>